<commit_message>
CV A8 almost done
Still need to come up with a different weighted distance metric
</commit_message>
<xml_diff>
--- a/CV/Assignments/Assignment8/ps8-report.docx
+++ b/CV/Assignments/Assignment8/ps8-report.docx
@@ -1016,50 +1016,20 @@
         <w:t xml:space="preserve"> images</w:t>
       </w:r>
     </w:p>
-    <w:p/>
     <w:p>
       <w:pPr>
-        <w:pStyle w:val="Heading2"/>
-      </w:pPr>
-      <w:r>
-        <w:t>Motion history images</w:t>
-      </w:r>
-    </w:p>
-    <w:p/>
-    <w:p>
-      <w:pPr>
-        <w:pStyle w:val="Heading1"/>
-      </w:pPr>
-      <w:r>
-        <w:t>Recognition using MHIs</w:t>
-      </w:r>
-    </w:p>
-    <w:p>
-      <w:pPr>
-        <w:pStyle w:val="Heading2"/>
-      </w:pPr>
-      <w:r>
-        <w:t>“Cheating” version</w:t>
-      </w:r>
-    </w:p>
-    <w:p>
-      <w:r>
-        <w:t xml:space="preserve">Using a non-normalized </w:t>
-      </w:r>
-      <w:r>
-        <w:t>version</w:t>
-      </w:r>
-    </w:p>
-    <w:p>
+        <w:keepNext/>
+        <w:jc w:val="center"/>
+      </w:pPr>
       <w:r>
         <w:rPr>
           <w:noProof/>
         </w:rPr>
         <w:drawing>
-          <wp:inline distT="0" distB="0" distL="0" distR="0" wp14:anchorId="0588FBC4" wp14:editId="790E8C7A">
-            <wp:extent cx="4343400" cy="1704975"/>
-            <wp:effectExtent l="0" t="0" r="0" b="9525"/>
-            <wp:docPr id="1" name="Picture 1"/>
+          <wp:inline distT="0" distB="0" distL="0" distR="0" wp14:anchorId="4C2EA253" wp14:editId="34161887">
+            <wp:extent cx="5943600" cy="4457700"/>
+            <wp:effectExtent l="0" t="0" r="0" b="0"/>
+            <wp:docPr id="6" name="Picture 6" descr="C:\Users\kilverj\Documents\GitHub\OMSCS\CV\Assignments\Assignment8\ps8\output\ps8-1-a-1.png"/>
             <wp:cNvGraphicFramePr>
               <a:graphicFrameLocks xmlns:a="http://schemas.openxmlformats.org/drawingml/2006/main" noChangeAspect="1"/>
             </wp:cNvGraphicFramePr>
@@ -1067,23 +1037,36 @@
               <a:graphicData uri="http://schemas.openxmlformats.org/drawingml/2006/picture">
                 <pic:pic xmlns:pic="http://schemas.openxmlformats.org/drawingml/2006/picture">
                   <pic:nvPicPr>
-                    <pic:cNvPr id="1" name=""/>
-                    <pic:cNvPicPr/>
+                    <pic:cNvPr id="0" name="Picture 1" descr="C:\Users\kilverj\Documents\GitHub\OMSCS\CV\Assignments\Assignment8\ps8\output\ps8-1-a-1.png"/>
+                    <pic:cNvPicPr>
+                      <a:picLocks noChangeAspect="1" noChangeArrowheads="1"/>
+                    </pic:cNvPicPr>
                   </pic:nvPicPr>
                   <pic:blipFill>
-                    <a:blip r:embed="rId6"/>
+                    <a:blip r:embed="rId8">
+                      <a:extLst>
+                        <a:ext uri="{28A0092B-C50C-407E-A947-70E740481C1C}">
+                          <a14:useLocalDpi xmlns:a14="http://schemas.microsoft.com/office/drawing/2010/main" val="0"/>
+                        </a:ext>
+                      </a:extLst>
+                    </a:blip>
+                    <a:srcRect/>
                     <a:stretch>
                       <a:fillRect/>
                     </a:stretch>
                   </pic:blipFill>
-                  <pic:spPr>
+                  <pic:spPr bwMode="auto">
                     <a:xfrm>
                       <a:off x="0" y="0"/>
-                      <a:ext cx="4343400" cy="1704975"/>
+                      <a:ext cx="5943600" cy="4457700"/>
                     </a:xfrm>
                     <a:prstGeom prst="rect">
                       <a:avLst/>
                     </a:prstGeom>
+                    <a:noFill/>
+                    <a:ln>
+                      <a:noFill/>
+                    </a:ln>
                   </pic:spPr>
                 </pic:pic>
               </a:graphicData>
@@ -1093,22 +1076,40 @@
       </w:r>
     </w:p>
     <w:p>
-      <w:r>
-        <w:t>Using normalized MHIs</w:t>
-      </w:r>
-      <w:bookmarkStart w:id="0" w:name="_GoBack"/>
-      <w:bookmarkEnd w:id="0"/>
+      <w:pPr>
+        <w:pStyle w:val="Caption"/>
+        <w:jc w:val="center"/>
+      </w:pPr>
+      <w:r>
+        <w:t xml:space="preserve">Figure </w:t>
+      </w:r>
+      <w:fldSimple w:instr=" SEQ Figure \* ARABIC ">
+        <w:r>
+          <w:rPr>
+            <w:noProof/>
+          </w:rPr>
+          <w:t>1</w:t>
+        </w:r>
+      </w:fldSimple>
+      <w:r>
+        <w:t>: ps8-1-a-1.png</w:t>
+      </w:r>
     </w:p>
     <w:p>
+      <w:pPr>
+        <w:keepNext/>
+        <w:jc w:val="center"/>
+      </w:pPr>
       <w:r>
         <w:rPr>
           <w:noProof/>
         </w:rPr>
+        <w:lastRenderedPageBreak/>
         <w:drawing>
-          <wp:inline distT="0" distB="0" distL="0" distR="0" wp14:anchorId="42CF0E59" wp14:editId="1BD549B1">
-            <wp:extent cx="4476750" cy="1638300"/>
+          <wp:inline distT="0" distB="0" distL="0" distR="0" wp14:anchorId="6493834A" wp14:editId="0A2095F6">
+            <wp:extent cx="5943600" cy="4457700"/>
             <wp:effectExtent l="0" t="0" r="0" b="0"/>
-            <wp:docPr id="2" name="Picture 2"/>
+            <wp:docPr id="7" name="Picture 7" descr="C:\Users\kilverj\Documents\GitHub\OMSCS\CV\Assignments\Assignment8\ps8\output\ps8-1-a-2.png"/>
             <wp:cNvGraphicFramePr>
               <a:graphicFrameLocks xmlns:a="http://schemas.openxmlformats.org/drawingml/2006/main" noChangeAspect="1"/>
             </wp:cNvGraphicFramePr>
@@ -1116,23 +1117,36 @@
               <a:graphicData uri="http://schemas.openxmlformats.org/drawingml/2006/picture">
                 <pic:pic xmlns:pic="http://schemas.openxmlformats.org/drawingml/2006/picture">
                   <pic:nvPicPr>
-                    <pic:cNvPr id="1" name=""/>
-                    <pic:cNvPicPr/>
+                    <pic:cNvPr id="0" name="Picture 2" descr="C:\Users\kilverj\Documents\GitHub\OMSCS\CV\Assignments\Assignment8\ps8\output\ps8-1-a-2.png"/>
+                    <pic:cNvPicPr>
+                      <a:picLocks noChangeAspect="1" noChangeArrowheads="1"/>
+                    </pic:cNvPicPr>
                   </pic:nvPicPr>
                   <pic:blipFill>
-                    <a:blip r:embed="rId7"/>
+                    <a:blip r:embed="rId9">
+                      <a:extLst>
+                        <a:ext uri="{28A0092B-C50C-407E-A947-70E740481C1C}">
+                          <a14:useLocalDpi xmlns:a14="http://schemas.microsoft.com/office/drawing/2010/main" val="0"/>
+                        </a:ext>
+                      </a:extLst>
+                    </a:blip>
+                    <a:srcRect/>
                     <a:stretch>
                       <a:fillRect/>
                     </a:stretch>
                   </pic:blipFill>
-                  <pic:spPr>
+                  <pic:spPr bwMode="auto">
                     <a:xfrm>
                       <a:off x="0" y="0"/>
-                      <a:ext cx="4476750" cy="1638300"/>
+                      <a:ext cx="5943600" cy="4457700"/>
                     </a:xfrm>
                     <a:prstGeom prst="rect">
                       <a:avLst/>
                     </a:prstGeom>
+                    <a:noFill/>
+                    <a:ln>
+                      <a:noFill/>
+                    </a:ln>
                   </pic:spPr>
                 </pic:pic>
               </a:graphicData>
@@ -1141,18 +1155,1273 @@
         </w:drawing>
       </w:r>
     </w:p>
+    <w:p>
+      <w:pPr>
+        <w:pStyle w:val="Caption"/>
+        <w:jc w:val="center"/>
+      </w:pPr>
+      <w:r>
+        <w:t xml:space="preserve">Figure </w:t>
+      </w:r>
+      <w:fldSimple w:instr=" SEQ Figure \* ARABIC ">
+        <w:r>
+          <w:rPr>
+            <w:noProof/>
+          </w:rPr>
+          <w:t>2</w:t>
+        </w:r>
+      </w:fldSimple>
+      <w:r>
+        <w:t>: ps8-1-a-2.png</w:t>
+      </w:r>
+    </w:p>
+    <w:p>
+      <w:pPr>
+        <w:keepNext/>
+        <w:jc w:val="center"/>
+      </w:pPr>
+      <w:r>
+        <w:rPr>
+          <w:noProof/>
+        </w:rPr>
+        <w:lastRenderedPageBreak/>
+        <w:drawing>
+          <wp:inline distT="0" distB="0" distL="0" distR="0" wp14:anchorId="6C0AFBC4" wp14:editId="7C6971C8">
+            <wp:extent cx="5943600" cy="4457700"/>
+            <wp:effectExtent l="0" t="0" r="0" b="0"/>
+            <wp:docPr id="8" name="Picture 8" descr="C:\Users\kilverj\Documents\GitHub\OMSCS\CV\Assignments\Assignment8\ps8\output\ps8-1-a-3.png"/>
+            <wp:cNvGraphicFramePr>
+              <a:graphicFrameLocks xmlns:a="http://schemas.openxmlformats.org/drawingml/2006/main" noChangeAspect="1"/>
+            </wp:cNvGraphicFramePr>
+            <a:graphic xmlns:a="http://schemas.openxmlformats.org/drawingml/2006/main">
+              <a:graphicData uri="http://schemas.openxmlformats.org/drawingml/2006/picture">
+                <pic:pic xmlns:pic="http://schemas.openxmlformats.org/drawingml/2006/picture">
+                  <pic:nvPicPr>
+                    <pic:cNvPr id="0" name="Picture 3" descr="C:\Users\kilverj\Documents\GitHub\OMSCS\CV\Assignments\Assignment8\ps8\output\ps8-1-a-3.png"/>
+                    <pic:cNvPicPr>
+                      <a:picLocks noChangeAspect="1" noChangeArrowheads="1"/>
+                    </pic:cNvPicPr>
+                  </pic:nvPicPr>
+                  <pic:blipFill>
+                    <a:blip r:embed="rId10">
+                      <a:extLst>
+                        <a:ext uri="{28A0092B-C50C-407E-A947-70E740481C1C}">
+                          <a14:useLocalDpi xmlns:a14="http://schemas.microsoft.com/office/drawing/2010/main" val="0"/>
+                        </a:ext>
+                      </a:extLst>
+                    </a:blip>
+                    <a:srcRect/>
+                    <a:stretch>
+                      <a:fillRect/>
+                    </a:stretch>
+                  </pic:blipFill>
+                  <pic:spPr bwMode="auto">
+                    <a:xfrm>
+                      <a:off x="0" y="0"/>
+                      <a:ext cx="5943600" cy="4457700"/>
+                    </a:xfrm>
+                    <a:prstGeom prst="rect">
+                      <a:avLst/>
+                    </a:prstGeom>
+                    <a:noFill/>
+                    <a:ln>
+                      <a:noFill/>
+                    </a:ln>
+                  </pic:spPr>
+                </pic:pic>
+              </a:graphicData>
+            </a:graphic>
+          </wp:inline>
+        </w:drawing>
+      </w:r>
+    </w:p>
+    <w:p>
+      <w:pPr>
+        <w:pStyle w:val="Caption"/>
+        <w:jc w:val="center"/>
+      </w:pPr>
+      <w:r>
+        <w:t xml:space="preserve">Figure </w:t>
+      </w:r>
+      <w:fldSimple w:instr=" SEQ Figure \* ARABIC ">
+        <w:r>
+          <w:rPr>
+            <w:noProof/>
+          </w:rPr>
+          <w:t>3</w:t>
+        </w:r>
+      </w:fldSimple>
+      <w:r>
+        <w:t>: ps8-1-a-3.png</w:t>
+      </w:r>
+    </w:p>
+    <w:p>
+      <w:pPr>
+        <w:pStyle w:val="Heading2"/>
+      </w:pPr>
+      <w:r>
+        <w:lastRenderedPageBreak/>
+        <w:t>Motion history images</w:t>
+      </w:r>
+    </w:p>
+    <w:p>
+      <w:pPr>
+        <w:keepNext/>
+        <w:jc w:val="center"/>
+      </w:pPr>
+      <w:r>
+        <w:rPr>
+          <w:noProof/>
+        </w:rPr>
+        <w:drawing>
+          <wp:inline distT="0" distB="0" distL="0" distR="0" wp14:anchorId="4EF9190A" wp14:editId="45427092">
+            <wp:extent cx="4795520" cy="3596640"/>
+            <wp:effectExtent l="0" t="0" r="5080" b="3810"/>
+            <wp:docPr id="9" name="Picture 9" descr="C:\Users\kilverj\Documents\GitHub\OMSCS\CV\Assignments\Assignment8\ps8\output\ps8-1-b-1.png"/>
+            <wp:cNvGraphicFramePr>
+              <a:graphicFrameLocks xmlns:a="http://schemas.openxmlformats.org/drawingml/2006/main" noChangeAspect="1"/>
+            </wp:cNvGraphicFramePr>
+            <a:graphic xmlns:a="http://schemas.openxmlformats.org/drawingml/2006/main">
+              <a:graphicData uri="http://schemas.openxmlformats.org/drawingml/2006/picture">
+                <pic:pic xmlns:pic="http://schemas.openxmlformats.org/drawingml/2006/picture">
+                  <pic:nvPicPr>
+                    <pic:cNvPr id="0" name="Picture 4" descr="C:\Users\kilverj\Documents\GitHub\OMSCS\CV\Assignments\Assignment8\ps8\output\ps8-1-b-1.png"/>
+                    <pic:cNvPicPr>
+                      <a:picLocks noChangeAspect="1" noChangeArrowheads="1"/>
+                    </pic:cNvPicPr>
+                  </pic:nvPicPr>
+                  <pic:blipFill>
+                    <a:blip r:embed="rId11">
+                      <a:extLst>
+                        <a:ext uri="{28A0092B-C50C-407E-A947-70E740481C1C}">
+                          <a14:useLocalDpi xmlns:a14="http://schemas.microsoft.com/office/drawing/2010/main" val="0"/>
+                        </a:ext>
+                      </a:extLst>
+                    </a:blip>
+                    <a:srcRect/>
+                    <a:stretch>
+                      <a:fillRect/>
+                    </a:stretch>
+                  </pic:blipFill>
+                  <pic:spPr bwMode="auto">
+                    <a:xfrm>
+                      <a:off x="0" y="0"/>
+                      <a:ext cx="4795520" cy="3596640"/>
+                    </a:xfrm>
+                    <a:prstGeom prst="rect">
+                      <a:avLst/>
+                    </a:prstGeom>
+                    <a:noFill/>
+                    <a:ln>
+                      <a:noFill/>
+                    </a:ln>
+                  </pic:spPr>
+                </pic:pic>
+              </a:graphicData>
+            </a:graphic>
+          </wp:inline>
+        </w:drawing>
+      </w:r>
+    </w:p>
+    <w:p>
+      <w:pPr>
+        <w:pStyle w:val="Caption"/>
+        <w:jc w:val="center"/>
+      </w:pPr>
+      <w:r>
+        <w:t xml:space="preserve">Figure </w:t>
+      </w:r>
+      <w:fldSimple w:instr=" SEQ Figure \* ARABIC ">
+        <w:r>
+          <w:rPr>
+            <w:noProof/>
+          </w:rPr>
+          <w:t>4</w:t>
+        </w:r>
+      </w:fldSimple>
+      <w:r>
+        <w:t>: ps8-1-b-1.png</w:t>
+      </w:r>
+    </w:p>
+    <w:p>
+      <w:pPr>
+        <w:keepNext/>
+        <w:jc w:val="center"/>
+      </w:pPr>
+      <w:r>
+        <w:rPr>
+          <w:noProof/>
+        </w:rPr>
+        <w:drawing>
+          <wp:inline distT="0" distB="0" distL="0" distR="0" wp14:anchorId="5BAFE18D" wp14:editId="056CD151">
+            <wp:extent cx="4998720" cy="3749040"/>
+            <wp:effectExtent l="0" t="0" r="0" b="3810"/>
+            <wp:docPr id="10" name="Picture 10" descr="C:\Users\kilverj\Documents\GitHub\OMSCS\CV\Assignments\Assignment8\ps8\output\ps8-1-b-2.png"/>
+            <wp:cNvGraphicFramePr>
+              <a:graphicFrameLocks xmlns:a="http://schemas.openxmlformats.org/drawingml/2006/main" noChangeAspect="1"/>
+            </wp:cNvGraphicFramePr>
+            <a:graphic xmlns:a="http://schemas.openxmlformats.org/drawingml/2006/main">
+              <a:graphicData uri="http://schemas.openxmlformats.org/drawingml/2006/picture">
+                <pic:pic xmlns:pic="http://schemas.openxmlformats.org/drawingml/2006/picture">
+                  <pic:nvPicPr>
+                    <pic:cNvPr id="0" name="Picture 5" descr="C:\Users\kilverj\Documents\GitHub\OMSCS\CV\Assignments\Assignment8\ps8\output\ps8-1-b-2.png"/>
+                    <pic:cNvPicPr>
+                      <a:picLocks noChangeAspect="1" noChangeArrowheads="1"/>
+                    </pic:cNvPicPr>
+                  </pic:nvPicPr>
+                  <pic:blipFill>
+                    <a:blip r:embed="rId12">
+                      <a:extLst>
+                        <a:ext uri="{28A0092B-C50C-407E-A947-70E740481C1C}">
+                          <a14:useLocalDpi xmlns:a14="http://schemas.microsoft.com/office/drawing/2010/main" val="0"/>
+                        </a:ext>
+                      </a:extLst>
+                    </a:blip>
+                    <a:srcRect/>
+                    <a:stretch>
+                      <a:fillRect/>
+                    </a:stretch>
+                  </pic:blipFill>
+                  <pic:spPr bwMode="auto">
+                    <a:xfrm>
+                      <a:off x="0" y="0"/>
+                      <a:ext cx="4998720" cy="3749040"/>
+                    </a:xfrm>
+                    <a:prstGeom prst="rect">
+                      <a:avLst/>
+                    </a:prstGeom>
+                    <a:noFill/>
+                    <a:ln>
+                      <a:noFill/>
+                    </a:ln>
+                  </pic:spPr>
+                </pic:pic>
+              </a:graphicData>
+            </a:graphic>
+          </wp:inline>
+        </w:drawing>
+      </w:r>
+    </w:p>
+    <w:p>
+      <w:pPr>
+        <w:pStyle w:val="Caption"/>
+        <w:jc w:val="center"/>
+      </w:pPr>
+      <w:r>
+        <w:t xml:space="preserve">Figure </w:t>
+      </w:r>
+      <w:fldSimple w:instr=" SEQ Figure \* ARABIC ">
+        <w:r>
+          <w:rPr>
+            <w:noProof/>
+          </w:rPr>
+          <w:t>5</w:t>
+        </w:r>
+      </w:fldSimple>
+      <w:r>
+        <w:t>: ps8-1-b-2.png</w:t>
+      </w:r>
+    </w:p>
     <w:p/>
     <w:p>
       <w:pPr>
+        <w:keepNext/>
+        <w:jc w:val="center"/>
+      </w:pPr>
+      <w:r>
+        <w:rPr>
+          <w:noProof/>
+        </w:rPr>
+        <w:drawing>
+          <wp:inline distT="0" distB="0" distL="0" distR="0" wp14:anchorId="1BB3DEB7" wp14:editId="5E73E354">
+            <wp:extent cx="5943600" cy="4457700"/>
+            <wp:effectExtent l="0" t="0" r="0" b="0"/>
+            <wp:docPr id="11" name="Picture 11" descr="C:\Users\kilverj\Documents\GitHub\OMSCS\CV\Assignments\Assignment8\ps8\output\ps8-1-b-3.png"/>
+            <wp:cNvGraphicFramePr>
+              <a:graphicFrameLocks xmlns:a="http://schemas.openxmlformats.org/drawingml/2006/main" noChangeAspect="1"/>
+            </wp:cNvGraphicFramePr>
+            <a:graphic xmlns:a="http://schemas.openxmlformats.org/drawingml/2006/main">
+              <a:graphicData uri="http://schemas.openxmlformats.org/drawingml/2006/picture">
+                <pic:pic xmlns:pic="http://schemas.openxmlformats.org/drawingml/2006/picture">
+                  <pic:nvPicPr>
+                    <pic:cNvPr id="0" name="Picture 6" descr="C:\Users\kilverj\Documents\GitHub\OMSCS\CV\Assignments\Assignment8\ps8\output\ps8-1-b-3.png"/>
+                    <pic:cNvPicPr>
+                      <a:picLocks noChangeAspect="1" noChangeArrowheads="1"/>
+                    </pic:cNvPicPr>
+                  </pic:nvPicPr>
+                  <pic:blipFill>
+                    <a:blip r:embed="rId13">
+                      <a:extLst>
+                        <a:ext uri="{28A0092B-C50C-407E-A947-70E740481C1C}">
+                          <a14:useLocalDpi xmlns:a14="http://schemas.microsoft.com/office/drawing/2010/main" val="0"/>
+                        </a:ext>
+                      </a:extLst>
+                    </a:blip>
+                    <a:srcRect/>
+                    <a:stretch>
+                      <a:fillRect/>
+                    </a:stretch>
+                  </pic:blipFill>
+                  <pic:spPr bwMode="auto">
+                    <a:xfrm>
+                      <a:off x="0" y="0"/>
+                      <a:ext cx="5943600" cy="4457700"/>
+                    </a:xfrm>
+                    <a:prstGeom prst="rect">
+                      <a:avLst/>
+                    </a:prstGeom>
+                    <a:noFill/>
+                    <a:ln>
+                      <a:noFill/>
+                    </a:ln>
+                  </pic:spPr>
+                </pic:pic>
+              </a:graphicData>
+            </a:graphic>
+          </wp:inline>
+        </w:drawing>
+      </w:r>
+    </w:p>
+    <w:p>
+      <w:pPr>
+        <w:pStyle w:val="Caption"/>
+        <w:jc w:val="center"/>
+      </w:pPr>
+      <w:r>
+        <w:t xml:space="preserve">Figure </w:t>
+      </w:r>
+      <w:fldSimple w:instr=" SEQ Figure \* ARABIC ">
+        <w:r>
+          <w:rPr>
+            <w:noProof/>
+          </w:rPr>
+          <w:t>6</w:t>
+        </w:r>
+      </w:fldSimple>
+      <w:r>
+        <w:t>: ps8-1-b-3.png</w:t>
+      </w:r>
+    </w:p>
+    <w:p>
+      <w:r>
+        <w:t xml:space="preserve">τ </w:t>
+      </w:r>
+      <w:r>
+        <w:t>= 10</w:t>
+      </w:r>
+      <w:r>
+        <w:t>0</w:t>
+      </w:r>
+    </w:p>
+    <w:p>
+      <w:pPr>
+        <w:pStyle w:val="Caption"/>
+        <w:keepNext/>
+        <w:spacing w:after="0"/>
+        <w:jc w:val="center"/>
+      </w:pPr>
+      <w:r>
+        <w:t xml:space="preserve">Table </w:t>
+      </w:r>
+      <w:fldSimple w:instr=" SEQ Table \* ARABIC ">
+        <w:r>
+          <w:rPr>
+            <w:noProof/>
+          </w:rPr>
+          <w:t>1</w:t>
+        </w:r>
+      </w:fldSimple>
+      <w:r>
+        <w:t>: τ Values</w:t>
+      </w:r>
+    </w:p>
+    <w:tbl>
+      <w:tblPr>
+        <w:tblStyle w:val="GridTable5Dark-Accent6"/>
+        <w:tblW w:w="0" w:type="auto"/>
+        <w:tblLook w:val="04A0" w:firstRow="1" w:lastRow="0" w:firstColumn="1" w:lastColumn="0" w:noHBand="0" w:noVBand="1"/>
+      </w:tblPr>
+      <w:tblGrid>
+        <w:gridCol w:w="4675"/>
+        <w:gridCol w:w="4675"/>
+      </w:tblGrid>
+      <w:tr>
+        <w:trPr>
+          <w:cnfStyle w:val="100000000000" w:firstRow="1" w:lastRow="0" w:firstColumn="0" w:lastColumn="0" w:oddVBand="0" w:evenVBand="0" w:oddHBand="0" w:evenHBand="0" w:firstRowFirstColumn="0" w:firstRowLastColumn="0" w:lastRowFirstColumn="0" w:lastRowLastColumn="0"/>
+        </w:trPr>
+        <w:tc>
+          <w:tcPr>
+            <w:cnfStyle w:val="001000000000" w:firstRow="0" w:lastRow="0" w:firstColumn="1" w:lastColumn="0" w:oddVBand="0" w:evenVBand="0" w:oddHBand="0" w:evenHBand="0" w:firstRowFirstColumn="0" w:firstRowLastColumn="0" w:lastRowFirstColumn="0" w:lastRowLastColumn="0"/>
+            <w:tcW w:w="4675" w:type="dxa"/>
+          </w:tcPr>
+          <w:p>
+            <w:pPr>
+              <w:jc w:val="center"/>
+            </w:pPr>
+          </w:p>
+        </w:tc>
+        <w:tc>
+          <w:tcPr>
+            <w:tcW w:w="4675" w:type="dxa"/>
+          </w:tcPr>
+          <w:p>
+            <w:pPr>
+              <w:jc w:val="center"/>
+              <w:cnfStyle w:val="100000000000" w:firstRow="1" w:lastRow="0" w:firstColumn="0" w:lastColumn="0" w:oddVBand="0" w:evenVBand="0" w:oddHBand="0" w:evenHBand="0" w:firstRowFirstColumn="0" w:firstRowLastColumn="0" w:lastRowFirstColumn="0" w:lastRowLastColumn="0"/>
+            </w:pPr>
+            <w:r>
+              <w:t xml:space="preserve">τ </w:t>
+            </w:r>
+            <w:r>
+              <w:t>Value</w:t>
+            </w:r>
+          </w:p>
+        </w:tc>
+      </w:tr>
+      <w:tr>
+        <w:trPr>
+          <w:cnfStyle w:val="000000100000" w:firstRow="0" w:lastRow="0" w:firstColumn="0" w:lastColumn="0" w:oddVBand="0" w:evenVBand="0" w:oddHBand="1" w:evenHBand="0" w:firstRowFirstColumn="0" w:firstRowLastColumn="0" w:lastRowFirstColumn="0" w:lastRowLastColumn="0"/>
+        </w:trPr>
+        <w:tc>
+          <w:tcPr>
+            <w:cnfStyle w:val="001000000000" w:firstRow="0" w:lastRow="0" w:firstColumn="1" w:lastColumn="0" w:oddVBand="0" w:evenVBand="0" w:oddHBand="0" w:evenHBand="0" w:firstRowFirstColumn="0" w:firstRowLastColumn="0" w:lastRowFirstColumn="0" w:lastRowLastColumn="0"/>
+            <w:tcW w:w="4675" w:type="dxa"/>
+          </w:tcPr>
+          <w:p>
+            <w:pPr>
+              <w:jc w:val="center"/>
+            </w:pPr>
+            <w:r>
+              <w:t>Action 1</w:t>
+            </w:r>
+          </w:p>
+        </w:tc>
+        <w:tc>
+          <w:tcPr>
+            <w:tcW w:w="4675" w:type="dxa"/>
+          </w:tcPr>
+          <w:p>
+            <w:pPr>
+              <w:jc w:val="center"/>
+              <w:cnfStyle w:val="000000100000" w:firstRow="0" w:lastRow="0" w:firstColumn="0" w:lastColumn="0" w:oddVBand="0" w:evenVBand="0" w:oddHBand="1" w:evenHBand="0" w:firstRowFirstColumn="0" w:firstRowLastColumn="0" w:lastRowFirstColumn="0" w:lastRowLastColumn="0"/>
+            </w:pPr>
+            <w:r>
+              <w:t>90</w:t>
+            </w:r>
+          </w:p>
+        </w:tc>
+      </w:tr>
+      <w:tr>
+        <w:tc>
+          <w:tcPr>
+            <w:cnfStyle w:val="001000000000" w:firstRow="0" w:lastRow="0" w:firstColumn="1" w:lastColumn="0" w:oddVBand="0" w:evenVBand="0" w:oddHBand="0" w:evenHBand="0" w:firstRowFirstColumn="0" w:firstRowLastColumn="0" w:lastRowFirstColumn="0" w:lastRowLastColumn="0"/>
+            <w:tcW w:w="4675" w:type="dxa"/>
+          </w:tcPr>
+          <w:p>
+            <w:pPr>
+              <w:jc w:val="center"/>
+            </w:pPr>
+            <w:r>
+              <w:t>Action 2</w:t>
+            </w:r>
+          </w:p>
+        </w:tc>
+        <w:tc>
+          <w:tcPr>
+            <w:tcW w:w="4675" w:type="dxa"/>
+          </w:tcPr>
+          <w:p>
+            <w:pPr>
+              <w:jc w:val="center"/>
+              <w:cnfStyle w:val="000000000000" w:firstRow="0" w:lastRow="0" w:firstColumn="0" w:lastColumn="0" w:oddVBand="0" w:evenVBand="0" w:oddHBand="0" w:evenHBand="0" w:firstRowFirstColumn="0" w:firstRowLastColumn="0" w:lastRowFirstColumn="0" w:lastRowLastColumn="0"/>
+            </w:pPr>
+            <w:r>
+              <w:t>70</w:t>
+            </w:r>
+          </w:p>
+        </w:tc>
+      </w:tr>
+      <w:tr>
+        <w:trPr>
+          <w:cnfStyle w:val="000000100000" w:firstRow="0" w:lastRow="0" w:firstColumn="0" w:lastColumn="0" w:oddVBand="0" w:evenVBand="0" w:oddHBand="1" w:evenHBand="0" w:firstRowFirstColumn="0" w:firstRowLastColumn="0" w:lastRowFirstColumn="0" w:lastRowLastColumn="0"/>
+        </w:trPr>
+        <w:tc>
+          <w:tcPr>
+            <w:cnfStyle w:val="001000000000" w:firstRow="0" w:lastRow="0" w:firstColumn="1" w:lastColumn="0" w:oddVBand="0" w:evenVBand="0" w:oddHBand="0" w:evenHBand="0" w:firstRowFirstColumn="0" w:firstRowLastColumn="0" w:lastRowFirstColumn="0" w:lastRowLastColumn="0"/>
+            <w:tcW w:w="4675" w:type="dxa"/>
+          </w:tcPr>
+          <w:p>
+            <w:pPr>
+              <w:jc w:val="center"/>
+            </w:pPr>
+            <w:r>
+              <w:t>Action 3</w:t>
+            </w:r>
+          </w:p>
+        </w:tc>
+        <w:tc>
+          <w:tcPr>
+            <w:tcW w:w="4675" w:type="dxa"/>
+          </w:tcPr>
+          <w:p>
+            <w:pPr>
+              <w:jc w:val="center"/>
+              <w:cnfStyle w:val="000000100000" w:firstRow="0" w:lastRow="0" w:firstColumn="0" w:lastColumn="0" w:oddVBand="0" w:evenVBand="0" w:oddHBand="1" w:evenHBand="0" w:firstRowFirstColumn="0" w:firstRowLastColumn="0" w:lastRowFirstColumn="0" w:lastRowLastColumn="0"/>
+            </w:pPr>
+            <w:r>
+              <w:t>100</w:t>
+            </w:r>
+          </w:p>
+        </w:tc>
+      </w:tr>
+    </w:tbl>
+    <w:p>
+      <w:pPr>
+        <w:jc w:val="center"/>
+      </w:pPr>
+    </w:p>
+    <w:p>
+      <w:pPr>
+        <w:rPr>
+          <w:rFonts w:asciiTheme="majorHAnsi" w:eastAsiaTheme="majorEastAsia" w:hAnsiTheme="majorHAnsi" w:cstheme="majorBidi"/>
+          <w:color w:val="2E74B5" w:themeColor="accent1" w:themeShade="BF"/>
+          <w:sz w:val="32"/>
+          <w:szCs w:val="32"/>
+        </w:rPr>
+      </w:pPr>
+      <w:r>
+        <w:br w:type="page"/>
+      </w:r>
+    </w:p>
+    <w:p>
+      <w:pPr>
+        <w:pStyle w:val="Heading1"/>
+      </w:pPr>
+      <w:r>
+        <w:lastRenderedPageBreak/>
+        <w:t>Recognition using MHIs</w:t>
+      </w:r>
+    </w:p>
+    <w:p>
+      <w:pPr>
         <w:pStyle w:val="Heading2"/>
       </w:pPr>
       <w:r>
+        <w:t>“Cheating” version</w:t>
+      </w:r>
+    </w:p>
+    <w:p>
+      <w:r>
+        <w:t xml:space="preserve">I normalized the MHIs to have a consistent maximum value. To have a good confusion matrix I had to modify the custom parameters to include custom values for where to take the history frame and </w:t>
+      </w:r>
+      <w:r>
+        <w:t xml:space="preserve">τ </w:t>
+      </w:r>
+      <w:r>
+        <w:t>values. I also had to significantly blur the images to get decent results. At first I used a simple Euclidean distance. This is the confusion matrix that resulted with this distance metric</w:t>
+      </w:r>
+      <w:r>
+        <w:t xml:space="preserve"> and unscaled central moments</w:t>
+      </w:r>
+      <w:r>
+        <w:t>:</w:t>
+      </w:r>
+    </w:p>
+    <w:p>
+      <w:pPr>
+        <w:jc w:val="center"/>
+        <w:rPr>
+          <w:rFonts w:eastAsiaTheme="minorEastAsia"/>
+        </w:rPr>
+      </w:pPr>
+      <m:oMathPara>
+        <m:oMath>
+          <m:d>
+            <m:dPr>
+              <m:begChr m:val="["/>
+              <m:endChr m:val="]"/>
+              <m:ctrlPr>
+                <w:rPr>
+                  <w:rFonts w:ascii="Cambria Math" w:hAnsi="Cambria Math"/>
+                  <w:i/>
+                </w:rPr>
+              </m:ctrlPr>
+            </m:dPr>
+            <m:e>
+              <m:m>
+                <m:mPr>
+                  <m:mcs>
+                    <m:mc>
+                      <m:mcPr>
+                        <m:count m:val="3"/>
+                        <m:mcJc m:val="center"/>
+                      </m:mcPr>
+                    </m:mc>
+                  </m:mcs>
+                  <m:ctrlPr>
+                    <w:rPr>
+                      <w:rFonts w:ascii="Cambria Math" w:hAnsi="Cambria Math"/>
+                      <w:i/>
+                    </w:rPr>
+                  </m:ctrlPr>
+                </m:mPr>
+                <m:mr>
+                  <m:e>
+                    <m:r>
+                      <w:rPr>
+                        <w:rFonts w:ascii="Cambria Math" w:hAnsi="Cambria Math"/>
+                      </w:rPr>
+                      <m:t>1</m:t>
+                    </m:r>
+                  </m:e>
+                  <m:e>
+                    <m:r>
+                      <w:rPr>
+                        <w:rFonts w:ascii="Cambria Math" w:hAnsi="Cambria Math"/>
+                      </w:rPr>
+                      <m:t>0</m:t>
+                    </m:r>
+                  </m:e>
+                  <m:e>
+                    <m:r>
+                      <w:rPr>
+                        <w:rFonts w:ascii="Cambria Math" w:hAnsi="Cambria Math"/>
+                      </w:rPr>
+                      <m:t>0</m:t>
+                    </m:r>
+                  </m:e>
+                </m:mr>
+                <m:mr>
+                  <m:e>
+                    <m:r>
+                      <w:rPr>
+                        <w:rFonts w:ascii="Cambria Math" w:hAnsi="Cambria Math"/>
+                      </w:rPr>
+                      <m:t>0</m:t>
+                    </m:r>
+                  </m:e>
+                  <m:e>
+                    <m:r>
+                      <w:rPr>
+                        <w:rFonts w:ascii="Cambria Math" w:hAnsi="Cambria Math"/>
+                      </w:rPr>
+                      <m:t>0.889</m:t>
+                    </m:r>
+                  </m:e>
+                  <m:e>
+                    <m:r>
+                      <w:rPr>
+                        <w:rFonts w:ascii="Cambria Math" w:hAnsi="Cambria Math"/>
+                      </w:rPr>
+                      <m:t>0.11</m:t>
+                    </m:r>
+                  </m:e>
+                </m:mr>
+                <m:mr>
+                  <m:e>
+                    <m:r>
+                      <w:rPr>
+                        <w:rFonts w:ascii="Cambria Math" w:hAnsi="Cambria Math"/>
+                      </w:rPr>
+                      <m:t>0.22</m:t>
+                    </m:r>
+                  </m:e>
+                  <m:e>
+                    <m:r>
+                      <w:rPr>
+                        <w:rFonts w:ascii="Cambria Math" w:hAnsi="Cambria Math"/>
+                      </w:rPr>
+                      <m:t>0.11</m:t>
+                    </m:r>
+                  </m:e>
+                  <m:e>
+                    <m:r>
+                      <w:rPr>
+                        <w:rFonts w:ascii="Cambria Math" w:hAnsi="Cambria Math"/>
+                      </w:rPr>
+                      <m:t>0.667</m:t>
+                    </m:r>
+                  </m:e>
+                </m:mr>
+              </m:m>
+            </m:e>
+          </m:d>
+        </m:oMath>
+      </m:oMathPara>
+    </w:p>
+    <w:p>
+      <w:pPr>
+        <w:rPr>
+          <w:rFonts w:eastAsiaTheme="minorEastAsia"/>
+        </w:rPr>
+      </w:pPr>
+      <w:r>
+        <w:rPr>
+          <w:rFonts w:eastAsiaTheme="minorEastAsia"/>
+        </w:rPr>
+        <w:t>This is the confusion matrix using scaled central moments and Euclidean distance:</w:t>
+      </w:r>
+    </w:p>
+    <w:p>
+      <w:pPr>
+        <w:jc w:val="center"/>
+        <w:rPr>
+          <w:rFonts w:eastAsiaTheme="minorEastAsia"/>
+        </w:rPr>
+      </w:pPr>
+      <m:oMathPara>
+        <m:oMath>
+          <m:d>
+            <m:dPr>
+              <m:begChr m:val="["/>
+              <m:endChr m:val="]"/>
+              <m:ctrlPr>
+                <w:rPr>
+                  <w:rFonts w:ascii="Cambria Math" w:hAnsi="Cambria Math"/>
+                  <w:i/>
+                </w:rPr>
+              </m:ctrlPr>
+            </m:dPr>
+            <m:e>
+              <m:m>
+                <m:mPr>
+                  <m:mcs>
+                    <m:mc>
+                      <m:mcPr>
+                        <m:count m:val="3"/>
+                        <m:mcJc m:val="center"/>
+                      </m:mcPr>
+                    </m:mc>
+                  </m:mcs>
+                  <m:ctrlPr>
+                    <w:rPr>
+                      <w:rFonts w:ascii="Cambria Math" w:hAnsi="Cambria Math"/>
+                      <w:i/>
+                    </w:rPr>
+                  </m:ctrlPr>
+                </m:mPr>
+                <m:mr>
+                  <m:e>
+                    <m:r>
+                      <w:rPr>
+                        <w:rFonts w:ascii="Cambria Math" w:hAnsi="Cambria Math"/>
+                      </w:rPr>
+                      <m:t>1</m:t>
+                    </m:r>
+                  </m:e>
+                  <m:e>
+                    <m:r>
+                      <w:rPr>
+                        <w:rFonts w:ascii="Cambria Math" w:hAnsi="Cambria Math"/>
+                      </w:rPr>
+                      <m:t>0</m:t>
+                    </m:r>
+                  </m:e>
+                  <m:e>
+                    <m:r>
+                      <w:rPr>
+                        <w:rFonts w:ascii="Cambria Math" w:hAnsi="Cambria Math"/>
+                      </w:rPr>
+                      <m:t>0</m:t>
+                    </m:r>
+                  </m:e>
+                </m:mr>
+                <m:mr>
+                  <m:e>
+                    <m:r>
+                      <w:rPr>
+                        <w:rFonts w:ascii="Cambria Math" w:hAnsi="Cambria Math"/>
+                      </w:rPr>
+                      <m:t>0</m:t>
+                    </m:r>
+                  </m:e>
+                  <m:e>
+                    <m:r>
+                      <w:rPr>
+                        <w:rFonts w:ascii="Cambria Math" w:hAnsi="Cambria Math"/>
+                      </w:rPr>
+                      <m:t>1</m:t>
+                    </m:r>
+                  </m:e>
+                  <m:e>
+                    <m:r>
+                      <w:rPr>
+                        <w:rFonts w:ascii="Cambria Math" w:hAnsi="Cambria Math"/>
+                      </w:rPr>
+                      <m:t>0</m:t>
+                    </m:r>
+                  </m:e>
+                </m:mr>
+                <m:mr>
+                  <m:e>
+                    <m:r>
+                      <w:rPr>
+                        <w:rFonts w:ascii="Cambria Math" w:hAnsi="Cambria Math"/>
+                      </w:rPr>
+                      <m:t>0.22</m:t>
+                    </m:r>
+                  </m:e>
+                  <m:e>
+                    <m:r>
+                      <w:rPr>
+                        <w:rFonts w:ascii="Cambria Math" w:hAnsi="Cambria Math"/>
+                      </w:rPr>
+                      <m:t>0</m:t>
+                    </m:r>
+                  </m:e>
+                  <m:e>
+                    <m:r>
+                      <w:rPr>
+                        <w:rFonts w:ascii="Cambria Math" w:hAnsi="Cambria Math"/>
+                      </w:rPr>
+                      <m:t>0.</m:t>
+                    </m:r>
+                    <m:r>
+                      <w:rPr>
+                        <w:rFonts w:ascii="Cambria Math" w:hAnsi="Cambria Math"/>
+                      </w:rPr>
+                      <m:t>778</m:t>
+                    </m:r>
+                  </m:e>
+                </m:mr>
+              </m:m>
+            </m:e>
+          </m:d>
+        </m:oMath>
+      </m:oMathPara>
+    </w:p>
+    <w:p>
+      <w:pPr>
+        <w:pStyle w:val="Heading2"/>
+      </w:pPr>
+      <w:r>
         <w:t>Non cheating version</w:t>
       </w:r>
     </w:p>
-    <w:p/>
-    <w:p/>
-    <w:p/>
+    <w:p>
+      <w:r>
+        <w:t>At first I used the non-Euclidean distance. These are the results.</w:t>
+      </w:r>
+    </w:p>
+    <w:p>
+      <w:r>
+        <w:t>For participant 1:</w:t>
+      </w:r>
+    </w:p>
+    <w:p>
+      <w:pPr>
+        <w:jc w:val="center"/>
+        <w:rPr>
+          <w:rFonts w:eastAsiaTheme="minorEastAsia"/>
+        </w:rPr>
+      </w:pPr>
+      <m:oMathPara>
+        <m:oMath>
+          <m:d>
+            <m:dPr>
+              <m:begChr m:val="["/>
+              <m:endChr m:val="]"/>
+              <m:ctrlPr>
+                <w:rPr>
+                  <w:rFonts w:ascii="Cambria Math" w:hAnsi="Cambria Math"/>
+                  <w:i/>
+                </w:rPr>
+              </m:ctrlPr>
+            </m:dPr>
+            <m:e>
+              <m:m>
+                <m:mPr>
+                  <m:mcs>
+                    <m:mc>
+                      <m:mcPr>
+                        <m:count m:val="3"/>
+                        <m:mcJc m:val="center"/>
+                      </m:mcPr>
+                    </m:mc>
+                  </m:mcs>
+                  <m:ctrlPr>
+                    <w:rPr>
+                      <w:rFonts w:ascii="Cambria Math" w:hAnsi="Cambria Math"/>
+                      <w:i/>
+                    </w:rPr>
+                  </m:ctrlPr>
+                </m:mPr>
+                <m:mr>
+                  <m:e>
+                    <m:r>
+                      <w:rPr>
+                        <w:rFonts w:ascii="Cambria Math" w:hAnsi="Cambria Math"/>
+                      </w:rPr>
+                      <m:t>0.333</m:t>
+                    </m:r>
+                  </m:e>
+                  <m:e>
+                    <m:r>
+                      <w:rPr>
+                        <w:rFonts w:ascii="Cambria Math" w:hAnsi="Cambria Math"/>
+                      </w:rPr>
+                      <m:t>0</m:t>
+                    </m:r>
+                  </m:e>
+                  <m:e>
+                    <m:r>
+                      <w:rPr>
+                        <w:rFonts w:ascii="Cambria Math" w:hAnsi="Cambria Math"/>
+                      </w:rPr>
+                      <m:t>0</m:t>
+                    </m:r>
+                    <m:r>
+                      <w:rPr>
+                        <w:rFonts w:ascii="Cambria Math" w:hAnsi="Cambria Math"/>
+                      </w:rPr>
+                      <m:t>.667</m:t>
+                    </m:r>
+                  </m:e>
+                </m:mr>
+                <m:mr>
+                  <m:e>
+                    <m:r>
+                      <w:rPr>
+                        <w:rFonts w:ascii="Cambria Math" w:hAnsi="Cambria Math"/>
+                      </w:rPr>
+                      <m:t>1</m:t>
+                    </m:r>
+                  </m:e>
+                  <m:e>
+                    <m:r>
+                      <w:rPr>
+                        <w:rFonts w:ascii="Cambria Math" w:hAnsi="Cambria Math"/>
+                      </w:rPr>
+                      <m:t>0</m:t>
+                    </m:r>
+                  </m:e>
+                  <m:e>
+                    <m:r>
+                      <w:rPr>
+                        <w:rFonts w:ascii="Cambria Math" w:hAnsi="Cambria Math"/>
+                      </w:rPr>
+                      <m:t>0</m:t>
+                    </m:r>
+                  </m:e>
+                </m:mr>
+                <m:mr>
+                  <m:e>
+                    <m:r>
+                      <w:rPr>
+                        <w:rFonts w:ascii="Cambria Math" w:hAnsi="Cambria Math"/>
+                      </w:rPr>
+                      <m:t>0</m:t>
+                    </m:r>
+                  </m:e>
+                  <m:e>
+                    <m:r>
+                      <w:rPr>
+                        <w:rFonts w:ascii="Cambria Math" w:hAnsi="Cambria Math"/>
+                      </w:rPr>
+                      <m:t>0</m:t>
+                    </m:r>
+                  </m:e>
+                  <m:e>
+                    <m:r>
+                      <w:rPr>
+                        <w:rFonts w:ascii="Cambria Math" w:hAnsi="Cambria Math"/>
+                      </w:rPr>
+                      <m:t>1</m:t>
+                    </m:r>
+                  </m:e>
+                </m:mr>
+              </m:m>
+            </m:e>
+          </m:d>
+        </m:oMath>
+      </m:oMathPara>
+    </w:p>
+    <w:p>
+      <w:pPr>
+        <w:rPr>
+          <w:rFonts w:eastAsiaTheme="minorEastAsia"/>
+        </w:rPr>
+      </w:pPr>
+      <w:r>
+        <w:rPr>
+          <w:rFonts w:eastAsiaTheme="minorEastAsia"/>
+        </w:rPr>
+        <w:t>For participant 2:</w:t>
+      </w:r>
+    </w:p>
+    <w:p>
+      <w:pPr>
+        <w:jc w:val="center"/>
+        <w:rPr>
+          <w:rFonts w:eastAsiaTheme="minorEastAsia"/>
+        </w:rPr>
+      </w:pPr>
+      <m:oMathPara>
+        <m:oMath>
+          <m:d>
+            <m:dPr>
+              <m:begChr m:val="["/>
+              <m:endChr m:val="]"/>
+              <m:ctrlPr>
+                <w:rPr>
+                  <w:rFonts w:ascii="Cambria Math" w:hAnsi="Cambria Math"/>
+                  <w:i/>
+                </w:rPr>
+              </m:ctrlPr>
+            </m:dPr>
+            <m:e>
+              <m:m>
+                <m:mPr>
+                  <m:mcs>
+                    <m:mc>
+                      <m:mcPr>
+                        <m:count m:val="3"/>
+                        <m:mcJc m:val="center"/>
+                      </m:mcPr>
+                    </m:mc>
+                  </m:mcs>
+                  <m:ctrlPr>
+                    <w:rPr>
+                      <w:rFonts w:ascii="Cambria Math" w:hAnsi="Cambria Math"/>
+                      <w:i/>
+                    </w:rPr>
+                  </m:ctrlPr>
+                </m:mPr>
+                <m:mr>
+                  <m:e>
+                    <m:r>
+                      <w:rPr>
+                        <w:rFonts w:ascii="Cambria Math" w:hAnsi="Cambria Math"/>
+                      </w:rPr>
+                      <m:t>1</m:t>
+                    </m:r>
+                  </m:e>
+                  <m:e>
+                    <m:r>
+                      <w:rPr>
+                        <w:rFonts w:ascii="Cambria Math" w:hAnsi="Cambria Math"/>
+                      </w:rPr>
+                      <m:t>0</m:t>
+                    </m:r>
+                  </m:e>
+                  <m:e>
+                    <m:r>
+                      <w:rPr>
+                        <w:rFonts w:ascii="Cambria Math" w:hAnsi="Cambria Math"/>
+                      </w:rPr>
+                      <m:t>0</m:t>
+                    </m:r>
+                  </m:e>
+                </m:mr>
+                <m:mr>
+                  <m:e>
+                    <m:r>
+                      <w:rPr>
+                        <w:rFonts w:ascii="Cambria Math" w:hAnsi="Cambria Math"/>
+                      </w:rPr>
+                      <m:t>0</m:t>
+                    </m:r>
+                  </m:e>
+                  <m:e>
+                    <m:r>
+                      <w:rPr>
+                        <w:rFonts w:ascii="Cambria Math" w:hAnsi="Cambria Math"/>
+                      </w:rPr>
+                      <m:t>1</m:t>
+                    </m:r>
+                  </m:e>
+                  <m:e>
+                    <m:r>
+                      <w:rPr>
+                        <w:rFonts w:ascii="Cambria Math" w:hAnsi="Cambria Math"/>
+                      </w:rPr>
+                      <m:t>0</m:t>
+                    </m:r>
+                  </m:e>
+                </m:mr>
+                <m:mr>
+                  <m:e>
+                    <m:r>
+                      <w:rPr>
+                        <w:rFonts w:ascii="Cambria Math" w:hAnsi="Cambria Math"/>
+                      </w:rPr>
+                      <m:t>0</m:t>
+                    </m:r>
+                  </m:e>
+                  <m:e>
+                    <m:r>
+                      <w:rPr>
+                        <w:rFonts w:ascii="Cambria Math" w:hAnsi="Cambria Math"/>
+                      </w:rPr>
+                      <m:t>0</m:t>
+                    </m:r>
+                  </m:e>
+                  <m:e>
+                    <m:r>
+                      <w:rPr>
+                        <w:rFonts w:ascii="Cambria Math" w:hAnsi="Cambria Math"/>
+                      </w:rPr>
+                      <m:t>1</m:t>
+                    </m:r>
+                  </m:e>
+                </m:mr>
+              </m:m>
+            </m:e>
+          </m:d>
+        </m:oMath>
+      </m:oMathPara>
+    </w:p>
+    <w:p>
+      <w:pPr>
+        <w:rPr>
+          <w:rFonts w:eastAsiaTheme="minorEastAsia"/>
+        </w:rPr>
+      </w:pPr>
+      <w:r>
+        <w:rPr>
+          <w:rFonts w:eastAsiaTheme="minorEastAsia"/>
+        </w:rPr>
+        <w:t>For participant 3:</w:t>
+      </w:r>
+    </w:p>
+    <w:p>
+      <w:pPr>
+        <w:jc w:val="center"/>
+        <w:rPr>
+          <w:rFonts w:eastAsiaTheme="minorEastAsia"/>
+        </w:rPr>
+      </w:pPr>
+      <m:oMathPara>
+        <m:oMath>
+          <m:d>
+            <m:dPr>
+              <m:begChr m:val="["/>
+              <m:endChr m:val="]"/>
+              <m:ctrlPr>
+                <w:rPr>
+                  <w:rFonts w:ascii="Cambria Math" w:hAnsi="Cambria Math"/>
+                  <w:i/>
+                </w:rPr>
+              </m:ctrlPr>
+            </m:dPr>
+            <m:e>
+              <m:m>
+                <m:mPr>
+                  <m:mcs>
+                    <m:mc>
+                      <m:mcPr>
+                        <m:count m:val="3"/>
+                        <m:mcJc m:val="center"/>
+                      </m:mcPr>
+                    </m:mc>
+                  </m:mcs>
+                  <m:ctrlPr>
+                    <w:rPr>
+                      <w:rFonts w:ascii="Cambria Math" w:hAnsi="Cambria Math"/>
+                      <w:i/>
+                    </w:rPr>
+                  </m:ctrlPr>
+                </m:mPr>
+                <m:mr>
+                  <m:e>
+                    <m:r>
+                      <w:rPr>
+                        <w:rFonts w:ascii="Cambria Math" w:hAnsi="Cambria Math"/>
+                      </w:rPr>
+                      <m:t>1</m:t>
+                    </m:r>
+                  </m:e>
+                  <m:e>
+                    <m:r>
+                      <w:rPr>
+                        <w:rFonts w:ascii="Cambria Math" w:hAnsi="Cambria Math"/>
+                      </w:rPr>
+                      <m:t>0</m:t>
+                    </m:r>
+                  </m:e>
+                  <m:e>
+                    <m:r>
+                      <w:rPr>
+                        <w:rFonts w:ascii="Cambria Math" w:hAnsi="Cambria Math"/>
+                      </w:rPr>
+                      <m:t>0</m:t>
+                    </m:r>
+                  </m:e>
+                </m:mr>
+                <m:mr>
+                  <m:e>
+                    <m:r>
+                      <w:rPr>
+                        <w:rFonts w:ascii="Cambria Math" w:hAnsi="Cambria Math"/>
+                      </w:rPr>
+                      <m:t>0</m:t>
+                    </m:r>
+                  </m:e>
+                  <m:e>
+                    <m:r>
+                      <w:rPr>
+                        <w:rFonts w:ascii="Cambria Math" w:hAnsi="Cambria Math"/>
+                      </w:rPr>
+                      <m:t>1</m:t>
+                    </m:r>
+                  </m:e>
+                  <m:e>
+                    <m:r>
+                      <w:rPr>
+                        <w:rFonts w:ascii="Cambria Math" w:hAnsi="Cambria Math"/>
+                      </w:rPr>
+                      <m:t>0</m:t>
+                    </m:r>
+                  </m:e>
+                </m:mr>
+                <m:mr>
+                  <m:e>
+                    <m:r>
+                      <w:rPr>
+                        <w:rFonts w:ascii="Cambria Math" w:hAnsi="Cambria Math"/>
+                      </w:rPr>
+                      <m:t>0.667</m:t>
+                    </m:r>
+                  </m:e>
+                  <m:e>
+                    <m:r>
+                      <w:rPr>
+                        <w:rFonts w:ascii="Cambria Math" w:hAnsi="Cambria Math"/>
+                      </w:rPr>
+                      <m:t>0</m:t>
+                    </m:r>
+                  </m:e>
+                  <m:e>
+                    <m:r>
+                      <w:rPr>
+                        <w:rFonts w:ascii="Cambria Math" w:hAnsi="Cambria Math"/>
+                      </w:rPr>
+                      <m:t>0.</m:t>
+                    </m:r>
+                    <m:r>
+                      <w:rPr>
+                        <w:rFonts w:ascii="Cambria Math" w:hAnsi="Cambria Math"/>
+                      </w:rPr>
+                      <m:t>333</m:t>
+                    </m:r>
+                  </m:e>
+                </m:mr>
+              </m:m>
+            </m:e>
+          </m:d>
+        </m:oMath>
+      </m:oMathPara>
+    </w:p>
+    <w:p>
+      <w:r>
+        <w:rPr>
+          <w:rFonts w:eastAsiaTheme="minorEastAsia"/>
+        </w:rPr>
+        <w:t>I could not find any way to produce better MHI images, so I focused on finding a different distance method.</w:t>
+      </w:r>
+      <w:bookmarkStart w:id="0" w:name="_GoBack"/>
+      <w:bookmarkEnd w:id="0"/>
+    </w:p>
     <w:sectPr>
       <w:pgSz w:w="12240" w:h="15840"/>
       <w:pgMar w:top="1440" w:right="1440" w:bottom="1440" w:left="1440" w:header="720" w:footer="720" w:gutter="0"/>
@@ -1163,6 +2432,56 @@
     </w:sectPr>
   </w:body>
 </w:document>
+</file>
+
+<file path=word/endnotes.xml><?xml version="1.0" encoding="utf-8"?>
+<w:endnotes xmlns:wpc="http://schemas.microsoft.com/office/word/2010/wordprocessingCanvas" xmlns:mc="http://schemas.openxmlformats.org/markup-compatibility/2006" xmlns:o="urn:schemas-microsoft-com:office:office" xmlns:r="http://schemas.openxmlformats.org/officeDocument/2006/relationships" xmlns:m="http://schemas.openxmlformats.org/officeDocument/2006/math" xmlns:v="urn:schemas-microsoft-com:vml" xmlns:wp14="http://schemas.microsoft.com/office/word/2010/wordprocessingDrawing" xmlns:wp="http://schemas.openxmlformats.org/drawingml/2006/wordprocessingDrawing" xmlns:w10="urn:schemas-microsoft-com:office:word" xmlns:w="http://schemas.openxmlformats.org/wordprocessingml/2006/main" xmlns:w14="http://schemas.microsoft.com/office/word/2010/wordml" xmlns:w15="http://schemas.microsoft.com/office/word/2012/wordml" xmlns:wpg="http://schemas.microsoft.com/office/word/2010/wordprocessingGroup" xmlns:wpi="http://schemas.microsoft.com/office/word/2010/wordprocessingInk" xmlns:wne="http://schemas.microsoft.com/office/word/2006/wordml" xmlns:wps="http://schemas.microsoft.com/office/word/2010/wordprocessingShape" mc:Ignorable="w14 w15 wp14">
+  <w:endnote w:type="separator" w:id="-1">
+    <w:p>
+      <w:pPr>
+        <w:spacing w:after="0" w:line="240" w:lineRule="auto"/>
+      </w:pPr>
+      <w:r>
+        <w:separator/>
+      </w:r>
+    </w:p>
+  </w:endnote>
+  <w:endnote w:type="continuationSeparator" w:id="0">
+    <w:p>
+      <w:pPr>
+        <w:spacing w:after="0" w:line="240" w:lineRule="auto"/>
+      </w:pPr>
+      <w:r>
+        <w:continuationSeparator/>
+      </w:r>
+    </w:p>
+  </w:endnote>
+</w:endnotes>
+</file>
+
+<file path=word/footnotes.xml><?xml version="1.0" encoding="utf-8"?>
+<w:footnotes xmlns:wpc="http://schemas.microsoft.com/office/word/2010/wordprocessingCanvas" xmlns:mc="http://schemas.openxmlformats.org/markup-compatibility/2006" xmlns:o="urn:schemas-microsoft-com:office:office" xmlns:r="http://schemas.openxmlformats.org/officeDocument/2006/relationships" xmlns:m="http://schemas.openxmlformats.org/officeDocument/2006/math" xmlns:v="urn:schemas-microsoft-com:vml" xmlns:wp14="http://schemas.microsoft.com/office/word/2010/wordprocessingDrawing" xmlns:wp="http://schemas.openxmlformats.org/drawingml/2006/wordprocessingDrawing" xmlns:w10="urn:schemas-microsoft-com:office:word" xmlns:w="http://schemas.openxmlformats.org/wordprocessingml/2006/main" xmlns:w14="http://schemas.microsoft.com/office/word/2010/wordml" xmlns:w15="http://schemas.microsoft.com/office/word/2012/wordml" xmlns:wpg="http://schemas.microsoft.com/office/word/2010/wordprocessingGroup" xmlns:wpi="http://schemas.microsoft.com/office/word/2010/wordprocessingInk" xmlns:wne="http://schemas.microsoft.com/office/word/2006/wordml" xmlns:wps="http://schemas.microsoft.com/office/word/2010/wordprocessingShape" mc:Ignorable="w14 w15 wp14">
+  <w:footnote w:type="separator" w:id="-1">
+    <w:p>
+      <w:pPr>
+        <w:spacing w:after="0" w:line="240" w:lineRule="auto"/>
+      </w:pPr>
+      <w:r>
+        <w:separator/>
+      </w:r>
+    </w:p>
+  </w:footnote>
+  <w:footnote w:type="continuationSeparator" w:id="0">
+    <w:p>
+      <w:pPr>
+        <w:spacing w:after="0" w:line="240" w:lineRule="auto"/>
+      </w:pPr>
+      <w:r>
+        <w:continuationSeparator/>
+      </w:r>
+    </w:p>
+  </w:footnote>
+</w:footnotes>
 </file>
 
 <file path=word/numbering.xml><?xml version="1.0" encoding="utf-8"?>
@@ -1781,7 +3100,858 @@
       <w:szCs w:val="26"/>
     </w:rPr>
   </w:style>
+  <w:style w:type="paragraph" w:styleId="Header">
+    <w:name w:val="header"/>
+    <w:basedOn w:val="Normal"/>
+    <w:link w:val="HeaderChar"/>
+    <w:uiPriority w:val="99"/>
+    <w:unhideWhenUsed/>
+    <w:rsid w:val="00E9315B"/>
+    <w:pPr>
+      <w:tabs>
+        <w:tab w:val="center" w:pos="4680"/>
+        <w:tab w:val="right" w:pos="9360"/>
+      </w:tabs>
+      <w:spacing w:after="0" w:line="240" w:lineRule="auto"/>
+    </w:pPr>
+  </w:style>
+  <w:style w:type="character" w:customStyle="1" w:styleId="HeaderChar">
+    <w:name w:val="Header Char"/>
+    <w:basedOn w:val="DefaultParagraphFont"/>
+    <w:link w:val="Header"/>
+    <w:uiPriority w:val="99"/>
+    <w:rsid w:val="00E9315B"/>
+  </w:style>
+  <w:style w:type="paragraph" w:styleId="Footer">
+    <w:name w:val="footer"/>
+    <w:basedOn w:val="Normal"/>
+    <w:link w:val="FooterChar"/>
+    <w:uiPriority w:val="99"/>
+    <w:unhideWhenUsed/>
+    <w:rsid w:val="00E9315B"/>
+    <w:pPr>
+      <w:tabs>
+        <w:tab w:val="center" w:pos="4680"/>
+        <w:tab w:val="right" w:pos="9360"/>
+      </w:tabs>
+      <w:spacing w:after="0" w:line="240" w:lineRule="auto"/>
+    </w:pPr>
+  </w:style>
+  <w:style w:type="character" w:customStyle="1" w:styleId="FooterChar">
+    <w:name w:val="Footer Char"/>
+    <w:basedOn w:val="DefaultParagraphFont"/>
+    <w:link w:val="Footer"/>
+    <w:uiPriority w:val="99"/>
+    <w:rsid w:val="00E9315B"/>
+  </w:style>
+  <w:style w:type="paragraph" w:styleId="Caption">
+    <w:name w:val="caption"/>
+    <w:basedOn w:val="Normal"/>
+    <w:next w:val="Normal"/>
+    <w:uiPriority w:val="35"/>
+    <w:unhideWhenUsed/>
+    <w:qFormat/>
+    <w:rsid w:val="005A39B6"/>
+    <w:pPr>
+      <w:spacing w:after="200" w:line="240" w:lineRule="auto"/>
+    </w:pPr>
+    <w:rPr>
+      <w:i/>
+      <w:iCs/>
+      <w:color w:val="44546A" w:themeColor="text2"/>
+      <w:sz w:val="18"/>
+      <w:szCs w:val="18"/>
+    </w:rPr>
+  </w:style>
+  <w:style w:type="table" w:styleId="TableGrid">
+    <w:name w:val="Table Grid"/>
+    <w:basedOn w:val="TableNormal"/>
+    <w:uiPriority w:val="39"/>
+    <w:rsid w:val="004D38E0"/>
+    <w:pPr>
+      <w:spacing w:after="0" w:line="240" w:lineRule="auto"/>
+    </w:pPr>
+    <w:tblPr>
+      <w:tblBorders>
+        <w:top w:val="single" w:sz="4" w:space="0" w:color="auto"/>
+        <w:left w:val="single" w:sz="4" w:space="0" w:color="auto"/>
+        <w:bottom w:val="single" w:sz="4" w:space="0" w:color="auto"/>
+        <w:right w:val="single" w:sz="4" w:space="0" w:color="auto"/>
+        <w:insideH w:val="single" w:sz="4" w:space="0" w:color="auto"/>
+        <w:insideV w:val="single" w:sz="4" w:space="0" w:color="auto"/>
+      </w:tblBorders>
+    </w:tblPr>
+  </w:style>
+  <w:style w:type="table" w:styleId="GridTable3-Accent6">
+    <w:name w:val="Grid Table 3 Accent 6"/>
+    <w:basedOn w:val="TableNormal"/>
+    <w:uiPriority w:val="48"/>
+    <w:rsid w:val="004D38E0"/>
+    <w:pPr>
+      <w:spacing w:after="0" w:line="240" w:lineRule="auto"/>
+    </w:pPr>
+    <w:tblPr>
+      <w:tblStyleRowBandSize w:val="1"/>
+      <w:tblStyleColBandSize w:val="1"/>
+      <w:tblBorders>
+        <w:top w:val="single" w:sz="4" w:space="0" w:color="A8D08D" w:themeColor="accent6" w:themeTint="99"/>
+        <w:left w:val="single" w:sz="4" w:space="0" w:color="A8D08D" w:themeColor="accent6" w:themeTint="99"/>
+        <w:bottom w:val="single" w:sz="4" w:space="0" w:color="A8D08D" w:themeColor="accent6" w:themeTint="99"/>
+        <w:right w:val="single" w:sz="4" w:space="0" w:color="A8D08D" w:themeColor="accent6" w:themeTint="99"/>
+        <w:insideH w:val="single" w:sz="4" w:space="0" w:color="A8D08D" w:themeColor="accent6" w:themeTint="99"/>
+        <w:insideV w:val="single" w:sz="4" w:space="0" w:color="A8D08D" w:themeColor="accent6" w:themeTint="99"/>
+      </w:tblBorders>
+    </w:tblPr>
+    <w:tblStylePr w:type="firstRow">
+      <w:rPr>
+        <w:b/>
+        <w:bCs/>
+      </w:rPr>
+      <w:tblPr/>
+      <w:tcPr>
+        <w:tcBorders>
+          <w:top w:val="nil"/>
+          <w:left w:val="nil"/>
+          <w:right w:val="nil"/>
+          <w:insideH w:val="nil"/>
+          <w:insideV w:val="nil"/>
+        </w:tcBorders>
+        <w:shd w:val="clear" w:color="auto" w:fill="FFFFFF" w:themeFill="background1"/>
+      </w:tcPr>
+    </w:tblStylePr>
+    <w:tblStylePr w:type="lastRow">
+      <w:rPr>
+        <w:b/>
+        <w:bCs/>
+      </w:rPr>
+      <w:tblPr/>
+      <w:tcPr>
+        <w:tcBorders>
+          <w:left w:val="nil"/>
+          <w:bottom w:val="nil"/>
+          <w:right w:val="nil"/>
+          <w:insideH w:val="nil"/>
+          <w:insideV w:val="nil"/>
+        </w:tcBorders>
+        <w:shd w:val="clear" w:color="auto" w:fill="FFFFFF" w:themeFill="background1"/>
+      </w:tcPr>
+    </w:tblStylePr>
+    <w:tblStylePr w:type="firstCol">
+      <w:pPr>
+        <w:jc w:val="right"/>
+      </w:pPr>
+      <w:rPr>
+        <w:i/>
+        <w:iCs/>
+      </w:rPr>
+      <w:tblPr/>
+      <w:tcPr>
+        <w:tcBorders>
+          <w:top w:val="nil"/>
+          <w:left w:val="nil"/>
+          <w:bottom w:val="nil"/>
+          <w:insideH w:val="nil"/>
+          <w:insideV w:val="nil"/>
+        </w:tcBorders>
+        <w:shd w:val="clear" w:color="auto" w:fill="FFFFFF" w:themeFill="background1"/>
+      </w:tcPr>
+    </w:tblStylePr>
+    <w:tblStylePr w:type="lastCol">
+      <w:rPr>
+        <w:i/>
+        <w:iCs/>
+      </w:rPr>
+      <w:tblPr/>
+      <w:tcPr>
+        <w:tcBorders>
+          <w:top w:val="nil"/>
+          <w:bottom w:val="nil"/>
+          <w:right w:val="nil"/>
+          <w:insideH w:val="nil"/>
+          <w:insideV w:val="nil"/>
+        </w:tcBorders>
+        <w:shd w:val="clear" w:color="auto" w:fill="FFFFFF" w:themeFill="background1"/>
+      </w:tcPr>
+    </w:tblStylePr>
+    <w:tblStylePr w:type="band1Vert">
+      <w:tblPr/>
+      <w:tcPr>
+        <w:shd w:val="clear" w:color="auto" w:fill="E2EFD9" w:themeFill="accent6" w:themeFillTint="33"/>
+      </w:tcPr>
+    </w:tblStylePr>
+    <w:tblStylePr w:type="band1Horz">
+      <w:tblPr/>
+      <w:tcPr>
+        <w:shd w:val="clear" w:color="auto" w:fill="E2EFD9" w:themeFill="accent6" w:themeFillTint="33"/>
+      </w:tcPr>
+    </w:tblStylePr>
+    <w:tblStylePr w:type="neCell">
+      <w:tblPr/>
+      <w:tcPr>
+        <w:tcBorders>
+          <w:bottom w:val="single" w:sz="4" w:space="0" w:color="A8D08D" w:themeColor="accent6" w:themeTint="99"/>
+        </w:tcBorders>
+      </w:tcPr>
+    </w:tblStylePr>
+    <w:tblStylePr w:type="nwCell">
+      <w:tblPr/>
+      <w:tcPr>
+        <w:tcBorders>
+          <w:bottom w:val="single" w:sz="4" w:space="0" w:color="A8D08D" w:themeColor="accent6" w:themeTint="99"/>
+        </w:tcBorders>
+      </w:tcPr>
+    </w:tblStylePr>
+    <w:tblStylePr w:type="seCell">
+      <w:tblPr/>
+      <w:tcPr>
+        <w:tcBorders>
+          <w:top w:val="single" w:sz="4" w:space="0" w:color="A8D08D" w:themeColor="accent6" w:themeTint="99"/>
+        </w:tcBorders>
+      </w:tcPr>
+    </w:tblStylePr>
+    <w:tblStylePr w:type="swCell">
+      <w:tblPr/>
+      <w:tcPr>
+        <w:tcBorders>
+          <w:top w:val="single" w:sz="4" w:space="0" w:color="A8D08D" w:themeColor="accent6" w:themeTint="99"/>
+        </w:tcBorders>
+      </w:tcPr>
+    </w:tblStylePr>
+  </w:style>
+  <w:style w:type="table" w:styleId="GridTable5Dark-Accent6">
+    <w:name w:val="Grid Table 5 Dark Accent 6"/>
+    <w:basedOn w:val="TableNormal"/>
+    <w:uiPriority w:val="50"/>
+    <w:rsid w:val="004D38E0"/>
+    <w:pPr>
+      <w:spacing w:after="0" w:line="240" w:lineRule="auto"/>
+    </w:pPr>
+    <w:tblPr>
+      <w:tblStyleRowBandSize w:val="1"/>
+      <w:tblStyleColBandSize w:val="1"/>
+      <w:tblBorders>
+        <w:top w:val="single" w:sz="4" w:space="0" w:color="FFFFFF" w:themeColor="background1"/>
+        <w:left w:val="single" w:sz="4" w:space="0" w:color="FFFFFF" w:themeColor="background1"/>
+        <w:bottom w:val="single" w:sz="4" w:space="0" w:color="FFFFFF" w:themeColor="background1"/>
+        <w:right w:val="single" w:sz="4" w:space="0" w:color="FFFFFF" w:themeColor="background1"/>
+        <w:insideH w:val="single" w:sz="4" w:space="0" w:color="FFFFFF" w:themeColor="background1"/>
+        <w:insideV w:val="single" w:sz="4" w:space="0" w:color="FFFFFF" w:themeColor="background1"/>
+      </w:tblBorders>
+    </w:tblPr>
+    <w:tcPr>
+      <w:shd w:val="clear" w:color="auto" w:fill="E2EFD9" w:themeFill="accent6" w:themeFillTint="33"/>
+    </w:tcPr>
+    <w:tblStylePr w:type="firstRow">
+      <w:rPr>
+        <w:b/>
+        <w:bCs/>
+        <w:color w:val="FFFFFF" w:themeColor="background1"/>
+      </w:rPr>
+      <w:tblPr/>
+      <w:tcPr>
+        <w:tcBorders>
+          <w:top w:val="single" w:sz="4" w:space="0" w:color="FFFFFF" w:themeColor="background1"/>
+          <w:left w:val="single" w:sz="4" w:space="0" w:color="FFFFFF" w:themeColor="background1"/>
+          <w:right w:val="single" w:sz="4" w:space="0" w:color="FFFFFF" w:themeColor="background1"/>
+          <w:insideH w:val="nil"/>
+          <w:insideV w:val="nil"/>
+        </w:tcBorders>
+        <w:shd w:val="clear" w:color="auto" w:fill="70AD47" w:themeFill="accent6"/>
+      </w:tcPr>
+    </w:tblStylePr>
+    <w:tblStylePr w:type="lastRow">
+      <w:rPr>
+        <w:b/>
+        <w:bCs/>
+        <w:color w:val="FFFFFF" w:themeColor="background1"/>
+      </w:rPr>
+      <w:tblPr/>
+      <w:tcPr>
+        <w:tcBorders>
+          <w:left w:val="single" w:sz="4" w:space="0" w:color="FFFFFF" w:themeColor="background1"/>
+          <w:bottom w:val="single" w:sz="4" w:space="0" w:color="FFFFFF" w:themeColor="background1"/>
+          <w:right w:val="single" w:sz="4" w:space="0" w:color="FFFFFF" w:themeColor="background1"/>
+          <w:insideH w:val="nil"/>
+          <w:insideV w:val="nil"/>
+        </w:tcBorders>
+        <w:shd w:val="clear" w:color="auto" w:fill="70AD47" w:themeFill="accent6"/>
+      </w:tcPr>
+    </w:tblStylePr>
+    <w:tblStylePr w:type="firstCol">
+      <w:rPr>
+        <w:b/>
+        <w:bCs/>
+        <w:color w:val="FFFFFF" w:themeColor="background1"/>
+      </w:rPr>
+      <w:tblPr/>
+      <w:tcPr>
+        <w:tcBorders>
+          <w:top w:val="single" w:sz="4" w:space="0" w:color="FFFFFF" w:themeColor="background1"/>
+          <w:left w:val="single" w:sz="4" w:space="0" w:color="FFFFFF" w:themeColor="background1"/>
+          <w:bottom w:val="single" w:sz="4" w:space="0" w:color="FFFFFF" w:themeColor="background1"/>
+          <w:insideV w:val="nil"/>
+        </w:tcBorders>
+        <w:shd w:val="clear" w:color="auto" w:fill="70AD47" w:themeFill="accent6"/>
+      </w:tcPr>
+    </w:tblStylePr>
+    <w:tblStylePr w:type="lastCol">
+      <w:rPr>
+        <w:b/>
+        <w:bCs/>
+        <w:color w:val="FFFFFF" w:themeColor="background1"/>
+      </w:rPr>
+      <w:tblPr/>
+      <w:tcPr>
+        <w:tcBorders>
+          <w:top w:val="single" w:sz="4" w:space="0" w:color="FFFFFF" w:themeColor="background1"/>
+          <w:bottom w:val="single" w:sz="4" w:space="0" w:color="FFFFFF" w:themeColor="background1"/>
+          <w:right w:val="single" w:sz="4" w:space="0" w:color="FFFFFF" w:themeColor="background1"/>
+          <w:insideV w:val="nil"/>
+        </w:tcBorders>
+        <w:shd w:val="clear" w:color="auto" w:fill="70AD47" w:themeFill="accent6"/>
+      </w:tcPr>
+    </w:tblStylePr>
+    <w:tblStylePr w:type="band1Vert">
+      <w:tblPr/>
+      <w:tcPr>
+        <w:shd w:val="clear" w:color="auto" w:fill="C5E0B3" w:themeFill="accent6" w:themeFillTint="66"/>
+      </w:tcPr>
+    </w:tblStylePr>
+    <w:tblStylePr w:type="band1Horz">
+      <w:tblPr/>
+      <w:tcPr>
+        <w:shd w:val="clear" w:color="auto" w:fill="C5E0B3" w:themeFill="accent6" w:themeFillTint="66"/>
+      </w:tcPr>
+    </w:tblStylePr>
+  </w:style>
+  <w:style w:type="character" w:styleId="PlaceholderText">
+    <w:name w:val="Placeholder Text"/>
+    <w:basedOn w:val="DefaultParagraphFont"/>
+    <w:uiPriority w:val="99"/>
+    <w:semiHidden/>
+    <w:rsid w:val="00E15540"/>
+    <w:rPr>
+      <w:color w:val="808080"/>
+    </w:rPr>
+  </w:style>
 </w:styles>
+</file>
+
+<file path=word/glossary/document.xml><?xml version="1.0" encoding="utf-8"?>
+<w:glossaryDocument xmlns:wpc="http://schemas.microsoft.com/office/word/2010/wordprocessingCanvas" xmlns:mc="http://schemas.openxmlformats.org/markup-compatibility/2006" xmlns:o="urn:schemas-microsoft-com:office:office" xmlns:r="http://schemas.openxmlformats.org/officeDocument/2006/relationships" xmlns:m="http://schemas.openxmlformats.org/officeDocument/2006/math" xmlns:v="urn:schemas-microsoft-com:vml" xmlns:wp14="http://schemas.microsoft.com/office/word/2010/wordprocessingDrawing" xmlns:wp="http://schemas.openxmlformats.org/drawingml/2006/wordprocessingDrawing" xmlns:w10="urn:schemas-microsoft-com:office:word" xmlns:w="http://schemas.openxmlformats.org/wordprocessingml/2006/main" xmlns:w14="http://schemas.microsoft.com/office/word/2010/wordml" xmlns:w15="http://schemas.microsoft.com/office/word/2012/wordml" xmlns:wpg="http://schemas.microsoft.com/office/word/2010/wordprocessingGroup" xmlns:wpi="http://schemas.microsoft.com/office/word/2010/wordprocessingInk" xmlns:wne="http://schemas.microsoft.com/office/word/2006/wordml" xmlns:wps="http://schemas.microsoft.com/office/word/2010/wordprocessingShape" mc:Ignorable="w14 w15 wp14"/>
+</file>
+
+<file path=word/glossary/fontTable.xml><?xml version="1.0" encoding="utf-8"?>
+<w:fonts xmlns:mc="http://schemas.openxmlformats.org/markup-compatibility/2006" xmlns:r="http://schemas.openxmlformats.org/officeDocument/2006/relationships" xmlns:w="http://schemas.openxmlformats.org/wordprocessingml/2006/main" xmlns:w14="http://schemas.microsoft.com/office/word/2010/wordml" xmlns:w15="http://schemas.microsoft.com/office/word/2012/wordml" mc:Ignorable="w14 w15">
+  <w:font w:name="Calibri">
+    <w:panose1 w:val="020F0502020204030204"/>
+    <w:charset w:val="00"/>
+    <w:family w:val="swiss"/>
+    <w:pitch w:val="variable"/>
+    <w:sig w:usb0="E00002FF" w:usb1="4000ACFF" w:usb2="00000001" w:usb3="00000000" w:csb0="0000019F" w:csb1="00000000"/>
+  </w:font>
+  <w:font w:name="Times New Roman">
+    <w:panose1 w:val="02020603050405020304"/>
+    <w:charset w:val="00"/>
+    <w:family w:val="roman"/>
+    <w:pitch w:val="variable"/>
+    <w:sig w:usb0="E0002AFF" w:usb1="C0007841" w:usb2="00000009" w:usb3="00000000" w:csb0="000001FF" w:csb1="00000000"/>
+  </w:font>
+  <w:font w:name="Calibri Light">
+    <w:panose1 w:val="020F0302020204030204"/>
+    <w:charset w:val="00"/>
+    <w:family w:val="swiss"/>
+    <w:pitch w:val="variable"/>
+    <w:sig w:usb0="A00002EF" w:usb1="4000207B" w:usb2="00000000" w:usb3="00000000" w:csb0="0000019F" w:csb1="00000000"/>
+  </w:font>
+  <w:font w:name="Cambria Math">
+    <w:panose1 w:val="02040503050406030204"/>
+    <w:charset w:val="00"/>
+    <w:family w:val="roman"/>
+    <w:pitch w:val="variable"/>
+    <w:sig w:usb0="E00002FF" w:usb1="420024FF" w:usb2="00000000" w:usb3="00000000" w:csb0="0000019F" w:csb1="00000000"/>
+  </w:font>
+</w:fonts>
+</file>
+
+<file path=word/glossary/settings.xml><?xml version="1.0" encoding="utf-8"?>
+<w:settings xmlns:mc="http://schemas.openxmlformats.org/markup-compatibility/2006" xmlns:o="urn:schemas-microsoft-com:office:office" xmlns:r="http://schemas.openxmlformats.org/officeDocument/2006/relationships" xmlns:m="http://schemas.openxmlformats.org/officeDocument/2006/math" xmlns:v="urn:schemas-microsoft-com:vml" xmlns:w10="urn:schemas-microsoft-com:office:word" xmlns:w="http://schemas.openxmlformats.org/wordprocessingml/2006/main" xmlns:w14="http://schemas.microsoft.com/office/word/2010/wordml" xmlns:w15="http://schemas.microsoft.com/office/word/2012/wordml" xmlns:sl="http://schemas.openxmlformats.org/schemaLibrary/2006/main" mc:Ignorable="w14 w15">
+  <w:view w:val="normal"/>
+  <w:defaultTabStop w:val="720"/>
+  <w:characterSpacingControl w:val="doNotCompress"/>
+  <w:compat>
+    <w:useFELayout/>
+    <w:compatSetting w:name="compatibilityMode" w:uri="http://schemas.microsoft.com/office/word" w:val="15"/>
+    <w:compatSetting w:name="overrideTableStyleFontSizeAndJustification" w:uri="http://schemas.microsoft.com/office/word" w:val="1"/>
+    <w:compatSetting w:name="enableOpenTypeFeatures" w:uri="http://schemas.microsoft.com/office/word" w:val="1"/>
+    <w:compatSetting w:name="doNotFlipMirrorIndents" w:uri="http://schemas.microsoft.com/office/word" w:val="1"/>
+    <w:compatSetting w:name="differentiateMultirowTableHeaders" w:uri="http://schemas.microsoft.com/office/word" w:val="1"/>
+  </w:compat>
+  <w:rsids>
+    <w:rsidRoot w:val="00377E93"/>
+    <w:rsid w:val="00377E93"/>
+    <w:rsid w:val="006967B7"/>
+  </w:rsids>
+  <m:mathPr>
+    <m:mathFont m:val="Cambria Math"/>
+    <m:brkBin m:val="before"/>
+    <m:brkBinSub m:val="--"/>
+    <m:smallFrac m:val="0"/>
+    <m:dispDef/>
+    <m:lMargin m:val="0"/>
+    <m:rMargin m:val="0"/>
+    <m:defJc m:val="centerGroup"/>
+    <m:wrapIndent m:val="1440"/>
+    <m:intLim m:val="subSup"/>
+    <m:naryLim m:val="undOvr"/>
+  </m:mathPr>
+  <w:themeFontLang w:val="en-US"/>
+  <w:clrSchemeMapping w:bg1="light1" w:t1="dark1" w:bg2="light2" w:t2="dark2" w:accent1="accent1" w:accent2="accent2" w:accent3="accent3" w:accent4="accent4" w:accent5="accent5" w:accent6="accent6" w:hyperlink="hyperlink" w:followedHyperlink="followedHyperlink"/>
+  <w:decimalSymbol w:val="."/>
+  <w:listSeparator w:val=","/>
+  <w15:chartTrackingRefBased/>
+</w:settings>
+</file>
+
+<file path=word/glossary/styles.xml><?xml version="1.0" encoding="utf-8"?>
+<w:styles xmlns:mc="http://schemas.openxmlformats.org/markup-compatibility/2006" xmlns:r="http://schemas.openxmlformats.org/officeDocument/2006/relationships" xmlns:w="http://schemas.openxmlformats.org/wordprocessingml/2006/main" xmlns:w14="http://schemas.microsoft.com/office/word/2010/wordml" xmlns:w15="http://schemas.microsoft.com/office/word/2012/wordml" mc:Ignorable="w14 w15">
+  <w:docDefaults>
+    <w:rPrDefault>
+      <w:rPr>
+        <w:rFonts w:asciiTheme="minorHAnsi" w:eastAsiaTheme="minorEastAsia" w:hAnsiTheme="minorHAnsi" w:cstheme="minorBidi"/>
+        <w:sz w:val="22"/>
+        <w:szCs w:val="22"/>
+        <w:lang w:val="en-US" w:eastAsia="en-US" w:bidi="ar-SA"/>
+      </w:rPr>
+    </w:rPrDefault>
+    <w:pPrDefault>
+      <w:pPr>
+        <w:spacing w:after="160" w:line="259" w:lineRule="auto"/>
+      </w:pPr>
+    </w:pPrDefault>
+  </w:docDefaults>
+  <w:latentStyles w:defLockedState="0" w:defUIPriority="99" w:defSemiHidden="0" w:defUnhideWhenUsed="0" w:defQFormat="0" w:count="371">
+    <w:lsdException w:name="Normal" w:uiPriority="0" w:qFormat="1"/>
+    <w:lsdException w:name="heading 1" w:uiPriority="9" w:qFormat="1"/>
+    <w:lsdException w:name="heading 2" w:semiHidden="1" w:uiPriority="9" w:unhideWhenUsed="1" w:qFormat="1"/>
+    <w:lsdException w:name="heading 3" w:semiHidden="1" w:uiPriority="9" w:unhideWhenUsed="1" w:qFormat="1"/>
+    <w:lsdException w:name="heading 4" w:semiHidden="1" w:uiPriority="9" w:unhideWhenUsed="1" w:qFormat="1"/>
+    <w:lsdException w:name="heading 5" w:semiHidden="1" w:uiPriority="9" w:unhideWhenUsed="1" w:qFormat="1"/>
+    <w:lsdException w:name="heading 6" w:semiHidden="1" w:uiPriority="9" w:unhideWhenUsed="1" w:qFormat="1"/>
+    <w:lsdException w:name="heading 7" w:semiHidden="1" w:uiPriority="9" w:unhideWhenUsed="1" w:qFormat="1"/>
+    <w:lsdException w:name="heading 8" w:semiHidden="1" w:uiPriority="9" w:unhideWhenUsed="1" w:qFormat="1"/>
+    <w:lsdException w:name="heading 9" w:semiHidden="1" w:uiPriority="9" w:unhideWhenUsed="1" w:qFormat="1"/>
+    <w:lsdException w:name="index 1" w:semiHidden="1" w:unhideWhenUsed="1"/>
+    <w:lsdException w:name="index 2" w:semiHidden="1" w:unhideWhenUsed="1"/>
+    <w:lsdException w:name="index 3" w:semiHidden="1" w:unhideWhenUsed="1"/>
+    <w:lsdException w:name="index 4" w:semiHidden="1" w:unhideWhenUsed="1"/>
+    <w:lsdException w:name="index 5" w:semiHidden="1" w:unhideWhenUsed="1"/>
+    <w:lsdException w:name="index 6" w:semiHidden="1" w:unhideWhenUsed="1"/>
+    <w:lsdException w:name="index 7" w:semiHidden="1" w:unhideWhenUsed="1"/>
+    <w:lsdException w:name="index 8" w:semiHidden="1" w:unhideWhenUsed="1"/>
+    <w:lsdException w:name="index 9" w:semiHidden="1" w:unhideWhenUsed="1"/>
+    <w:lsdException w:name="toc 1" w:semiHidden="1" w:uiPriority="39" w:unhideWhenUsed="1"/>
+    <w:lsdException w:name="toc 2" w:semiHidden="1" w:uiPriority="39" w:unhideWhenUsed="1"/>
+    <w:lsdException w:name="toc 3" w:semiHidden="1" w:uiPriority="39" w:unhideWhenUsed="1"/>
+    <w:lsdException w:name="toc 4" w:semiHidden="1" w:uiPriority="39" w:unhideWhenUsed="1"/>
+    <w:lsdException w:name="toc 5" w:semiHidden="1" w:uiPriority="39" w:unhideWhenUsed="1"/>
+    <w:lsdException w:name="toc 6" w:semiHidden="1" w:uiPriority="39" w:unhideWhenUsed="1"/>
+    <w:lsdException w:name="toc 7" w:semiHidden="1" w:uiPriority="39" w:unhideWhenUsed="1"/>
+    <w:lsdException w:name="toc 8" w:semiHidden="1" w:uiPriority="39" w:unhideWhenUsed="1"/>
+    <w:lsdException w:name="toc 9" w:semiHidden="1" w:uiPriority="39" w:unhideWhenUsed="1"/>
+    <w:lsdException w:name="Normal Indent" w:semiHidden="1" w:unhideWhenUsed="1"/>
+    <w:lsdException w:name="footnote text" w:semiHidden="1" w:unhideWhenUsed="1"/>
+    <w:lsdException w:name="annotation text" w:semiHidden="1" w:unhideWhenUsed="1"/>
+    <w:lsdException w:name="header" w:semiHidden="1" w:unhideWhenUsed="1"/>
+    <w:lsdException w:name="footer" w:semiHidden="1" w:unhideWhenUsed="1"/>
+    <w:lsdException w:name="index heading" w:semiHidden="1" w:unhideWhenUsed="1"/>
+    <w:lsdException w:name="caption" w:semiHidden="1" w:uiPriority="35" w:unhideWhenUsed="1" w:qFormat="1"/>
+    <w:lsdException w:name="table of figures" w:semiHidden="1" w:unhideWhenUsed="1"/>
+    <w:lsdException w:name="envelope address" w:semiHidden="1" w:unhideWhenUsed="1"/>
+    <w:lsdException w:name="envelope return" w:semiHidden="1" w:unhideWhenUsed="1"/>
+    <w:lsdException w:name="footnote reference" w:semiHidden="1" w:unhideWhenUsed="1"/>
+    <w:lsdException w:name="annotation reference" w:semiHidden="1" w:unhideWhenUsed="1"/>
+    <w:lsdException w:name="line number" w:semiHidden="1" w:unhideWhenUsed="1"/>
+    <w:lsdException w:name="page number" w:semiHidden="1" w:unhideWhenUsed="1"/>
+    <w:lsdException w:name="endnote reference" w:semiHidden="1" w:unhideWhenUsed="1"/>
+    <w:lsdException w:name="endnote text" w:semiHidden="1" w:unhideWhenUsed="1"/>
+    <w:lsdException w:name="table of authorities" w:semiHidden="1" w:unhideWhenUsed="1"/>
+    <w:lsdException w:name="macro" w:semiHidden="1" w:unhideWhenUsed="1"/>
+    <w:lsdException w:name="toa heading" w:semiHidden="1" w:unhideWhenUsed="1"/>
+    <w:lsdException w:name="List" w:semiHidden="1" w:unhideWhenUsed="1"/>
+    <w:lsdException w:name="List Bullet" w:semiHidden="1" w:unhideWhenUsed="1"/>
+    <w:lsdException w:name="List Number" w:semiHidden="1" w:unhideWhenUsed="1"/>
+    <w:lsdException w:name="List 2" w:semiHidden="1" w:unhideWhenUsed="1"/>
+    <w:lsdException w:name="List 3" w:semiHidden="1" w:unhideWhenUsed="1"/>
+    <w:lsdException w:name="List 4" w:semiHidden="1" w:unhideWhenUsed="1"/>
+    <w:lsdException w:name="List 5" w:semiHidden="1" w:unhideWhenUsed="1"/>
+    <w:lsdException w:name="List Bullet 2" w:semiHidden="1" w:unhideWhenUsed="1"/>
+    <w:lsdException w:name="List Bullet 3" w:semiHidden="1" w:unhideWhenUsed="1"/>
+    <w:lsdException w:name="List Bullet 4" w:semiHidden="1" w:unhideWhenUsed="1"/>
+    <w:lsdException w:name="List Bullet 5" w:semiHidden="1" w:unhideWhenUsed="1"/>
+    <w:lsdException w:name="List Number 2" w:semiHidden="1" w:unhideWhenUsed="1"/>
+    <w:lsdException w:name="List Number 3" w:semiHidden="1" w:unhideWhenUsed="1"/>
+    <w:lsdException w:name="List Number 4" w:semiHidden="1" w:unhideWhenUsed="1"/>
+    <w:lsdException w:name="List Number 5" w:semiHidden="1" w:unhideWhenUsed="1"/>
+    <w:lsdException w:name="Title" w:uiPriority="10" w:qFormat="1"/>
+    <w:lsdException w:name="Closing" w:semiHidden="1" w:unhideWhenUsed="1"/>
+    <w:lsdException w:name="Signature" w:semiHidden="1" w:unhideWhenUsed="1"/>
+    <w:lsdException w:name="Default Paragraph Font" w:semiHidden="1" w:uiPriority="1" w:unhideWhenUsed="1"/>
+    <w:lsdException w:name="Body Text" w:semiHidden="1" w:unhideWhenUsed="1"/>
+    <w:lsdException w:name="Body Text Indent" w:semiHidden="1" w:unhideWhenUsed="1"/>
+    <w:lsdException w:name="List Continue" w:semiHidden="1" w:unhideWhenUsed="1"/>
+    <w:lsdException w:name="List Continue 2" w:semiHidden="1" w:unhideWhenUsed="1"/>
+    <w:lsdException w:name="List Continue 3" w:semiHidden="1" w:unhideWhenUsed="1"/>
+    <w:lsdException w:name="List Continue 4" w:semiHidden="1" w:unhideWhenUsed="1"/>
+    <w:lsdException w:name="List Continue 5" w:semiHidden="1" w:unhideWhenUsed="1"/>
+    <w:lsdException w:name="Message Header" w:semiHidden="1" w:unhideWhenUsed="1"/>
+    <w:lsdException w:name="Subtitle" w:uiPriority="11" w:qFormat="1"/>
+    <w:lsdException w:name="Salutation" w:semiHidden="1" w:unhideWhenUsed="1"/>
+    <w:lsdException w:name="Date" w:semiHidden="1" w:unhideWhenUsed="1"/>
+    <w:lsdException w:name="Body Text First Indent" w:semiHidden="1" w:unhideWhenUsed="1"/>
+    <w:lsdException w:name="Body Text First Indent 2" w:semiHidden="1" w:unhideWhenUsed="1"/>
+    <w:lsdException w:name="Note Heading" w:semiHidden="1" w:unhideWhenUsed="1"/>
+    <w:lsdException w:name="Body Text 2" w:semiHidden="1" w:unhideWhenUsed="1"/>
+    <w:lsdException w:name="Body Text 3" w:semiHidden="1" w:unhideWhenUsed="1"/>
+    <w:lsdException w:name="Body Text Indent 2" w:semiHidden="1" w:unhideWhenUsed="1"/>
+    <w:lsdException w:name="Body Text Indent 3" w:semiHidden="1" w:unhideWhenUsed="1"/>
+    <w:lsdException w:name="Block Text" w:semiHidden="1" w:unhideWhenUsed="1"/>
+    <w:lsdException w:name="Hyperlink" w:semiHidden="1" w:unhideWhenUsed="1"/>
+    <w:lsdException w:name="FollowedHyperlink" w:semiHidden="1" w:unhideWhenUsed="1"/>
+    <w:lsdException w:name="Strong" w:uiPriority="22" w:qFormat="1"/>
+    <w:lsdException w:name="Emphasis" w:uiPriority="20" w:qFormat="1"/>
+    <w:lsdException w:name="Document Map" w:semiHidden="1" w:unhideWhenUsed="1"/>
+    <w:lsdException w:name="Plain Text" w:semiHidden="1" w:unhideWhenUsed="1"/>
+    <w:lsdException w:name="E-mail Signature" w:semiHidden="1" w:unhideWhenUsed="1"/>
+    <w:lsdException w:name="HTML Top of Form" w:semiHidden="1" w:unhideWhenUsed="1"/>
+    <w:lsdException w:name="HTML Bottom of Form" w:semiHidden="1" w:unhideWhenUsed="1"/>
+    <w:lsdException w:name="Normal (Web)" w:semiHidden="1" w:unhideWhenUsed="1"/>
+    <w:lsdException w:name="HTML Acronym" w:semiHidden="1" w:unhideWhenUsed="1"/>
+    <w:lsdException w:name="HTML Address" w:semiHidden="1" w:unhideWhenUsed="1"/>
+    <w:lsdException w:name="HTML Cite" w:semiHidden="1" w:unhideWhenUsed="1"/>
+    <w:lsdException w:name="HTML Code" w:semiHidden="1" w:unhideWhenUsed="1"/>
+    <w:lsdException w:name="HTML Definition" w:semiHidden="1" w:unhideWhenUsed="1"/>
+    <w:lsdException w:name="HTML Keyboard" w:semiHidden="1" w:unhideWhenUsed="1"/>
+    <w:lsdException w:name="HTML Preformatted" w:semiHidden="1" w:unhideWhenUsed="1"/>
+    <w:lsdException w:name="HTML Sample" w:semiHidden="1" w:unhideWhenUsed="1"/>
+    <w:lsdException w:name="HTML Typewriter" w:semiHidden="1" w:unhideWhenUsed="1"/>
+    <w:lsdException w:name="HTML Variable" w:semiHidden="1" w:unhideWhenUsed="1"/>
+    <w:lsdException w:name="Normal Table" w:semiHidden="1" w:unhideWhenUsed="1"/>
+    <w:lsdException w:name="annotation subject" w:semiHidden="1" w:unhideWhenUsed="1"/>
+    <w:lsdException w:name="No List" w:semiHidden="1" w:unhideWhenUsed="1"/>
+    <w:lsdException w:name="Outline List 1" w:semiHidden="1" w:unhideWhenUsed="1"/>
+    <w:lsdException w:name="Outline List 2" w:semiHidden="1" w:unhideWhenUsed="1"/>
+    <w:lsdException w:name="Outline List 3" w:semiHidden="1" w:unhideWhenUsed="1"/>
+    <w:lsdException w:name="Table Simple 1" w:semiHidden="1" w:unhideWhenUsed="1"/>
+    <w:lsdException w:name="Table Simple 2" w:semiHidden="1" w:unhideWhenUsed="1"/>
+    <w:lsdException w:name="Table Simple 3" w:semiHidden="1" w:unhideWhenUsed="1"/>
+    <w:lsdException w:name="Table Classic 1" w:semiHidden="1" w:unhideWhenUsed="1"/>
+    <w:lsdException w:name="Table Classic 2" w:semiHidden="1" w:unhideWhenUsed="1"/>
+    <w:lsdException w:name="Table Classic 3" w:semiHidden="1" w:unhideWhenUsed="1"/>
+    <w:lsdException w:name="Table Classic 4" w:semiHidden="1" w:unhideWhenUsed="1"/>
+    <w:lsdException w:name="Table Colorful 1" w:semiHidden="1" w:unhideWhenUsed="1"/>
+    <w:lsdException w:name="Table Colorful 2" w:semiHidden="1" w:unhideWhenUsed="1"/>
+    <w:lsdException w:name="Table Colorful 3" w:semiHidden="1" w:unhideWhenUsed="1"/>
+    <w:lsdException w:name="Table Columns 1" w:semiHidden="1" w:unhideWhenUsed="1"/>
+    <w:lsdException w:name="Table Columns 2" w:semiHidden="1" w:unhideWhenUsed="1"/>
+    <w:lsdException w:name="Table Columns 3" w:semiHidden="1" w:unhideWhenUsed="1"/>
+    <w:lsdException w:name="Table Columns 4" w:semiHidden="1" w:unhideWhenUsed="1"/>
+    <w:lsdException w:name="Table Columns 5" w:semiHidden="1" w:unhideWhenUsed="1"/>
+    <w:lsdException w:name="Table Grid 1" w:semiHidden="1" w:unhideWhenUsed="1"/>
+    <w:lsdException w:name="Table Grid 2" w:semiHidden="1" w:unhideWhenUsed="1"/>
+    <w:lsdException w:name="Table Grid 3" w:semiHidden="1" w:unhideWhenUsed="1"/>
+    <w:lsdException w:name="Table Grid 4" w:semiHidden="1" w:unhideWhenUsed="1"/>
+    <w:lsdException w:name="Table Grid 5" w:semiHidden="1" w:unhideWhenUsed="1"/>
+    <w:lsdException w:name="Table Grid 6" w:semiHidden="1" w:unhideWhenUsed="1"/>
+    <w:lsdException w:name="Table Grid 7" w:semiHidden="1" w:unhideWhenUsed="1"/>
+    <w:lsdException w:name="Table Grid 8" w:semiHidden="1" w:unhideWhenUsed="1"/>
+    <w:lsdException w:name="Table List 1" w:semiHidden="1" w:unhideWhenUsed="1"/>
+    <w:lsdException w:name="Table List 2" w:semiHidden="1" w:unhideWhenUsed="1"/>
+    <w:lsdException w:name="Table List 3" w:semiHidden="1" w:unhideWhenUsed="1"/>
+    <w:lsdException w:name="Table List 4" w:semiHidden="1" w:unhideWhenUsed="1"/>
+    <w:lsdException w:name="Table List 5" w:semiHidden="1" w:unhideWhenUsed="1"/>
+    <w:lsdException w:name="Table List 6" w:semiHidden="1" w:unhideWhenUsed="1"/>
+    <w:lsdException w:name="Table List 7" w:semiHidden="1" w:unhideWhenUsed="1"/>
+    <w:lsdException w:name="Table List 8" w:semiHidden="1" w:unhideWhenUsed="1"/>
+    <w:lsdException w:name="Table 3D effects 1" w:semiHidden="1" w:unhideWhenUsed="1"/>
+    <w:lsdException w:name="Table 3D effects 2" w:semiHidden="1" w:unhideWhenUsed="1"/>
+    <w:lsdException w:name="Table 3D effects 3" w:semiHidden="1" w:unhideWhenUsed="1"/>
+    <w:lsdException w:name="Table Contemporary" w:semiHidden="1" w:unhideWhenUsed="1"/>
+    <w:lsdException w:name="Table Elegant" w:semiHidden="1" w:unhideWhenUsed="1"/>
+    <w:lsdException w:name="Table Professional" w:semiHidden="1" w:unhideWhenUsed="1"/>
+    <w:lsdException w:name="Table Subtle 1" w:semiHidden="1" w:unhideWhenUsed="1"/>
+    <w:lsdException w:name="Table Subtle 2" w:semiHidden="1" w:unhideWhenUsed="1"/>
+    <w:lsdException w:name="Table Web 1" w:semiHidden="1" w:unhideWhenUsed="1"/>
+    <w:lsdException w:name="Table Web 2" w:semiHidden="1" w:unhideWhenUsed="1"/>
+    <w:lsdException w:name="Table Web 3" w:semiHidden="1" w:unhideWhenUsed="1"/>
+    <w:lsdException w:name="Balloon Text" w:semiHidden="1" w:unhideWhenUsed="1"/>
+    <w:lsdException w:name="Table Grid" w:uiPriority="39"/>
+    <w:lsdException w:name="Table Theme" w:semiHidden="1" w:unhideWhenUsed="1"/>
+    <w:lsdException w:name="Placeholder Text" w:semiHidden="1"/>
+    <w:lsdException w:name="No Spacing" w:uiPriority="1" w:qFormat="1"/>
+    <w:lsdException w:name="Light Shading" w:uiPriority="60"/>
+    <w:lsdException w:name="Light List" w:uiPriority="61"/>
+    <w:lsdException w:name="Light Grid" w:uiPriority="62"/>
+    <w:lsdException w:name="Medium Shading 1" w:uiPriority="63"/>
+    <w:lsdException w:name="Medium Shading 2" w:uiPriority="64"/>
+    <w:lsdException w:name="Medium List 1" w:uiPriority="65"/>
+    <w:lsdException w:name="Medium List 2" w:uiPriority="66"/>
+    <w:lsdException w:name="Medium Grid 1" w:uiPriority="67"/>
+    <w:lsdException w:name="Medium Grid 2" w:uiPriority="68"/>
+    <w:lsdException w:name="Medium Grid 3" w:uiPriority="69"/>
+    <w:lsdException w:name="Dark List" w:uiPriority="70"/>
+    <w:lsdException w:name="Colorful Shading" w:uiPriority="71"/>
+    <w:lsdException w:name="Colorful List" w:uiPriority="72"/>
+    <w:lsdException w:name="Colorful Grid" w:uiPriority="73"/>
+    <w:lsdException w:name="Light Shading Accent 1" w:uiPriority="60"/>
+    <w:lsdException w:name="Light List Accent 1" w:uiPriority="61"/>
+    <w:lsdException w:name="Light Grid Accent 1" w:uiPriority="62"/>
+    <w:lsdException w:name="Medium Shading 1 Accent 1" w:uiPriority="63"/>
+    <w:lsdException w:name="Medium Shading 2 Accent 1" w:uiPriority="64"/>
+    <w:lsdException w:name="Medium List 1 Accent 1" w:uiPriority="65"/>
+    <w:lsdException w:name="Revision" w:semiHidden="1"/>
+    <w:lsdException w:name="List Paragraph" w:uiPriority="34" w:qFormat="1"/>
+    <w:lsdException w:name="Quote" w:uiPriority="29" w:qFormat="1"/>
+    <w:lsdException w:name="Intense Quote" w:uiPriority="30" w:qFormat="1"/>
+    <w:lsdException w:name="Medium List 2 Accent 1" w:uiPriority="66"/>
+    <w:lsdException w:name="Medium Grid 1 Accent 1" w:uiPriority="67"/>
+    <w:lsdException w:name="Medium Grid 2 Accent 1" w:uiPriority="68"/>
+    <w:lsdException w:name="Medium Grid 3 Accent 1" w:uiPriority="69"/>
+    <w:lsdException w:name="Dark List Accent 1" w:uiPriority="70"/>
+    <w:lsdException w:name="Colorful Shading Accent 1" w:uiPriority="71"/>
+    <w:lsdException w:name="Colorful List Accent 1" w:uiPriority="72"/>
+    <w:lsdException w:name="Colorful Grid Accent 1" w:uiPriority="73"/>
+    <w:lsdException w:name="Light Shading Accent 2" w:uiPriority="60"/>
+    <w:lsdException w:name="Light List Accent 2" w:uiPriority="61"/>
+    <w:lsdException w:name="Light Grid Accent 2" w:uiPriority="62"/>
+    <w:lsdException w:name="Medium Shading 1 Accent 2" w:uiPriority="63"/>
+    <w:lsdException w:name="Medium Shading 2 Accent 2" w:uiPriority="64"/>
+    <w:lsdException w:name="Medium List 1 Accent 2" w:uiPriority="65"/>
+    <w:lsdException w:name="Medium List 2 Accent 2" w:uiPriority="66"/>
+    <w:lsdException w:name="Medium Grid 1 Accent 2" w:uiPriority="67"/>
+    <w:lsdException w:name="Medium Grid 2 Accent 2" w:uiPriority="68"/>
+    <w:lsdException w:name="Medium Grid 3 Accent 2" w:uiPriority="69"/>
+    <w:lsdException w:name="Dark List Accent 2" w:uiPriority="70"/>
+    <w:lsdException w:name="Colorful Shading Accent 2" w:uiPriority="71"/>
+    <w:lsdException w:name="Colorful List Accent 2" w:uiPriority="72"/>
+    <w:lsdException w:name="Colorful Grid Accent 2" w:uiPriority="73"/>
+    <w:lsdException w:name="Light Shading Accent 3" w:uiPriority="60"/>
+    <w:lsdException w:name="Light List Accent 3" w:uiPriority="61"/>
+    <w:lsdException w:name="Light Grid Accent 3" w:uiPriority="62"/>
+    <w:lsdException w:name="Medium Shading 1 Accent 3" w:uiPriority="63"/>
+    <w:lsdException w:name="Medium Shading 2 Accent 3" w:uiPriority="64"/>
+    <w:lsdException w:name="Medium List 1 Accent 3" w:uiPriority="65"/>
+    <w:lsdException w:name="Medium List 2 Accent 3" w:uiPriority="66"/>
+    <w:lsdException w:name="Medium Grid 1 Accent 3" w:uiPriority="67"/>
+    <w:lsdException w:name="Medium Grid 2 Accent 3" w:uiPriority="68"/>
+    <w:lsdException w:name="Medium Grid 3 Accent 3" w:uiPriority="69"/>
+    <w:lsdException w:name="Dark List Accent 3" w:uiPriority="70"/>
+    <w:lsdException w:name="Colorful Shading Accent 3" w:uiPriority="71"/>
+    <w:lsdException w:name="Colorful List Accent 3" w:uiPriority="72"/>
+    <w:lsdException w:name="Colorful Grid Accent 3" w:uiPriority="73"/>
+    <w:lsdException w:name="Light Shading Accent 4" w:uiPriority="60"/>
+    <w:lsdException w:name="Light List Accent 4" w:uiPriority="61"/>
+    <w:lsdException w:name="Light Grid Accent 4" w:uiPriority="62"/>
+    <w:lsdException w:name="Medium Shading 1 Accent 4" w:uiPriority="63"/>
+    <w:lsdException w:name="Medium Shading 2 Accent 4" w:uiPriority="64"/>
+    <w:lsdException w:name="Medium List 1 Accent 4" w:uiPriority="65"/>
+    <w:lsdException w:name="Medium List 2 Accent 4" w:uiPriority="66"/>
+    <w:lsdException w:name="Medium Grid 1 Accent 4" w:uiPriority="67"/>
+    <w:lsdException w:name="Medium Grid 2 Accent 4" w:uiPriority="68"/>
+    <w:lsdException w:name="Medium Grid 3 Accent 4" w:uiPriority="69"/>
+    <w:lsdException w:name="Dark List Accent 4" w:uiPriority="70"/>
+    <w:lsdException w:name="Colorful Shading Accent 4" w:uiPriority="71"/>
+    <w:lsdException w:name="Colorful List Accent 4" w:uiPriority="72"/>
+    <w:lsdException w:name="Colorful Grid Accent 4" w:uiPriority="73"/>
+    <w:lsdException w:name="Light Shading Accent 5" w:uiPriority="60"/>
+    <w:lsdException w:name="Light List Accent 5" w:uiPriority="61"/>
+    <w:lsdException w:name="Light Grid Accent 5" w:uiPriority="62"/>
+    <w:lsdException w:name="Medium Shading 1 Accent 5" w:uiPriority="63"/>
+    <w:lsdException w:name="Medium Shading 2 Accent 5" w:uiPriority="64"/>
+    <w:lsdException w:name="Medium List 1 Accent 5" w:uiPriority="65"/>
+    <w:lsdException w:name="Medium List 2 Accent 5" w:uiPriority="66"/>
+    <w:lsdException w:name="Medium Grid 1 Accent 5" w:uiPriority="67"/>
+    <w:lsdException w:name="Medium Grid 2 Accent 5" w:uiPriority="68"/>
+    <w:lsdException w:name="Medium Grid 3 Accent 5" w:uiPriority="69"/>
+    <w:lsdException w:name="Dark List Accent 5" w:uiPriority="70"/>
+    <w:lsdException w:name="Colorful Shading Accent 5" w:uiPriority="71"/>
+    <w:lsdException w:name="Colorful List Accent 5" w:uiPriority="72"/>
+    <w:lsdException w:name="Colorful Grid Accent 5" w:uiPriority="73"/>
+    <w:lsdException w:name="Light Shading Accent 6" w:uiPriority="60"/>
+    <w:lsdException w:name="Light List Accent 6" w:uiPriority="61"/>
+    <w:lsdException w:name="Light Grid Accent 6" w:uiPriority="62"/>
+    <w:lsdException w:name="Medium Shading 1 Accent 6" w:uiPriority="63"/>
+    <w:lsdException w:name="Medium Shading 2 Accent 6" w:uiPriority="64"/>
+    <w:lsdException w:name="Medium List 1 Accent 6" w:uiPriority="65"/>
+    <w:lsdException w:name="Medium List 2 Accent 6" w:uiPriority="66"/>
+    <w:lsdException w:name="Medium Grid 1 Accent 6" w:uiPriority="67"/>
+    <w:lsdException w:name="Medium Grid 2 Accent 6" w:uiPriority="68"/>
+    <w:lsdException w:name="Medium Grid 3 Accent 6" w:uiPriority="69"/>
+    <w:lsdException w:name="Dark List Accent 6" w:uiPriority="70"/>
+    <w:lsdException w:name="Colorful Shading Accent 6" w:uiPriority="71"/>
+    <w:lsdException w:name="Colorful List Accent 6" w:uiPriority="72"/>
+    <w:lsdException w:name="Colorful Grid Accent 6" w:uiPriority="73"/>
+    <w:lsdException w:name="Subtle Emphasis" w:uiPriority="19" w:qFormat="1"/>
+    <w:lsdException w:name="Intense Emphasis" w:uiPriority="21" w:qFormat="1"/>
+    <w:lsdException w:name="Subtle Reference" w:uiPriority="31" w:qFormat="1"/>
+    <w:lsdException w:name="Intense Reference" w:uiPriority="32" w:qFormat="1"/>
+    <w:lsdException w:name="Book Title" w:uiPriority="33" w:qFormat="1"/>
+    <w:lsdException w:name="Bibliography" w:semiHidden="1" w:uiPriority="37" w:unhideWhenUsed="1"/>
+    <w:lsdException w:name="TOC Heading" w:semiHidden="1" w:uiPriority="39" w:unhideWhenUsed="1" w:qFormat="1"/>
+    <w:lsdException w:name="Plain Table 1" w:uiPriority="41"/>
+    <w:lsdException w:name="Plain Table 2" w:uiPriority="42"/>
+    <w:lsdException w:name="Plain Table 3" w:uiPriority="43"/>
+    <w:lsdException w:name="Plain Table 4" w:uiPriority="44"/>
+    <w:lsdException w:name="Plain Table 5" w:uiPriority="45"/>
+    <w:lsdException w:name="Grid Table Light" w:uiPriority="40"/>
+    <w:lsdException w:name="Grid Table 1 Light" w:uiPriority="46"/>
+    <w:lsdException w:name="Grid Table 2" w:uiPriority="47"/>
+    <w:lsdException w:name="Grid Table 3" w:uiPriority="48"/>
+    <w:lsdException w:name="Grid Table 4" w:uiPriority="49"/>
+    <w:lsdException w:name="Grid Table 5 Dark" w:uiPriority="50"/>
+    <w:lsdException w:name="Grid Table 6 Colorful" w:uiPriority="51"/>
+    <w:lsdException w:name="Grid Table 7 Colorful" w:uiPriority="52"/>
+    <w:lsdException w:name="Grid Table 1 Light Accent 1" w:uiPriority="46"/>
+    <w:lsdException w:name="Grid Table 2 Accent 1" w:uiPriority="47"/>
+    <w:lsdException w:name="Grid Table 3 Accent 1" w:uiPriority="48"/>
+    <w:lsdException w:name="Grid Table 4 Accent 1" w:uiPriority="49"/>
+    <w:lsdException w:name="Grid Table 5 Dark Accent 1" w:uiPriority="50"/>
+    <w:lsdException w:name="Grid Table 6 Colorful Accent 1" w:uiPriority="51"/>
+    <w:lsdException w:name="Grid Table 7 Colorful Accent 1" w:uiPriority="52"/>
+    <w:lsdException w:name="Grid Table 1 Light Accent 2" w:uiPriority="46"/>
+    <w:lsdException w:name="Grid Table 2 Accent 2" w:uiPriority="47"/>
+    <w:lsdException w:name="Grid Table 3 Accent 2" w:uiPriority="48"/>
+    <w:lsdException w:name="Grid Table 4 Accent 2" w:uiPriority="49"/>
+    <w:lsdException w:name="Grid Table 5 Dark Accent 2" w:uiPriority="50"/>
+    <w:lsdException w:name="Grid Table 6 Colorful Accent 2" w:uiPriority="51"/>
+    <w:lsdException w:name="Grid Table 7 Colorful Accent 2" w:uiPriority="52"/>
+    <w:lsdException w:name="Grid Table 1 Light Accent 3" w:uiPriority="46"/>
+    <w:lsdException w:name="Grid Table 2 Accent 3" w:uiPriority="47"/>
+    <w:lsdException w:name="Grid Table 3 Accent 3" w:uiPriority="48"/>
+    <w:lsdException w:name="Grid Table 4 Accent 3" w:uiPriority="49"/>
+    <w:lsdException w:name="Grid Table 5 Dark Accent 3" w:uiPriority="50"/>
+    <w:lsdException w:name="Grid Table 6 Colorful Accent 3" w:uiPriority="51"/>
+    <w:lsdException w:name="Grid Table 7 Colorful Accent 3" w:uiPriority="52"/>
+    <w:lsdException w:name="Grid Table 1 Light Accent 4" w:uiPriority="46"/>
+    <w:lsdException w:name="Grid Table 2 Accent 4" w:uiPriority="47"/>
+    <w:lsdException w:name="Grid Table 3 Accent 4" w:uiPriority="48"/>
+    <w:lsdException w:name="Grid Table 4 Accent 4" w:uiPriority="49"/>
+    <w:lsdException w:name="Grid Table 5 Dark Accent 4" w:uiPriority="50"/>
+    <w:lsdException w:name="Grid Table 6 Colorful Accent 4" w:uiPriority="51"/>
+    <w:lsdException w:name="Grid Table 7 Colorful Accent 4" w:uiPriority="52"/>
+    <w:lsdException w:name="Grid Table 1 Light Accent 5" w:uiPriority="46"/>
+    <w:lsdException w:name="Grid Table 2 Accent 5" w:uiPriority="47"/>
+    <w:lsdException w:name="Grid Table 3 Accent 5" w:uiPriority="48"/>
+    <w:lsdException w:name="Grid Table 4 Accent 5" w:uiPriority="49"/>
+    <w:lsdException w:name="Grid Table 5 Dark Accent 5" w:uiPriority="50"/>
+    <w:lsdException w:name="Grid Table 6 Colorful Accent 5" w:uiPriority="51"/>
+    <w:lsdException w:name="Grid Table 7 Colorful Accent 5" w:uiPriority="52"/>
+    <w:lsdException w:name="Grid Table 1 Light Accent 6" w:uiPriority="46"/>
+    <w:lsdException w:name="Grid Table 2 Accent 6" w:uiPriority="47"/>
+    <w:lsdException w:name="Grid Table 3 Accent 6" w:uiPriority="48"/>
+    <w:lsdException w:name="Grid Table 4 Accent 6" w:uiPriority="49"/>
+    <w:lsdException w:name="Grid Table 5 Dark Accent 6" w:uiPriority="50"/>
+    <w:lsdException w:name="Grid Table 6 Colorful Accent 6" w:uiPriority="51"/>
+    <w:lsdException w:name="Grid Table 7 Colorful Accent 6" w:uiPriority="52"/>
+    <w:lsdException w:name="List Table 1 Light" w:uiPriority="46"/>
+    <w:lsdException w:name="List Table 2" w:uiPriority="47"/>
+    <w:lsdException w:name="List Table 3" w:uiPriority="48"/>
+    <w:lsdException w:name="List Table 4" w:uiPriority="49"/>
+    <w:lsdException w:name="List Table 5 Dark" w:uiPriority="50"/>
+    <w:lsdException w:name="List Table 6 Colorful" w:uiPriority="51"/>
+    <w:lsdException w:name="List Table 7 Colorful" w:uiPriority="52"/>
+    <w:lsdException w:name="List Table 1 Light Accent 1" w:uiPriority="46"/>
+    <w:lsdException w:name="List Table 2 Accent 1" w:uiPriority="47"/>
+    <w:lsdException w:name="List Table 3 Accent 1" w:uiPriority="48"/>
+    <w:lsdException w:name="List Table 4 Accent 1" w:uiPriority="49"/>
+    <w:lsdException w:name="List Table 5 Dark Accent 1" w:uiPriority="50"/>
+    <w:lsdException w:name="List Table 6 Colorful Accent 1" w:uiPriority="51"/>
+    <w:lsdException w:name="List Table 7 Colorful Accent 1" w:uiPriority="52"/>
+    <w:lsdException w:name="List Table 1 Light Accent 2" w:uiPriority="46"/>
+    <w:lsdException w:name="List Table 2 Accent 2" w:uiPriority="47"/>
+    <w:lsdException w:name="List Table 3 Accent 2" w:uiPriority="48"/>
+    <w:lsdException w:name="List Table 4 Accent 2" w:uiPriority="49"/>
+    <w:lsdException w:name="List Table 5 Dark Accent 2" w:uiPriority="50"/>
+    <w:lsdException w:name="List Table 6 Colorful Accent 2" w:uiPriority="51"/>
+    <w:lsdException w:name="List Table 7 Colorful Accent 2" w:uiPriority="52"/>
+    <w:lsdException w:name="List Table 1 Light Accent 3" w:uiPriority="46"/>
+    <w:lsdException w:name="List Table 2 Accent 3" w:uiPriority="47"/>
+    <w:lsdException w:name="List Table 3 Accent 3" w:uiPriority="48"/>
+    <w:lsdException w:name="List Table 4 Accent 3" w:uiPriority="49"/>
+    <w:lsdException w:name="List Table 5 Dark Accent 3" w:uiPriority="50"/>
+    <w:lsdException w:name="List Table 6 Colorful Accent 3" w:uiPriority="51"/>
+    <w:lsdException w:name="List Table 7 Colorful Accent 3" w:uiPriority="52"/>
+    <w:lsdException w:name="List Table 1 Light Accent 4" w:uiPriority="46"/>
+    <w:lsdException w:name="List Table 2 Accent 4" w:uiPriority="47"/>
+    <w:lsdException w:name="List Table 3 Accent 4" w:uiPriority="48"/>
+    <w:lsdException w:name="List Table 4 Accent 4" w:uiPriority="49"/>
+    <w:lsdException w:name="List Table 5 Dark Accent 4" w:uiPriority="50"/>
+    <w:lsdException w:name="List Table 6 Colorful Accent 4" w:uiPriority="51"/>
+    <w:lsdException w:name="List Table 7 Colorful Accent 4" w:uiPriority="52"/>
+    <w:lsdException w:name="List Table 1 Light Accent 5" w:uiPriority="46"/>
+    <w:lsdException w:name="List Table 2 Accent 5" w:uiPriority="47"/>
+    <w:lsdException w:name="List Table 3 Accent 5" w:uiPriority="48"/>
+    <w:lsdException w:name="List Table 4 Accent 5" w:uiPriority="49"/>
+    <w:lsdException w:name="List Table 5 Dark Accent 5" w:uiPriority="50"/>
+    <w:lsdException w:name="List Table 6 Colorful Accent 5" w:uiPriority="51"/>
+    <w:lsdException w:name="List Table 7 Colorful Accent 5" w:uiPriority="52"/>
+    <w:lsdException w:name="List Table 1 Light Accent 6" w:uiPriority="46"/>
+    <w:lsdException w:name="List Table 2 Accent 6" w:uiPriority="47"/>
+    <w:lsdException w:name="List Table 3 Accent 6" w:uiPriority="48"/>
+    <w:lsdException w:name="List Table 4 Accent 6" w:uiPriority="49"/>
+    <w:lsdException w:name="List Table 5 Dark Accent 6" w:uiPriority="50"/>
+    <w:lsdException w:name="List Table 6 Colorful Accent 6" w:uiPriority="51"/>
+    <w:lsdException w:name="List Table 7 Colorful Accent 6" w:uiPriority="52"/>
+  </w:latentStyles>
+  <w:style w:type="paragraph" w:default="1" w:styleId="Normal">
+    <w:name w:val="Normal"/>
+    <w:qFormat/>
+  </w:style>
+  <w:style w:type="character" w:default="1" w:styleId="DefaultParagraphFont">
+    <w:name w:val="Default Paragraph Font"/>
+    <w:uiPriority w:val="1"/>
+    <w:semiHidden/>
+    <w:unhideWhenUsed/>
+  </w:style>
+  <w:style w:type="table" w:default="1" w:styleId="TableNormal">
+    <w:name w:val="Normal Table"/>
+    <w:uiPriority w:val="99"/>
+    <w:semiHidden/>
+    <w:unhideWhenUsed/>
+    <w:tblPr>
+      <w:tblInd w:w="0" w:type="dxa"/>
+      <w:tblCellMar>
+        <w:top w:w="0" w:type="dxa"/>
+        <w:left w:w="108" w:type="dxa"/>
+        <w:bottom w:w="0" w:type="dxa"/>
+        <w:right w:w="108" w:type="dxa"/>
+      </w:tblCellMar>
+    </w:tblPr>
+  </w:style>
+  <w:style w:type="numbering" w:default="1" w:styleId="NoList">
+    <w:name w:val="No List"/>
+    <w:uiPriority w:val="99"/>
+    <w:semiHidden/>
+    <w:unhideWhenUsed/>
+  </w:style>
+  <w:style w:type="character" w:styleId="PlaceholderText">
+    <w:name w:val="Placeholder Text"/>
+    <w:basedOn w:val="DefaultParagraphFont"/>
+    <w:uiPriority w:val="99"/>
+    <w:semiHidden/>
+    <w:rsid w:val="00377E93"/>
+    <w:rPr>
+      <w:color w:val="808080"/>
+    </w:rPr>
+  </w:style>
+</w:styles>
+</file>
+
+<file path=word/glossary/webSettings.xml><?xml version="1.0" encoding="utf-8"?>
+<w:webSettings xmlns:mc="http://schemas.openxmlformats.org/markup-compatibility/2006" xmlns:r="http://schemas.openxmlformats.org/officeDocument/2006/relationships" xmlns:w="http://schemas.openxmlformats.org/wordprocessingml/2006/main" xmlns:w14="http://schemas.microsoft.com/office/word/2010/wordml" xmlns:w15="http://schemas.microsoft.com/office/word/2012/wordml" mc:Ignorable="w14 w15">
+  <w:optimizeForBrowser/>
+  <w:allowPNG/>
+</w:webSettings>
 </file>
 
 <file path=word/theme/theme1.xml><?xml version="1.0" encoding="utf-8"?>

</xml_diff>

<commit_message>
CV A8 final submission
</commit_message>
<xml_diff>
--- a/CV/Assignments/Assignment8/ps8-report.docx
+++ b/CV/Assignments/Assignment8/ps8-report.docx
@@ -1017,6 +1017,16 @@
       </w:r>
     </w:p>
     <w:p>
+      <w:r>
+        <w:t>At first I was doing my image differencing incorrectly due to using the wrong data type, so I had to use the morphological open operator to get good looking images. Once I started using floating point values for the image differencing, I did not have these issues, so I removed the morphological open operator.</w:t>
+      </w:r>
+    </w:p>
+    <w:p>
+      <w:r>
+        <w:t>The first image seems to only have motion in the hands.</w:t>
+      </w:r>
+    </w:p>
+    <w:p>
       <w:pPr>
         <w:keepNext/>
         <w:jc w:val="center"/>
@@ -1026,10 +1036,10 @@
           <w:noProof/>
         </w:rPr>
         <w:drawing>
-          <wp:inline distT="0" distB="0" distL="0" distR="0" wp14:anchorId="4C2EA253" wp14:editId="34161887">
+          <wp:inline distT="0" distB="0" distL="0" distR="0">
             <wp:extent cx="5943600" cy="4457700"/>
             <wp:effectExtent l="0" t="0" r="0" b="0"/>
-            <wp:docPr id="6" name="Picture 6" descr="C:\Users\kilverj\Documents\GitHub\OMSCS\CV\Assignments\Assignment8\ps8\output\ps8-1-a-1.png"/>
+            <wp:docPr id="1" name="Picture 1" descr="C:\Users\kilverj\Documents\GitHub\OMSCS\CV\Assignments\Assignment8\ps8\output\ps8-1-a-1.png"/>
             <wp:cNvGraphicFramePr>
               <a:graphicFrameLocks xmlns:a="http://schemas.openxmlformats.org/drawingml/2006/main" noChangeAspect="1"/>
             </wp:cNvGraphicFramePr>
@@ -1038,86 +1048,6 @@
                 <pic:pic xmlns:pic="http://schemas.openxmlformats.org/drawingml/2006/picture">
                   <pic:nvPicPr>
                     <pic:cNvPr id="0" name="Picture 1" descr="C:\Users\kilverj\Documents\GitHub\OMSCS\CV\Assignments\Assignment8\ps8\output\ps8-1-a-1.png"/>
-                    <pic:cNvPicPr>
-                      <a:picLocks noChangeAspect="1" noChangeArrowheads="1"/>
-                    </pic:cNvPicPr>
-                  </pic:nvPicPr>
-                  <pic:blipFill>
-                    <a:blip r:embed="rId8">
-                      <a:extLst>
-                        <a:ext uri="{28A0092B-C50C-407E-A947-70E740481C1C}">
-                          <a14:useLocalDpi xmlns:a14="http://schemas.microsoft.com/office/drawing/2010/main" val="0"/>
-                        </a:ext>
-                      </a:extLst>
-                    </a:blip>
-                    <a:srcRect/>
-                    <a:stretch>
-                      <a:fillRect/>
-                    </a:stretch>
-                  </pic:blipFill>
-                  <pic:spPr bwMode="auto">
-                    <a:xfrm>
-                      <a:off x="0" y="0"/>
-                      <a:ext cx="5943600" cy="4457700"/>
-                    </a:xfrm>
-                    <a:prstGeom prst="rect">
-                      <a:avLst/>
-                    </a:prstGeom>
-                    <a:noFill/>
-                    <a:ln>
-                      <a:noFill/>
-                    </a:ln>
-                  </pic:spPr>
-                </pic:pic>
-              </a:graphicData>
-            </a:graphic>
-          </wp:inline>
-        </w:drawing>
-      </w:r>
-    </w:p>
-    <w:p>
-      <w:pPr>
-        <w:pStyle w:val="Caption"/>
-        <w:jc w:val="center"/>
-      </w:pPr>
-      <w:r>
-        <w:t xml:space="preserve">Figure </w:t>
-      </w:r>
-      <w:fldSimple w:instr=" SEQ Figure \* ARABIC ">
-        <w:r>
-          <w:rPr>
-            <w:noProof/>
-          </w:rPr>
-          <w:t>1</w:t>
-        </w:r>
-      </w:fldSimple>
-      <w:r>
-        <w:t>: ps8-1-a-1.png</w:t>
-      </w:r>
-    </w:p>
-    <w:p>
-      <w:pPr>
-        <w:keepNext/>
-        <w:jc w:val="center"/>
-      </w:pPr>
-      <w:r>
-        <w:rPr>
-          <w:noProof/>
-        </w:rPr>
-        <w:lastRenderedPageBreak/>
-        <w:drawing>
-          <wp:inline distT="0" distB="0" distL="0" distR="0" wp14:anchorId="6493834A" wp14:editId="0A2095F6">
-            <wp:extent cx="5943600" cy="4457700"/>
-            <wp:effectExtent l="0" t="0" r="0" b="0"/>
-            <wp:docPr id="7" name="Picture 7" descr="C:\Users\kilverj\Documents\GitHub\OMSCS\CV\Assignments\Assignment8\ps8\output\ps8-1-a-2.png"/>
-            <wp:cNvGraphicFramePr>
-              <a:graphicFrameLocks xmlns:a="http://schemas.openxmlformats.org/drawingml/2006/main" noChangeAspect="1"/>
-            </wp:cNvGraphicFramePr>
-            <a:graphic xmlns:a="http://schemas.openxmlformats.org/drawingml/2006/main">
-              <a:graphicData uri="http://schemas.openxmlformats.org/drawingml/2006/picture">
-                <pic:pic xmlns:pic="http://schemas.openxmlformats.org/drawingml/2006/picture">
-                  <pic:nvPicPr>
-                    <pic:cNvPr id="0" name="Picture 2" descr="C:\Users\kilverj\Documents\GitHub\OMSCS\CV\Assignments\Assignment8\ps8\output\ps8-1-a-2.png"/>
                     <pic:cNvPicPr>
                       <a:picLocks noChangeAspect="1" noChangeArrowheads="1"/>
                     </pic:cNvPicPr>
@@ -1163,33 +1093,54 @@
       <w:r>
         <w:t xml:space="preserve">Figure </w:t>
       </w:r>
-      <w:fldSimple w:instr=" SEQ Figure \* ARABIC ">
-        <w:r>
-          <w:rPr>
-            <w:noProof/>
-          </w:rPr>
-          <w:t>2</w:t>
-        </w:r>
-      </w:fldSimple>
-      <w:r>
-        <w:t>: ps8-1-a-2.png</w:t>
-      </w:r>
-    </w:p>
-    <w:p>
-      <w:pPr>
-        <w:keepNext/>
-        <w:jc w:val="center"/>
-      </w:pPr>
+      <w:r>
+        <w:fldChar w:fldCharType="begin"/>
+      </w:r>
+      <w:r>
+        <w:instrText xml:space="preserve"> SEQ Figure \* ARABIC </w:instrText>
+      </w:r>
+      <w:r>
+        <w:fldChar w:fldCharType="separate"/>
+      </w:r>
       <w:r>
         <w:rPr>
           <w:noProof/>
         </w:rPr>
+        <w:t>1</w:t>
+      </w:r>
+      <w:r>
+        <w:rPr>
+          <w:noProof/>
+        </w:rPr>
+        <w:fldChar w:fldCharType="end"/>
+      </w:r>
+      <w:r>
+        <w:t>: ps8-1-a-1.png</w:t>
+      </w:r>
+    </w:p>
+    <w:p>
+      <w:pPr>
+        <w:keepNext/>
+      </w:pPr>
+      <w:r>
         <w:lastRenderedPageBreak/>
+        <w:t>The second image clearly shows motion in the arms.</w:t>
+      </w:r>
+    </w:p>
+    <w:p>
+      <w:pPr>
+        <w:keepNext/>
+        <w:jc w:val="center"/>
+      </w:pPr>
+      <w:r>
+        <w:rPr>
+          <w:noProof/>
+        </w:rPr>
         <w:drawing>
-          <wp:inline distT="0" distB="0" distL="0" distR="0" wp14:anchorId="6C0AFBC4" wp14:editId="7C6971C8">
+          <wp:inline distT="0" distB="0" distL="0" distR="0">
             <wp:extent cx="5943600" cy="4457700"/>
             <wp:effectExtent l="0" t="0" r="0" b="0"/>
-            <wp:docPr id="8" name="Picture 8" descr="C:\Users\kilverj\Documents\GitHub\OMSCS\CV\Assignments\Assignment8\ps8\output\ps8-1-a-3.png"/>
+            <wp:docPr id="3" name="Picture 3" descr="C:\Users\kilverj\Documents\GitHub\OMSCS\CV\Assignments\Assignment8\ps8\output\ps8-1-a-2.png"/>
             <wp:cNvGraphicFramePr>
               <a:graphicFrameLocks xmlns:a="http://schemas.openxmlformats.org/drawingml/2006/main" noChangeAspect="1"/>
             </wp:cNvGraphicFramePr>
@@ -1197,7 +1148,7 @@
               <a:graphicData uri="http://schemas.openxmlformats.org/drawingml/2006/picture">
                 <pic:pic xmlns:pic="http://schemas.openxmlformats.org/drawingml/2006/picture">
                   <pic:nvPicPr>
-                    <pic:cNvPr id="0" name="Picture 3" descr="C:\Users\kilverj\Documents\GitHub\OMSCS\CV\Assignments\Assignment8\ps8\output\ps8-1-a-3.png"/>
+                    <pic:cNvPr id="0" name="Picture 3" descr="C:\Users\kilverj\Documents\GitHub\OMSCS\CV\Assignments\Assignment8\ps8\output\ps8-1-a-2.png"/>
                     <pic:cNvPicPr>
                       <a:picLocks noChangeAspect="1" noChangeArrowheads="1"/>
                     </pic:cNvPicPr>
@@ -1243,25 +1194,38 @@
       <w:r>
         <w:t xml:space="preserve">Figure </w:t>
       </w:r>
-      <w:fldSimple w:instr=" SEQ Figure \* ARABIC ">
-        <w:r>
-          <w:rPr>
-            <w:noProof/>
-          </w:rPr>
-          <w:t>3</w:t>
-        </w:r>
-      </w:fldSimple>
-      <w:r>
-        <w:t>: ps8-1-a-3.png</w:t>
-      </w:r>
-    </w:p>
-    <w:p>
-      <w:pPr>
-        <w:pStyle w:val="Heading2"/>
+      <w:r>
+        <w:fldChar w:fldCharType="begin"/>
+      </w:r>
+      <w:r>
+        <w:instrText xml:space="preserve"> SEQ Figure \* ARABIC </w:instrText>
+      </w:r>
+      <w:r>
+        <w:fldChar w:fldCharType="separate"/>
+      </w:r>
+      <w:r>
+        <w:rPr>
+          <w:noProof/>
+        </w:rPr>
+        <w:t>2</w:t>
+      </w:r>
+      <w:r>
+        <w:rPr>
+          <w:noProof/>
+        </w:rPr>
+        <w:fldChar w:fldCharType="end"/>
+      </w:r>
+      <w:r>
+        <w:t>: ps8-1-a-2.png</w:t>
+      </w:r>
+    </w:p>
+    <w:p>
+      <w:pPr>
+        <w:keepNext/>
       </w:pPr>
       <w:r>
         <w:lastRenderedPageBreak/>
-        <w:t>Motion history images</w:t>
+        <w:t>Again, clear motion in the arms.</w:t>
       </w:r>
     </w:p>
     <w:p>
@@ -1274,10 +1238,10 @@
           <w:noProof/>
         </w:rPr>
         <w:drawing>
-          <wp:inline distT="0" distB="0" distL="0" distR="0" wp14:anchorId="4EF9190A" wp14:editId="45427092">
-            <wp:extent cx="4795520" cy="3596640"/>
-            <wp:effectExtent l="0" t="0" r="5080" b="3810"/>
-            <wp:docPr id="9" name="Picture 9" descr="C:\Users\kilverj\Documents\GitHub\OMSCS\CV\Assignments\Assignment8\ps8\output\ps8-1-b-1.png"/>
+          <wp:inline distT="0" distB="0" distL="0" distR="0">
+            <wp:extent cx="5943600" cy="4457700"/>
+            <wp:effectExtent l="0" t="0" r="0" b="0"/>
+            <wp:docPr id="4" name="Picture 4" descr="C:\Users\kilverj\Documents\GitHub\OMSCS\CV\Assignments\Assignment8\ps8\output\ps8-1-a-3.png"/>
             <wp:cNvGraphicFramePr>
               <a:graphicFrameLocks xmlns:a="http://schemas.openxmlformats.org/drawingml/2006/main" noChangeAspect="1"/>
             </wp:cNvGraphicFramePr>
@@ -1285,7 +1249,7 @@
               <a:graphicData uri="http://schemas.openxmlformats.org/drawingml/2006/picture">
                 <pic:pic xmlns:pic="http://schemas.openxmlformats.org/drawingml/2006/picture">
                   <pic:nvPicPr>
-                    <pic:cNvPr id="0" name="Picture 4" descr="C:\Users\kilverj\Documents\GitHub\OMSCS\CV\Assignments\Assignment8\ps8\output\ps8-1-b-1.png"/>
+                    <pic:cNvPr id="0" name="Picture 4" descr="C:\Users\kilverj\Documents\GitHub\OMSCS\CV\Assignments\Assignment8\ps8\output\ps8-1-a-3.png"/>
                     <pic:cNvPicPr>
                       <a:picLocks noChangeAspect="1" noChangeArrowheads="1"/>
                     </pic:cNvPicPr>
@@ -1306,7 +1270,7 @@
                   <pic:spPr bwMode="auto">
                     <a:xfrm>
                       <a:off x="0" y="0"/>
-                      <a:ext cx="4795520" cy="3596640"/>
+                      <a:ext cx="5943600" cy="4457700"/>
                     </a:xfrm>
                     <a:prstGeom prst="rect">
                       <a:avLst/>
@@ -1331,16 +1295,61 @@
       <w:r>
         <w:t xml:space="preserve">Figure </w:t>
       </w:r>
-      <w:fldSimple w:instr=" SEQ Figure \* ARABIC ">
-        <w:r>
-          <w:rPr>
-            <w:noProof/>
-          </w:rPr>
-          <w:t>4</w:t>
-        </w:r>
-      </w:fldSimple>
-      <w:r>
-        <w:t>: ps8-1-b-1.png</w:t>
+      <w:r>
+        <w:fldChar w:fldCharType="begin"/>
+      </w:r>
+      <w:r>
+        <w:instrText xml:space="preserve"> SEQ Figure \* ARABIC </w:instrText>
+      </w:r>
+      <w:r>
+        <w:fldChar w:fldCharType="separate"/>
+      </w:r>
+      <w:r>
+        <w:rPr>
+          <w:noProof/>
+        </w:rPr>
+        <w:t>3</w:t>
+      </w:r>
+      <w:r>
+        <w:rPr>
+          <w:noProof/>
+        </w:rPr>
+        <w:fldChar w:fldCharType="end"/>
+      </w:r>
+      <w:r>
+        <w:t>: ps8-1-a-3.png</w:t>
+      </w:r>
+    </w:p>
+    <w:p>
+      <w:pPr>
+        <w:rPr>
+          <w:rFonts w:asciiTheme="majorHAnsi" w:eastAsiaTheme="majorEastAsia" w:hAnsiTheme="majorHAnsi" w:cstheme="majorBidi"/>
+          <w:color w:val="2E74B5" w:themeColor="accent1" w:themeShade="BF"/>
+          <w:sz w:val="26"/>
+          <w:szCs w:val="26"/>
+        </w:rPr>
+      </w:pPr>
+      <w:r>
+        <w:br w:type="page"/>
+      </w:r>
+    </w:p>
+    <w:p>
+      <w:pPr>
+        <w:pStyle w:val="Heading2"/>
+      </w:pPr>
+      <w:r>
+        <w:lastRenderedPageBreak/>
+        <w:t>Motion history images</w:t>
+      </w:r>
+    </w:p>
+    <w:p>
+      <w:r>
+        <w:t>MHI frame = 100</w:t>
+      </w:r>
+    </w:p>
+    <w:p>
+      <w:r>
+        <w:t>Tau = 90</w:t>
       </w:r>
     </w:p>
     <w:p>
@@ -1353,10 +1362,10 @@
           <w:noProof/>
         </w:rPr>
         <w:drawing>
-          <wp:inline distT="0" distB="0" distL="0" distR="0" wp14:anchorId="5BAFE18D" wp14:editId="056CD151">
-            <wp:extent cx="4998720" cy="3749040"/>
-            <wp:effectExtent l="0" t="0" r="0" b="3810"/>
-            <wp:docPr id="10" name="Picture 10" descr="C:\Users\kilverj\Documents\GitHub\OMSCS\CV\Assignments\Assignment8\ps8\output\ps8-1-b-2.png"/>
+          <wp:inline distT="0" distB="0" distL="0" distR="0">
+            <wp:extent cx="5943600" cy="4457700"/>
+            <wp:effectExtent l="0" t="0" r="0" b="0"/>
+            <wp:docPr id="5" name="Picture 5" descr="C:\Users\kilverj\Documents\GitHub\OMSCS\CV\Assignments\Assignment8\ps8\output\ps8-1-b-1.png"/>
             <wp:cNvGraphicFramePr>
               <a:graphicFrameLocks xmlns:a="http://schemas.openxmlformats.org/drawingml/2006/main" noChangeAspect="1"/>
             </wp:cNvGraphicFramePr>
@@ -1364,7 +1373,7 @@
               <a:graphicData uri="http://schemas.openxmlformats.org/drawingml/2006/picture">
                 <pic:pic xmlns:pic="http://schemas.openxmlformats.org/drawingml/2006/picture">
                   <pic:nvPicPr>
-                    <pic:cNvPr id="0" name="Picture 5" descr="C:\Users\kilverj\Documents\GitHub\OMSCS\CV\Assignments\Assignment8\ps8\output\ps8-1-b-2.png"/>
+                    <pic:cNvPr id="0" name="Picture 5" descr="C:\Users\kilverj\Documents\GitHub\OMSCS\CV\Assignments\Assignment8\ps8\output\ps8-1-b-1.png"/>
                     <pic:cNvPicPr>
                       <a:picLocks noChangeAspect="1" noChangeArrowheads="1"/>
                     </pic:cNvPicPr>
@@ -1385,7 +1394,7 @@
                   <pic:spPr bwMode="auto">
                     <a:xfrm>
                       <a:off x="0" y="0"/>
-                      <a:ext cx="4998720" cy="3749040"/>
+                      <a:ext cx="5943600" cy="4457700"/>
                     </a:xfrm>
                     <a:prstGeom prst="rect">
                       <a:avLst/>
@@ -1410,19 +1419,54 @@
       <w:r>
         <w:t xml:space="preserve">Figure </w:t>
       </w:r>
-      <w:fldSimple w:instr=" SEQ Figure \* ARABIC ">
-        <w:r>
-          <w:rPr>
-            <w:noProof/>
-          </w:rPr>
-          <w:t>5</w:t>
-        </w:r>
-      </w:fldSimple>
-      <w:r>
-        <w:t>: ps8-1-b-2.png</w:t>
-      </w:r>
-    </w:p>
-    <w:p/>
+      <w:r>
+        <w:fldChar w:fldCharType="begin"/>
+      </w:r>
+      <w:r>
+        <w:instrText xml:space="preserve"> SEQ Figure \* ARABIC </w:instrText>
+      </w:r>
+      <w:r>
+        <w:fldChar w:fldCharType="separate"/>
+      </w:r>
+      <w:r>
+        <w:rPr>
+          <w:noProof/>
+        </w:rPr>
+        <w:t>4</w:t>
+      </w:r>
+      <w:r>
+        <w:rPr>
+          <w:noProof/>
+        </w:rPr>
+        <w:fldChar w:fldCharType="end"/>
+      </w:r>
+      <w:r>
+        <w:t>: ps8-1-b-1.png</w:t>
+      </w:r>
+    </w:p>
+    <w:p>
+      <w:pPr>
+        <w:keepNext/>
+      </w:pPr>
+      <w:r>
+        <w:lastRenderedPageBreak/>
+        <w:t xml:space="preserve">MHI frame = </w:t>
+      </w:r>
+      <w:r>
+        <w:t>71</w:t>
+      </w:r>
+    </w:p>
+    <w:p>
+      <w:pPr>
+        <w:keepNext/>
+      </w:pPr>
+      <w:r>
+        <w:t xml:space="preserve">Tau = </w:t>
+      </w:r>
+      <w:r>
+        <w:t>70</w:t>
+      </w:r>
+    </w:p>
     <w:p>
       <w:pPr>
         <w:keepNext/>
@@ -1433,10 +1477,10 @@
           <w:noProof/>
         </w:rPr>
         <w:drawing>
-          <wp:inline distT="0" distB="0" distL="0" distR="0" wp14:anchorId="1BB3DEB7" wp14:editId="5E73E354">
+          <wp:inline distT="0" distB="0" distL="0" distR="0">
             <wp:extent cx="5943600" cy="4457700"/>
             <wp:effectExtent l="0" t="0" r="0" b="0"/>
-            <wp:docPr id="11" name="Picture 11" descr="C:\Users\kilverj\Documents\GitHub\OMSCS\CV\Assignments\Assignment8\ps8\output\ps8-1-b-3.png"/>
+            <wp:docPr id="13" name="Picture 13" descr="C:\Users\kilverj\Documents\GitHub\OMSCS\CV\Assignments\Assignment8\ps8\output\ps8-1-b-2.png"/>
             <wp:cNvGraphicFramePr>
               <a:graphicFrameLocks xmlns:a="http://schemas.openxmlformats.org/drawingml/2006/main" noChangeAspect="1"/>
             </wp:cNvGraphicFramePr>
@@ -1444,7 +1488,7 @@
               <a:graphicData uri="http://schemas.openxmlformats.org/drawingml/2006/picture">
                 <pic:pic xmlns:pic="http://schemas.openxmlformats.org/drawingml/2006/picture">
                   <pic:nvPicPr>
-                    <pic:cNvPr id="0" name="Picture 6" descr="C:\Users\kilverj\Documents\GitHub\OMSCS\CV\Assignments\Assignment8\ps8\output\ps8-1-b-3.png"/>
+                    <pic:cNvPr id="0" name="Picture 7" descr="C:\Users\kilverj\Documents\GitHub\OMSCS\CV\Assignments\Assignment8\ps8\output\ps8-1-b-2.png"/>
                     <pic:cNvPicPr>
                       <a:picLocks noChangeAspect="1" noChangeArrowheads="1"/>
                     </pic:cNvPicPr>
@@ -1490,195 +1534,146 @@
       <w:r>
         <w:t xml:space="preserve">Figure </w:t>
       </w:r>
-      <w:fldSimple w:instr=" SEQ Figure \* ARABIC ">
-        <w:r>
-          <w:rPr>
-            <w:noProof/>
-          </w:rPr>
-          <w:t>6</w:t>
-        </w:r>
-      </w:fldSimple>
+      <w:r>
+        <w:fldChar w:fldCharType="begin"/>
+      </w:r>
+      <w:r>
+        <w:instrText xml:space="preserve"> SEQ Figure \* ARABIC </w:instrText>
+      </w:r>
+      <w:r>
+        <w:fldChar w:fldCharType="separate"/>
+      </w:r>
+      <w:r>
+        <w:rPr>
+          <w:noProof/>
+        </w:rPr>
+        <w:t>5</w:t>
+      </w:r>
+      <w:r>
+        <w:rPr>
+          <w:noProof/>
+        </w:rPr>
+        <w:fldChar w:fldCharType="end"/>
+      </w:r>
+      <w:r>
+        <w:t>: ps8-1-b-2.png</w:t>
+      </w:r>
+    </w:p>
+    <w:p/>
+    <w:p>
+      <w:pPr>
+        <w:keepNext/>
+      </w:pPr>
+      <w:r>
+        <w:lastRenderedPageBreak/>
+        <w:t xml:space="preserve">MHI frame = </w:t>
+      </w:r>
+      <w:r>
+        <w:t>105</w:t>
+      </w:r>
+    </w:p>
+    <w:p>
+      <w:pPr>
+        <w:keepNext/>
+      </w:pPr>
+      <w:r>
+        <w:t xml:space="preserve">Tau = </w:t>
+      </w:r>
+      <w:r>
+        <w:t>100</w:t>
+      </w:r>
+    </w:p>
+    <w:p>
+      <w:pPr>
+        <w:keepNext/>
+        <w:jc w:val="center"/>
+      </w:pPr>
+      <w:r>
+        <w:rPr>
+          <w:noProof/>
+        </w:rPr>
+        <w:drawing>
+          <wp:inline distT="0" distB="0" distL="0" distR="0">
+            <wp:extent cx="5943600" cy="4457700"/>
+            <wp:effectExtent l="0" t="0" r="0" b="0"/>
+            <wp:docPr id="14" name="Picture 14" descr="C:\Users\kilverj\Documents\GitHub\OMSCS\CV\Assignments\Assignment8\ps8\output\ps8-1-b-3.png"/>
+            <wp:cNvGraphicFramePr>
+              <a:graphicFrameLocks xmlns:a="http://schemas.openxmlformats.org/drawingml/2006/main" noChangeAspect="1"/>
+            </wp:cNvGraphicFramePr>
+            <a:graphic xmlns:a="http://schemas.openxmlformats.org/drawingml/2006/main">
+              <a:graphicData uri="http://schemas.openxmlformats.org/drawingml/2006/picture">
+                <pic:pic xmlns:pic="http://schemas.openxmlformats.org/drawingml/2006/picture">
+                  <pic:nvPicPr>
+                    <pic:cNvPr id="0" name="Picture 8" descr="C:\Users\kilverj\Documents\GitHub\OMSCS\CV\Assignments\Assignment8\ps8\output\ps8-1-b-3.png"/>
+                    <pic:cNvPicPr>
+                      <a:picLocks noChangeAspect="1" noChangeArrowheads="1"/>
+                    </pic:cNvPicPr>
+                  </pic:nvPicPr>
+                  <pic:blipFill>
+                    <a:blip r:embed="rId14">
+                      <a:extLst>
+                        <a:ext uri="{28A0092B-C50C-407E-A947-70E740481C1C}">
+                          <a14:useLocalDpi xmlns:a14="http://schemas.microsoft.com/office/drawing/2010/main" val="0"/>
+                        </a:ext>
+                      </a:extLst>
+                    </a:blip>
+                    <a:srcRect/>
+                    <a:stretch>
+                      <a:fillRect/>
+                    </a:stretch>
+                  </pic:blipFill>
+                  <pic:spPr bwMode="auto">
+                    <a:xfrm>
+                      <a:off x="0" y="0"/>
+                      <a:ext cx="5943600" cy="4457700"/>
+                    </a:xfrm>
+                    <a:prstGeom prst="rect">
+                      <a:avLst/>
+                    </a:prstGeom>
+                    <a:noFill/>
+                    <a:ln>
+                      <a:noFill/>
+                    </a:ln>
+                  </pic:spPr>
+                </pic:pic>
+              </a:graphicData>
+            </a:graphic>
+          </wp:inline>
+        </w:drawing>
+      </w:r>
+    </w:p>
+    <w:p>
+      <w:pPr>
+        <w:pStyle w:val="Caption"/>
+        <w:jc w:val="center"/>
+      </w:pPr>
+      <w:r>
+        <w:t xml:space="preserve">Figure </w:t>
+      </w:r>
+      <w:r>
+        <w:fldChar w:fldCharType="begin"/>
+      </w:r>
+      <w:r>
+        <w:instrText xml:space="preserve"> SEQ Figure \* ARABIC </w:instrText>
+      </w:r>
+      <w:r>
+        <w:fldChar w:fldCharType="separate"/>
+      </w:r>
+      <w:r>
+        <w:rPr>
+          <w:noProof/>
+        </w:rPr>
+        <w:t>6</w:t>
+      </w:r>
+      <w:r>
+        <w:rPr>
+          <w:noProof/>
+        </w:rPr>
+        <w:fldChar w:fldCharType="end"/>
+      </w:r>
       <w:r>
         <w:t>: ps8-1-b-3.png</w:t>
       </w:r>
-    </w:p>
-    <w:p>
-      <w:r>
-        <w:t xml:space="preserve">τ </w:t>
-      </w:r>
-      <w:r>
-        <w:t>= 10</w:t>
-      </w:r>
-      <w:r>
-        <w:t>0</w:t>
-      </w:r>
-    </w:p>
-    <w:p>
-      <w:pPr>
-        <w:pStyle w:val="Caption"/>
-        <w:keepNext/>
-        <w:spacing w:after="0"/>
-        <w:jc w:val="center"/>
-      </w:pPr>
-      <w:r>
-        <w:t xml:space="preserve">Table </w:t>
-      </w:r>
-      <w:fldSimple w:instr=" SEQ Table \* ARABIC ">
-        <w:r>
-          <w:rPr>
-            <w:noProof/>
-          </w:rPr>
-          <w:t>1</w:t>
-        </w:r>
-      </w:fldSimple>
-      <w:r>
-        <w:t>: τ Values</w:t>
-      </w:r>
-    </w:p>
-    <w:tbl>
-      <w:tblPr>
-        <w:tblStyle w:val="GridTable5Dark-Accent6"/>
-        <w:tblW w:w="0" w:type="auto"/>
-        <w:tblLook w:val="04A0" w:firstRow="1" w:lastRow="0" w:firstColumn="1" w:lastColumn="0" w:noHBand="0" w:noVBand="1"/>
-      </w:tblPr>
-      <w:tblGrid>
-        <w:gridCol w:w="4675"/>
-        <w:gridCol w:w="4675"/>
-      </w:tblGrid>
-      <w:tr>
-        <w:trPr>
-          <w:cnfStyle w:val="100000000000" w:firstRow="1" w:lastRow="0" w:firstColumn="0" w:lastColumn="0" w:oddVBand="0" w:evenVBand="0" w:oddHBand="0" w:evenHBand="0" w:firstRowFirstColumn="0" w:firstRowLastColumn="0" w:lastRowFirstColumn="0" w:lastRowLastColumn="0"/>
-        </w:trPr>
-        <w:tc>
-          <w:tcPr>
-            <w:cnfStyle w:val="001000000000" w:firstRow="0" w:lastRow="0" w:firstColumn="1" w:lastColumn="0" w:oddVBand="0" w:evenVBand="0" w:oddHBand="0" w:evenHBand="0" w:firstRowFirstColumn="0" w:firstRowLastColumn="0" w:lastRowFirstColumn="0" w:lastRowLastColumn="0"/>
-            <w:tcW w:w="4675" w:type="dxa"/>
-          </w:tcPr>
-          <w:p>
-            <w:pPr>
-              <w:jc w:val="center"/>
-            </w:pPr>
-          </w:p>
-        </w:tc>
-        <w:tc>
-          <w:tcPr>
-            <w:tcW w:w="4675" w:type="dxa"/>
-          </w:tcPr>
-          <w:p>
-            <w:pPr>
-              <w:jc w:val="center"/>
-              <w:cnfStyle w:val="100000000000" w:firstRow="1" w:lastRow="0" w:firstColumn="0" w:lastColumn="0" w:oddVBand="0" w:evenVBand="0" w:oddHBand="0" w:evenHBand="0" w:firstRowFirstColumn="0" w:firstRowLastColumn="0" w:lastRowFirstColumn="0" w:lastRowLastColumn="0"/>
-            </w:pPr>
-            <w:r>
-              <w:t xml:space="preserve">τ </w:t>
-            </w:r>
-            <w:r>
-              <w:t>Value</w:t>
-            </w:r>
-          </w:p>
-        </w:tc>
-      </w:tr>
-      <w:tr>
-        <w:trPr>
-          <w:cnfStyle w:val="000000100000" w:firstRow="0" w:lastRow="0" w:firstColumn="0" w:lastColumn="0" w:oddVBand="0" w:evenVBand="0" w:oddHBand="1" w:evenHBand="0" w:firstRowFirstColumn="0" w:firstRowLastColumn="0" w:lastRowFirstColumn="0" w:lastRowLastColumn="0"/>
-        </w:trPr>
-        <w:tc>
-          <w:tcPr>
-            <w:cnfStyle w:val="001000000000" w:firstRow="0" w:lastRow="0" w:firstColumn="1" w:lastColumn="0" w:oddVBand="0" w:evenVBand="0" w:oddHBand="0" w:evenHBand="0" w:firstRowFirstColumn="0" w:firstRowLastColumn="0" w:lastRowFirstColumn="0" w:lastRowLastColumn="0"/>
-            <w:tcW w:w="4675" w:type="dxa"/>
-          </w:tcPr>
-          <w:p>
-            <w:pPr>
-              <w:jc w:val="center"/>
-            </w:pPr>
-            <w:r>
-              <w:t>Action 1</w:t>
-            </w:r>
-          </w:p>
-        </w:tc>
-        <w:tc>
-          <w:tcPr>
-            <w:tcW w:w="4675" w:type="dxa"/>
-          </w:tcPr>
-          <w:p>
-            <w:pPr>
-              <w:jc w:val="center"/>
-              <w:cnfStyle w:val="000000100000" w:firstRow="0" w:lastRow="0" w:firstColumn="0" w:lastColumn="0" w:oddVBand="0" w:evenVBand="0" w:oddHBand="1" w:evenHBand="0" w:firstRowFirstColumn="0" w:firstRowLastColumn="0" w:lastRowFirstColumn="0" w:lastRowLastColumn="0"/>
-            </w:pPr>
-            <w:r>
-              <w:t>90</w:t>
-            </w:r>
-          </w:p>
-        </w:tc>
-      </w:tr>
-      <w:tr>
-        <w:tc>
-          <w:tcPr>
-            <w:cnfStyle w:val="001000000000" w:firstRow="0" w:lastRow="0" w:firstColumn="1" w:lastColumn="0" w:oddVBand="0" w:evenVBand="0" w:oddHBand="0" w:evenHBand="0" w:firstRowFirstColumn="0" w:firstRowLastColumn="0" w:lastRowFirstColumn="0" w:lastRowLastColumn="0"/>
-            <w:tcW w:w="4675" w:type="dxa"/>
-          </w:tcPr>
-          <w:p>
-            <w:pPr>
-              <w:jc w:val="center"/>
-            </w:pPr>
-            <w:r>
-              <w:t>Action 2</w:t>
-            </w:r>
-          </w:p>
-        </w:tc>
-        <w:tc>
-          <w:tcPr>
-            <w:tcW w:w="4675" w:type="dxa"/>
-          </w:tcPr>
-          <w:p>
-            <w:pPr>
-              <w:jc w:val="center"/>
-              <w:cnfStyle w:val="000000000000" w:firstRow="0" w:lastRow="0" w:firstColumn="0" w:lastColumn="0" w:oddVBand="0" w:evenVBand="0" w:oddHBand="0" w:evenHBand="0" w:firstRowFirstColumn="0" w:firstRowLastColumn="0" w:lastRowFirstColumn="0" w:lastRowLastColumn="0"/>
-            </w:pPr>
-            <w:r>
-              <w:t>70</w:t>
-            </w:r>
-          </w:p>
-        </w:tc>
-      </w:tr>
-      <w:tr>
-        <w:trPr>
-          <w:cnfStyle w:val="000000100000" w:firstRow="0" w:lastRow="0" w:firstColumn="0" w:lastColumn="0" w:oddVBand="0" w:evenVBand="0" w:oddHBand="1" w:evenHBand="0" w:firstRowFirstColumn="0" w:firstRowLastColumn="0" w:lastRowFirstColumn="0" w:lastRowLastColumn="0"/>
-        </w:trPr>
-        <w:tc>
-          <w:tcPr>
-            <w:cnfStyle w:val="001000000000" w:firstRow="0" w:lastRow="0" w:firstColumn="1" w:lastColumn="0" w:oddVBand="0" w:evenVBand="0" w:oddHBand="0" w:evenHBand="0" w:firstRowFirstColumn="0" w:firstRowLastColumn="0" w:lastRowFirstColumn="0" w:lastRowLastColumn="0"/>
-            <w:tcW w:w="4675" w:type="dxa"/>
-          </w:tcPr>
-          <w:p>
-            <w:pPr>
-              <w:jc w:val="center"/>
-            </w:pPr>
-            <w:r>
-              <w:t>Action 3</w:t>
-            </w:r>
-          </w:p>
-        </w:tc>
-        <w:tc>
-          <w:tcPr>
-            <w:tcW w:w="4675" w:type="dxa"/>
-          </w:tcPr>
-          <w:p>
-            <w:pPr>
-              <w:jc w:val="center"/>
-              <w:cnfStyle w:val="000000100000" w:firstRow="0" w:lastRow="0" w:firstColumn="0" w:lastColumn="0" w:oddVBand="0" w:evenVBand="0" w:oddHBand="1" w:evenHBand="0" w:firstRowFirstColumn="0" w:firstRowLastColumn="0" w:lastRowFirstColumn="0" w:lastRowLastColumn="0"/>
-            </w:pPr>
-            <w:r>
-              <w:t>100</w:t>
-            </w:r>
-          </w:p>
-        </w:tc>
-      </w:tr>
-    </w:tbl>
-    <w:p>
-      <w:pPr>
-        <w:jc w:val="center"/>
-      </w:pPr>
     </w:p>
     <w:p>
       <w:pPr>
@@ -1712,13 +1707,13 @@
     </w:p>
     <w:p>
       <w:r>
-        <w:t xml:space="preserve">I normalized the MHIs to have a consistent maximum value. To have a good confusion matrix I had to modify the custom parameters to include custom values for where to take the history frame and </w:t>
-      </w:r>
-      <w:r>
-        <w:t xml:space="preserve">τ </w:t>
-      </w:r>
-      <w:r>
-        <w:t>values. I also had to significantly blur the images to get decent results. At first I used a simple Euclidean distance. This is the confusion matrix that resulted with this distance metric</w:t>
+        <w:t xml:space="preserve">I normalized the MHIs to have a consistent maximum value. To have a good confusion matrix I had to modify the custom parameters to include custom values for where to take the history frame and τ values. I also had to significantly blur the images to get decent results. I </w:t>
+      </w:r>
+      <w:r>
+        <w:t xml:space="preserve">was able to get good results using </w:t>
+      </w:r>
+      <w:r>
+        <w:t>a simple Euclidean distance. This is the confusion matrix that resulted with this distance metric</w:t>
       </w:r>
       <w:r>
         <w:t xml:space="preserve"> and unscaled central moments</w:t>
@@ -1823,23 +1818,23 @@
                       <w:rPr>
                         <w:rFonts w:ascii="Cambria Math" w:hAnsi="Cambria Math"/>
                       </w:rPr>
-                      <m:t>0.22</m:t>
-                    </m:r>
-                  </m:e>
-                  <m:e>
-                    <m:r>
-                      <w:rPr>
-                        <w:rFonts w:ascii="Cambria Math" w:hAnsi="Cambria Math"/>
-                      </w:rPr>
-                      <m:t>0.11</m:t>
-                    </m:r>
-                  </m:e>
-                  <m:e>
-                    <m:r>
-                      <w:rPr>
-                        <w:rFonts w:ascii="Cambria Math" w:hAnsi="Cambria Math"/>
-                      </w:rPr>
-                      <m:t>0.667</m:t>
+                      <m:t>0</m:t>
+                    </m:r>
+                  </m:e>
+                  <m:e>
+                    <m:r>
+                      <w:rPr>
+                        <w:rFonts w:ascii="Cambria Math" w:hAnsi="Cambria Math"/>
+                      </w:rPr>
+                      <m:t>0</m:t>
+                    </m:r>
+                  </m:e>
+                  <m:e>
+                    <m:r>
+                      <w:rPr>
+                        <w:rFonts w:ascii="Cambria Math" w:hAnsi="Cambria Math"/>
+                      </w:rPr>
+                      <m:t>1</m:t>
                     </m:r>
                   </m:e>
                 </m:mr>
@@ -1940,15 +1935,15 @@
                       <w:rPr>
                         <w:rFonts w:ascii="Cambria Math" w:hAnsi="Cambria Math"/>
                       </w:rPr>
-                      <m:t>1</m:t>
-                    </m:r>
-                  </m:e>
-                  <m:e>
-                    <m:r>
-                      <w:rPr>
-                        <w:rFonts w:ascii="Cambria Math" w:hAnsi="Cambria Math"/>
-                      </w:rPr>
-                      <m:t>0</m:t>
+                      <m:t>0.889</m:t>
+                    </m:r>
+                  </m:e>
+                  <m:e>
+                    <m:r>
+                      <w:rPr>
+                        <w:rFonts w:ascii="Cambria Math" w:hAnsi="Cambria Math"/>
+                      </w:rPr>
+                      <m:t>0.11</m:t>
                     </m:r>
                   </m:e>
                 </m:mr>
@@ -1958,14 +1953,6 @@
                       <w:rPr>
                         <w:rFonts w:ascii="Cambria Math" w:hAnsi="Cambria Math"/>
                       </w:rPr>
-                      <m:t>0.22</m:t>
-                    </m:r>
-                  </m:e>
-                  <m:e>
-                    <m:r>
-                      <w:rPr>
-                        <w:rFonts w:ascii="Cambria Math" w:hAnsi="Cambria Math"/>
-                      </w:rPr>
                       <m:t>0</m:t>
                     </m:r>
                   </m:e>
@@ -1974,13 +1961,15 @@
                       <w:rPr>
                         <w:rFonts w:ascii="Cambria Math" w:hAnsi="Cambria Math"/>
                       </w:rPr>
-                      <m:t>0.</m:t>
-                    </m:r>
-                    <m:r>
-                      <w:rPr>
-                        <w:rFonts w:ascii="Cambria Math" w:hAnsi="Cambria Math"/>
-                      </w:rPr>
-                      <m:t>778</m:t>
+                      <m:t>0</m:t>
+                    </m:r>
+                  </m:e>
+                  <m:e>
+                    <m:r>
+                      <w:rPr>
+                        <w:rFonts w:ascii="Cambria Math" w:hAnsi="Cambria Math"/>
+                      </w:rPr>
+                      <m:t>1</m:t>
                     </m:r>
                   </m:e>
                 </m:mr>
@@ -1992,6 +1981,19 @@
     </w:p>
     <w:p>
       <w:pPr>
+        <w:rPr>
+          <w:rFonts w:eastAsiaTheme="minorEastAsia"/>
+        </w:rPr>
+      </w:pPr>
+      <w:r>
+        <w:rPr>
+          <w:rFonts w:eastAsiaTheme="minorEastAsia"/>
+        </w:rPr>
+        <w:t>Using the instructor provided debugging statements, I was able to see that the only mismatches involved action 2 (waving hello) with the second participant. This participant did not wave quite like the other participants, leading to difficulty in correctly identifying it.</w:t>
+      </w:r>
+    </w:p>
+    <w:p>
+      <w:pPr>
         <w:pStyle w:val="Heading2"/>
       </w:pPr>
       <w:r>
@@ -2000,7 +2002,28 @@
     </w:p>
     <w:p>
       <w:r>
-        <w:t>At first I used the non-Euclidean distance. These are the results.</w:t>
+        <w:t xml:space="preserve">Again I used a </w:t>
+      </w:r>
+      <w:r>
+        <w:t>Euclidean distance</w:t>
+      </w:r>
+      <w:r>
+        <w:t xml:space="preserve"> similarity function</w:t>
+      </w:r>
+      <w:r>
+        <w:t>. These are the</w:t>
+      </w:r>
+      <w:r>
+        <w:t xml:space="preserve"> best</w:t>
+      </w:r>
+      <w:r>
+        <w:t xml:space="preserve"> results</w:t>
+      </w:r>
+      <w:r>
+        <w:t xml:space="preserve"> I was able to obtain</w:t>
+      </w:r>
+      <w:r>
+        <w:t>.</w:t>
       </w:r>
     </w:p>
     <w:p>
@@ -2052,7 +2075,7 @@
                       <w:rPr>
                         <w:rFonts w:ascii="Cambria Math" w:hAnsi="Cambria Math"/>
                       </w:rPr>
-                      <m:t>0.333</m:t>
+                      <m:t>1</m:t>
                     </m:r>
                   </m:e>
                   <m:e>
@@ -2069,12 +2092,6 @@
                         <w:rFonts w:ascii="Cambria Math" w:hAnsi="Cambria Math"/>
                       </w:rPr>
                       <m:t>0</m:t>
-                    </m:r>
-                    <m:r>
-                      <w:rPr>
-                        <w:rFonts w:ascii="Cambria Math" w:hAnsi="Cambria Math"/>
-                      </w:rPr>
-                      <m:t>.667</m:t>
                     </m:r>
                   </m:e>
                 </m:mr>
@@ -2084,15 +2101,15 @@
                       <w:rPr>
                         <w:rFonts w:ascii="Cambria Math" w:hAnsi="Cambria Math"/>
                       </w:rPr>
+                      <m:t>0</m:t>
+                    </m:r>
+                  </m:e>
+                  <m:e>
+                    <m:r>
+                      <w:rPr>
+                        <w:rFonts w:ascii="Cambria Math" w:hAnsi="Cambria Math"/>
+                      </w:rPr>
                       <m:t>1</m:t>
-                    </m:r>
-                  </m:e>
-                  <m:e>
-                    <m:r>
-                      <w:rPr>
-                        <w:rFonts w:ascii="Cambria Math" w:hAnsi="Cambria Math"/>
-                      </w:rPr>
-                      <m:t>0</m:t>
                     </m:r>
                   </m:e>
                   <m:e>
@@ -2120,13 +2137,19 @@
                       </w:rPr>
                       <m:t>0</m:t>
                     </m:r>
-                  </m:e>
-                  <m:e>
-                    <m:r>
-                      <w:rPr>
-                        <w:rFonts w:ascii="Cambria Math" w:hAnsi="Cambria Math"/>
-                      </w:rPr>
-                      <m:t>1</m:t>
+                    <m:r>
+                      <w:rPr>
+                        <w:rFonts w:ascii="Cambria Math" w:hAnsi="Cambria Math"/>
+                      </w:rPr>
+                      <m:t>.333</m:t>
+                    </m:r>
+                  </m:e>
+                  <m:e>
+                    <m:r>
+                      <w:rPr>
+                        <w:rFonts w:ascii="Cambria Math" w:hAnsi="Cambria Math"/>
+                      </w:rPr>
+                      <m:t>0.667</m:t>
                     </m:r>
                   </m:e>
                 </m:mr>
@@ -2227,7 +2250,7 @@
                       <w:rPr>
                         <w:rFonts w:ascii="Cambria Math" w:hAnsi="Cambria Math"/>
                       </w:rPr>
-                      <m:t>1</m:t>
+                      <m:t>0.667</m:t>
                     </m:r>
                   </m:e>
                   <m:e>
@@ -2266,6 +2289,12 @@
                   </m:e>
                 </m:mr>
               </m:m>
+              <m:r>
+                <w:rPr>
+                  <w:rFonts w:ascii="Cambria Math" w:hAnsi="Cambria Math"/>
+                </w:rPr>
+                <m:t>.333</m:t>
+              </m:r>
             </m:e>
           </m:d>
         </m:oMath>
@@ -2380,14 +2409,6 @@
                       <w:rPr>
                         <w:rFonts w:ascii="Cambria Math" w:hAnsi="Cambria Math"/>
                       </w:rPr>
-                      <m:t>0.667</m:t>
-                    </m:r>
-                  </m:e>
-                  <m:e>
-                    <m:r>
-                      <w:rPr>
-                        <w:rFonts w:ascii="Cambria Math" w:hAnsi="Cambria Math"/>
-                      </w:rPr>
                       <m:t>0</m:t>
                     </m:r>
                   </m:e>
@@ -2396,13 +2417,15 @@
                       <w:rPr>
                         <w:rFonts w:ascii="Cambria Math" w:hAnsi="Cambria Math"/>
                       </w:rPr>
-                      <m:t>0.</m:t>
-                    </m:r>
-                    <m:r>
-                      <w:rPr>
-                        <w:rFonts w:ascii="Cambria Math" w:hAnsi="Cambria Math"/>
-                      </w:rPr>
-                      <m:t>333</m:t>
+                      <m:t>0</m:t>
+                    </m:r>
+                  </m:e>
+                  <m:e>
+                    <m:r>
+                      <w:rPr>
+                        <w:rFonts w:ascii="Cambria Math" w:hAnsi="Cambria Math"/>
+                      </w:rPr>
+                      <m:t>1</m:t>
                     </m:r>
                   </m:e>
                 </m:mr>
@@ -2417,7 +2440,25 @@
         <w:rPr>
           <w:rFonts w:eastAsiaTheme="minorEastAsia"/>
         </w:rPr>
-        <w:t>I could not find any way to produce better MHI images, so I focused on finding a different distance method.</w:t>
+        <w:t>Once again, the algorithm had difficulty with the second participant’s second action (waving hello). I attempted to better the results by trying to make this action match that of the other participants more closely, but I was unable to do so.</w:t>
+      </w:r>
+      <w:r>
+        <w:rPr>
+          <w:rFonts w:eastAsiaTheme="minorEastAsia"/>
+        </w:rPr>
+        <w:t xml:space="preserve"> From the discussions on the forum, I decided not to change the distance metric because other</w:t>
+      </w:r>
+      <w:r>
+        <w:rPr>
+          <w:rFonts w:eastAsiaTheme="minorEastAsia"/>
+        </w:rPr>
+        <w:t>s</w:t>
+      </w:r>
+      <w:r>
+        <w:rPr>
+          <w:rFonts w:eastAsiaTheme="minorEastAsia"/>
+        </w:rPr>
+        <w:t xml:space="preserve"> were able to get perfect results without doing so. Instead, I decided to focus on getting the best motion history images possible in order to improve matching.</w:t>
       </w:r>
       <w:bookmarkStart w:id="0" w:name="_GoBack"/>
       <w:bookmarkEnd w:id="0"/>
@@ -3437,523 +3478,6 @@
 </w:styles>
 </file>
 
-<file path=word/glossary/document.xml><?xml version="1.0" encoding="utf-8"?>
-<w:glossaryDocument xmlns:wpc="http://schemas.microsoft.com/office/word/2010/wordprocessingCanvas" xmlns:mc="http://schemas.openxmlformats.org/markup-compatibility/2006" xmlns:o="urn:schemas-microsoft-com:office:office" xmlns:r="http://schemas.openxmlformats.org/officeDocument/2006/relationships" xmlns:m="http://schemas.openxmlformats.org/officeDocument/2006/math" xmlns:v="urn:schemas-microsoft-com:vml" xmlns:wp14="http://schemas.microsoft.com/office/word/2010/wordprocessingDrawing" xmlns:wp="http://schemas.openxmlformats.org/drawingml/2006/wordprocessingDrawing" xmlns:w10="urn:schemas-microsoft-com:office:word" xmlns:w="http://schemas.openxmlformats.org/wordprocessingml/2006/main" xmlns:w14="http://schemas.microsoft.com/office/word/2010/wordml" xmlns:w15="http://schemas.microsoft.com/office/word/2012/wordml" xmlns:wpg="http://schemas.microsoft.com/office/word/2010/wordprocessingGroup" xmlns:wpi="http://schemas.microsoft.com/office/word/2010/wordprocessingInk" xmlns:wne="http://schemas.microsoft.com/office/word/2006/wordml" xmlns:wps="http://schemas.microsoft.com/office/word/2010/wordprocessingShape" mc:Ignorable="w14 w15 wp14"/>
-</file>
-
-<file path=word/glossary/fontTable.xml><?xml version="1.0" encoding="utf-8"?>
-<w:fonts xmlns:mc="http://schemas.openxmlformats.org/markup-compatibility/2006" xmlns:r="http://schemas.openxmlformats.org/officeDocument/2006/relationships" xmlns:w="http://schemas.openxmlformats.org/wordprocessingml/2006/main" xmlns:w14="http://schemas.microsoft.com/office/word/2010/wordml" xmlns:w15="http://schemas.microsoft.com/office/word/2012/wordml" mc:Ignorable="w14 w15">
-  <w:font w:name="Calibri">
-    <w:panose1 w:val="020F0502020204030204"/>
-    <w:charset w:val="00"/>
-    <w:family w:val="swiss"/>
-    <w:pitch w:val="variable"/>
-    <w:sig w:usb0="E00002FF" w:usb1="4000ACFF" w:usb2="00000001" w:usb3="00000000" w:csb0="0000019F" w:csb1="00000000"/>
-  </w:font>
-  <w:font w:name="Times New Roman">
-    <w:panose1 w:val="02020603050405020304"/>
-    <w:charset w:val="00"/>
-    <w:family w:val="roman"/>
-    <w:pitch w:val="variable"/>
-    <w:sig w:usb0="E0002AFF" w:usb1="C0007841" w:usb2="00000009" w:usb3="00000000" w:csb0="000001FF" w:csb1="00000000"/>
-  </w:font>
-  <w:font w:name="Calibri Light">
-    <w:panose1 w:val="020F0302020204030204"/>
-    <w:charset w:val="00"/>
-    <w:family w:val="swiss"/>
-    <w:pitch w:val="variable"/>
-    <w:sig w:usb0="A00002EF" w:usb1="4000207B" w:usb2="00000000" w:usb3="00000000" w:csb0="0000019F" w:csb1="00000000"/>
-  </w:font>
-  <w:font w:name="Cambria Math">
-    <w:panose1 w:val="02040503050406030204"/>
-    <w:charset w:val="00"/>
-    <w:family w:val="roman"/>
-    <w:pitch w:val="variable"/>
-    <w:sig w:usb0="E00002FF" w:usb1="420024FF" w:usb2="00000000" w:usb3="00000000" w:csb0="0000019F" w:csb1="00000000"/>
-  </w:font>
-</w:fonts>
-</file>
-
-<file path=word/glossary/settings.xml><?xml version="1.0" encoding="utf-8"?>
-<w:settings xmlns:mc="http://schemas.openxmlformats.org/markup-compatibility/2006" xmlns:o="urn:schemas-microsoft-com:office:office" xmlns:r="http://schemas.openxmlformats.org/officeDocument/2006/relationships" xmlns:m="http://schemas.openxmlformats.org/officeDocument/2006/math" xmlns:v="urn:schemas-microsoft-com:vml" xmlns:w10="urn:schemas-microsoft-com:office:word" xmlns:w="http://schemas.openxmlformats.org/wordprocessingml/2006/main" xmlns:w14="http://schemas.microsoft.com/office/word/2010/wordml" xmlns:w15="http://schemas.microsoft.com/office/word/2012/wordml" xmlns:sl="http://schemas.openxmlformats.org/schemaLibrary/2006/main" mc:Ignorable="w14 w15">
-  <w:view w:val="normal"/>
-  <w:defaultTabStop w:val="720"/>
-  <w:characterSpacingControl w:val="doNotCompress"/>
-  <w:compat>
-    <w:useFELayout/>
-    <w:compatSetting w:name="compatibilityMode" w:uri="http://schemas.microsoft.com/office/word" w:val="15"/>
-    <w:compatSetting w:name="overrideTableStyleFontSizeAndJustification" w:uri="http://schemas.microsoft.com/office/word" w:val="1"/>
-    <w:compatSetting w:name="enableOpenTypeFeatures" w:uri="http://schemas.microsoft.com/office/word" w:val="1"/>
-    <w:compatSetting w:name="doNotFlipMirrorIndents" w:uri="http://schemas.microsoft.com/office/word" w:val="1"/>
-    <w:compatSetting w:name="differentiateMultirowTableHeaders" w:uri="http://schemas.microsoft.com/office/word" w:val="1"/>
-  </w:compat>
-  <w:rsids>
-    <w:rsidRoot w:val="00377E93"/>
-    <w:rsid w:val="00377E93"/>
-    <w:rsid w:val="006967B7"/>
-  </w:rsids>
-  <m:mathPr>
-    <m:mathFont m:val="Cambria Math"/>
-    <m:brkBin m:val="before"/>
-    <m:brkBinSub m:val="--"/>
-    <m:smallFrac m:val="0"/>
-    <m:dispDef/>
-    <m:lMargin m:val="0"/>
-    <m:rMargin m:val="0"/>
-    <m:defJc m:val="centerGroup"/>
-    <m:wrapIndent m:val="1440"/>
-    <m:intLim m:val="subSup"/>
-    <m:naryLim m:val="undOvr"/>
-  </m:mathPr>
-  <w:themeFontLang w:val="en-US"/>
-  <w:clrSchemeMapping w:bg1="light1" w:t1="dark1" w:bg2="light2" w:t2="dark2" w:accent1="accent1" w:accent2="accent2" w:accent3="accent3" w:accent4="accent4" w:accent5="accent5" w:accent6="accent6" w:hyperlink="hyperlink" w:followedHyperlink="followedHyperlink"/>
-  <w:decimalSymbol w:val="."/>
-  <w:listSeparator w:val=","/>
-  <w15:chartTrackingRefBased/>
-</w:settings>
-</file>
-
-<file path=word/glossary/styles.xml><?xml version="1.0" encoding="utf-8"?>
-<w:styles xmlns:mc="http://schemas.openxmlformats.org/markup-compatibility/2006" xmlns:r="http://schemas.openxmlformats.org/officeDocument/2006/relationships" xmlns:w="http://schemas.openxmlformats.org/wordprocessingml/2006/main" xmlns:w14="http://schemas.microsoft.com/office/word/2010/wordml" xmlns:w15="http://schemas.microsoft.com/office/word/2012/wordml" mc:Ignorable="w14 w15">
-  <w:docDefaults>
-    <w:rPrDefault>
-      <w:rPr>
-        <w:rFonts w:asciiTheme="minorHAnsi" w:eastAsiaTheme="minorEastAsia" w:hAnsiTheme="minorHAnsi" w:cstheme="minorBidi"/>
-        <w:sz w:val="22"/>
-        <w:szCs w:val="22"/>
-        <w:lang w:val="en-US" w:eastAsia="en-US" w:bidi="ar-SA"/>
-      </w:rPr>
-    </w:rPrDefault>
-    <w:pPrDefault>
-      <w:pPr>
-        <w:spacing w:after="160" w:line="259" w:lineRule="auto"/>
-      </w:pPr>
-    </w:pPrDefault>
-  </w:docDefaults>
-  <w:latentStyles w:defLockedState="0" w:defUIPriority="99" w:defSemiHidden="0" w:defUnhideWhenUsed="0" w:defQFormat="0" w:count="371">
-    <w:lsdException w:name="Normal" w:uiPriority="0" w:qFormat="1"/>
-    <w:lsdException w:name="heading 1" w:uiPriority="9" w:qFormat="1"/>
-    <w:lsdException w:name="heading 2" w:semiHidden="1" w:uiPriority="9" w:unhideWhenUsed="1" w:qFormat="1"/>
-    <w:lsdException w:name="heading 3" w:semiHidden="1" w:uiPriority="9" w:unhideWhenUsed="1" w:qFormat="1"/>
-    <w:lsdException w:name="heading 4" w:semiHidden="1" w:uiPriority="9" w:unhideWhenUsed="1" w:qFormat="1"/>
-    <w:lsdException w:name="heading 5" w:semiHidden="1" w:uiPriority="9" w:unhideWhenUsed="1" w:qFormat="1"/>
-    <w:lsdException w:name="heading 6" w:semiHidden="1" w:uiPriority="9" w:unhideWhenUsed="1" w:qFormat="1"/>
-    <w:lsdException w:name="heading 7" w:semiHidden="1" w:uiPriority="9" w:unhideWhenUsed="1" w:qFormat="1"/>
-    <w:lsdException w:name="heading 8" w:semiHidden="1" w:uiPriority="9" w:unhideWhenUsed="1" w:qFormat="1"/>
-    <w:lsdException w:name="heading 9" w:semiHidden="1" w:uiPriority="9" w:unhideWhenUsed="1" w:qFormat="1"/>
-    <w:lsdException w:name="index 1" w:semiHidden="1" w:unhideWhenUsed="1"/>
-    <w:lsdException w:name="index 2" w:semiHidden="1" w:unhideWhenUsed="1"/>
-    <w:lsdException w:name="index 3" w:semiHidden="1" w:unhideWhenUsed="1"/>
-    <w:lsdException w:name="index 4" w:semiHidden="1" w:unhideWhenUsed="1"/>
-    <w:lsdException w:name="index 5" w:semiHidden="1" w:unhideWhenUsed="1"/>
-    <w:lsdException w:name="index 6" w:semiHidden="1" w:unhideWhenUsed="1"/>
-    <w:lsdException w:name="index 7" w:semiHidden="1" w:unhideWhenUsed="1"/>
-    <w:lsdException w:name="index 8" w:semiHidden="1" w:unhideWhenUsed="1"/>
-    <w:lsdException w:name="index 9" w:semiHidden="1" w:unhideWhenUsed="1"/>
-    <w:lsdException w:name="toc 1" w:semiHidden="1" w:uiPriority="39" w:unhideWhenUsed="1"/>
-    <w:lsdException w:name="toc 2" w:semiHidden="1" w:uiPriority="39" w:unhideWhenUsed="1"/>
-    <w:lsdException w:name="toc 3" w:semiHidden="1" w:uiPriority="39" w:unhideWhenUsed="1"/>
-    <w:lsdException w:name="toc 4" w:semiHidden="1" w:uiPriority="39" w:unhideWhenUsed="1"/>
-    <w:lsdException w:name="toc 5" w:semiHidden="1" w:uiPriority="39" w:unhideWhenUsed="1"/>
-    <w:lsdException w:name="toc 6" w:semiHidden="1" w:uiPriority="39" w:unhideWhenUsed="1"/>
-    <w:lsdException w:name="toc 7" w:semiHidden="1" w:uiPriority="39" w:unhideWhenUsed="1"/>
-    <w:lsdException w:name="toc 8" w:semiHidden="1" w:uiPriority="39" w:unhideWhenUsed="1"/>
-    <w:lsdException w:name="toc 9" w:semiHidden="1" w:uiPriority="39" w:unhideWhenUsed="1"/>
-    <w:lsdException w:name="Normal Indent" w:semiHidden="1" w:unhideWhenUsed="1"/>
-    <w:lsdException w:name="footnote text" w:semiHidden="1" w:unhideWhenUsed="1"/>
-    <w:lsdException w:name="annotation text" w:semiHidden="1" w:unhideWhenUsed="1"/>
-    <w:lsdException w:name="header" w:semiHidden="1" w:unhideWhenUsed="1"/>
-    <w:lsdException w:name="footer" w:semiHidden="1" w:unhideWhenUsed="1"/>
-    <w:lsdException w:name="index heading" w:semiHidden="1" w:unhideWhenUsed="1"/>
-    <w:lsdException w:name="caption" w:semiHidden="1" w:uiPriority="35" w:unhideWhenUsed="1" w:qFormat="1"/>
-    <w:lsdException w:name="table of figures" w:semiHidden="1" w:unhideWhenUsed="1"/>
-    <w:lsdException w:name="envelope address" w:semiHidden="1" w:unhideWhenUsed="1"/>
-    <w:lsdException w:name="envelope return" w:semiHidden="1" w:unhideWhenUsed="1"/>
-    <w:lsdException w:name="footnote reference" w:semiHidden="1" w:unhideWhenUsed="1"/>
-    <w:lsdException w:name="annotation reference" w:semiHidden="1" w:unhideWhenUsed="1"/>
-    <w:lsdException w:name="line number" w:semiHidden="1" w:unhideWhenUsed="1"/>
-    <w:lsdException w:name="page number" w:semiHidden="1" w:unhideWhenUsed="1"/>
-    <w:lsdException w:name="endnote reference" w:semiHidden="1" w:unhideWhenUsed="1"/>
-    <w:lsdException w:name="endnote text" w:semiHidden="1" w:unhideWhenUsed="1"/>
-    <w:lsdException w:name="table of authorities" w:semiHidden="1" w:unhideWhenUsed="1"/>
-    <w:lsdException w:name="macro" w:semiHidden="1" w:unhideWhenUsed="1"/>
-    <w:lsdException w:name="toa heading" w:semiHidden="1" w:unhideWhenUsed="1"/>
-    <w:lsdException w:name="List" w:semiHidden="1" w:unhideWhenUsed="1"/>
-    <w:lsdException w:name="List Bullet" w:semiHidden="1" w:unhideWhenUsed="1"/>
-    <w:lsdException w:name="List Number" w:semiHidden="1" w:unhideWhenUsed="1"/>
-    <w:lsdException w:name="List 2" w:semiHidden="1" w:unhideWhenUsed="1"/>
-    <w:lsdException w:name="List 3" w:semiHidden="1" w:unhideWhenUsed="1"/>
-    <w:lsdException w:name="List 4" w:semiHidden="1" w:unhideWhenUsed="1"/>
-    <w:lsdException w:name="List 5" w:semiHidden="1" w:unhideWhenUsed="1"/>
-    <w:lsdException w:name="List Bullet 2" w:semiHidden="1" w:unhideWhenUsed="1"/>
-    <w:lsdException w:name="List Bullet 3" w:semiHidden="1" w:unhideWhenUsed="1"/>
-    <w:lsdException w:name="List Bullet 4" w:semiHidden="1" w:unhideWhenUsed="1"/>
-    <w:lsdException w:name="List Bullet 5" w:semiHidden="1" w:unhideWhenUsed="1"/>
-    <w:lsdException w:name="List Number 2" w:semiHidden="1" w:unhideWhenUsed="1"/>
-    <w:lsdException w:name="List Number 3" w:semiHidden="1" w:unhideWhenUsed="1"/>
-    <w:lsdException w:name="List Number 4" w:semiHidden="1" w:unhideWhenUsed="1"/>
-    <w:lsdException w:name="List Number 5" w:semiHidden="1" w:unhideWhenUsed="1"/>
-    <w:lsdException w:name="Title" w:uiPriority="10" w:qFormat="1"/>
-    <w:lsdException w:name="Closing" w:semiHidden="1" w:unhideWhenUsed="1"/>
-    <w:lsdException w:name="Signature" w:semiHidden="1" w:unhideWhenUsed="1"/>
-    <w:lsdException w:name="Default Paragraph Font" w:semiHidden="1" w:uiPriority="1" w:unhideWhenUsed="1"/>
-    <w:lsdException w:name="Body Text" w:semiHidden="1" w:unhideWhenUsed="1"/>
-    <w:lsdException w:name="Body Text Indent" w:semiHidden="1" w:unhideWhenUsed="1"/>
-    <w:lsdException w:name="List Continue" w:semiHidden="1" w:unhideWhenUsed="1"/>
-    <w:lsdException w:name="List Continue 2" w:semiHidden="1" w:unhideWhenUsed="1"/>
-    <w:lsdException w:name="List Continue 3" w:semiHidden="1" w:unhideWhenUsed="1"/>
-    <w:lsdException w:name="List Continue 4" w:semiHidden="1" w:unhideWhenUsed="1"/>
-    <w:lsdException w:name="List Continue 5" w:semiHidden="1" w:unhideWhenUsed="1"/>
-    <w:lsdException w:name="Message Header" w:semiHidden="1" w:unhideWhenUsed="1"/>
-    <w:lsdException w:name="Subtitle" w:uiPriority="11" w:qFormat="1"/>
-    <w:lsdException w:name="Salutation" w:semiHidden="1" w:unhideWhenUsed="1"/>
-    <w:lsdException w:name="Date" w:semiHidden="1" w:unhideWhenUsed="1"/>
-    <w:lsdException w:name="Body Text First Indent" w:semiHidden="1" w:unhideWhenUsed="1"/>
-    <w:lsdException w:name="Body Text First Indent 2" w:semiHidden="1" w:unhideWhenUsed="1"/>
-    <w:lsdException w:name="Note Heading" w:semiHidden="1" w:unhideWhenUsed="1"/>
-    <w:lsdException w:name="Body Text 2" w:semiHidden="1" w:unhideWhenUsed="1"/>
-    <w:lsdException w:name="Body Text 3" w:semiHidden="1" w:unhideWhenUsed="1"/>
-    <w:lsdException w:name="Body Text Indent 2" w:semiHidden="1" w:unhideWhenUsed="1"/>
-    <w:lsdException w:name="Body Text Indent 3" w:semiHidden="1" w:unhideWhenUsed="1"/>
-    <w:lsdException w:name="Block Text" w:semiHidden="1" w:unhideWhenUsed="1"/>
-    <w:lsdException w:name="Hyperlink" w:semiHidden="1" w:unhideWhenUsed="1"/>
-    <w:lsdException w:name="FollowedHyperlink" w:semiHidden="1" w:unhideWhenUsed="1"/>
-    <w:lsdException w:name="Strong" w:uiPriority="22" w:qFormat="1"/>
-    <w:lsdException w:name="Emphasis" w:uiPriority="20" w:qFormat="1"/>
-    <w:lsdException w:name="Document Map" w:semiHidden="1" w:unhideWhenUsed="1"/>
-    <w:lsdException w:name="Plain Text" w:semiHidden="1" w:unhideWhenUsed="1"/>
-    <w:lsdException w:name="E-mail Signature" w:semiHidden="1" w:unhideWhenUsed="1"/>
-    <w:lsdException w:name="HTML Top of Form" w:semiHidden="1" w:unhideWhenUsed="1"/>
-    <w:lsdException w:name="HTML Bottom of Form" w:semiHidden="1" w:unhideWhenUsed="1"/>
-    <w:lsdException w:name="Normal (Web)" w:semiHidden="1" w:unhideWhenUsed="1"/>
-    <w:lsdException w:name="HTML Acronym" w:semiHidden="1" w:unhideWhenUsed="1"/>
-    <w:lsdException w:name="HTML Address" w:semiHidden="1" w:unhideWhenUsed="1"/>
-    <w:lsdException w:name="HTML Cite" w:semiHidden="1" w:unhideWhenUsed="1"/>
-    <w:lsdException w:name="HTML Code" w:semiHidden="1" w:unhideWhenUsed="1"/>
-    <w:lsdException w:name="HTML Definition" w:semiHidden="1" w:unhideWhenUsed="1"/>
-    <w:lsdException w:name="HTML Keyboard" w:semiHidden="1" w:unhideWhenUsed="1"/>
-    <w:lsdException w:name="HTML Preformatted" w:semiHidden="1" w:unhideWhenUsed="1"/>
-    <w:lsdException w:name="HTML Sample" w:semiHidden="1" w:unhideWhenUsed="1"/>
-    <w:lsdException w:name="HTML Typewriter" w:semiHidden="1" w:unhideWhenUsed="1"/>
-    <w:lsdException w:name="HTML Variable" w:semiHidden="1" w:unhideWhenUsed="1"/>
-    <w:lsdException w:name="Normal Table" w:semiHidden="1" w:unhideWhenUsed="1"/>
-    <w:lsdException w:name="annotation subject" w:semiHidden="1" w:unhideWhenUsed="1"/>
-    <w:lsdException w:name="No List" w:semiHidden="1" w:unhideWhenUsed="1"/>
-    <w:lsdException w:name="Outline List 1" w:semiHidden="1" w:unhideWhenUsed="1"/>
-    <w:lsdException w:name="Outline List 2" w:semiHidden="1" w:unhideWhenUsed="1"/>
-    <w:lsdException w:name="Outline List 3" w:semiHidden="1" w:unhideWhenUsed="1"/>
-    <w:lsdException w:name="Table Simple 1" w:semiHidden="1" w:unhideWhenUsed="1"/>
-    <w:lsdException w:name="Table Simple 2" w:semiHidden="1" w:unhideWhenUsed="1"/>
-    <w:lsdException w:name="Table Simple 3" w:semiHidden="1" w:unhideWhenUsed="1"/>
-    <w:lsdException w:name="Table Classic 1" w:semiHidden="1" w:unhideWhenUsed="1"/>
-    <w:lsdException w:name="Table Classic 2" w:semiHidden="1" w:unhideWhenUsed="1"/>
-    <w:lsdException w:name="Table Classic 3" w:semiHidden="1" w:unhideWhenUsed="1"/>
-    <w:lsdException w:name="Table Classic 4" w:semiHidden="1" w:unhideWhenUsed="1"/>
-    <w:lsdException w:name="Table Colorful 1" w:semiHidden="1" w:unhideWhenUsed="1"/>
-    <w:lsdException w:name="Table Colorful 2" w:semiHidden="1" w:unhideWhenUsed="1"/>
-    <w:lsdException w:name="Table Colorful 3" w:semiHidden="1" w:unhideWhenUsed="1"/>
-    <w:lsdException w:name="Table Columns 1" w:semiHidden="1" w:unhideWhenUsed="1"/>
-    <w:lsdException w:name="Table Columns 2" w:semiHidden="1" w:unhideWhenUsed="1"/>
-    <w:lsdException w:name="Table Columns 3" w:semiHidden="1" w:unhideWhenUsed="1"/>
-    <w:lsdException w:name="Table Columns 4" w:semiHidden="1" w:unhideWhenUsed="1"/>
-    <w:lsdException w:name="Table Columns 5" w:semiHidden="1" w:unhideWhenUsed="1"/>
-    <w:lsdException w:name="Table Grid 1" w:semiHidden="1" w:unhideWhenUsed="1"/>
-    <w:lsdException w:name="Table Grid 2" w:semiHidden="1" w:unhideWhenUsed="1"/>
-    <w:lsdException w:name="Table Grid 3" w:semiHidden="1" w:unhideWhenUsed="1"/>
-    <w:lsdException w:name="Table Grid 4" w:semiHidden="1" w:unhideWhenUsed="1"/>
-    <w:lsdException w:name="Table Grid 5" w:semiHidden="1" w:unhideWhenUsed="1"/>
-    <w:lsdException w:name="Table Grid 6" w:semiHidden="1" w:unhideWhenUsed="1"/>
-    <w:lsdException w:name="Table Grid 7" w:semiHidden="1" w:unhideWhenUsed="1"/>
-    <w:lsdException w:name="Table Grid 8" w:semiHidden="1" w:unhideWhenUsed="1"/>
-    <w:lsdException w:name="Table List 1" w:semiHidden="1" w:unhideWhenUsed="1"/>
-    <w:lsdException w:name="Table List 2" w:semiHidden="1" w:unhideWhenUsed="1"/>
-    <w:lsdException w:name="Table List 3" w:semiHidden="1" w:unhideWhenUsed="1"/>
-    <w:lsdException w:name="Table List 4" w:semiHidden="1" w:unhideWhenUsed="1"/>
-    <w:lsdException w:name="Table List 5" w:semiHidden="1" w:unhideWhenUsed="1"/>
-    <w:lsdException w:name="Table List 6" w:semiHidden="1" w:unhideWhenUsed="1"/>
-    <w:lsdException w:name="Table List 7" w:semiHidden="1" w:unhideWhenUsed="1"/>
-    <w:lsdException w:name="Table List 8" w:semiHidden="1" w:unhideWhenUsed="1"/>
-    <w:lsdException w:name="Table 3D effects 1" w:semiHidden="1" w:unhideWhenUsed="1"/>
-    <w:lsdException w:name="Table 3D effects 2" w:semiHidden="1" w:unhideWhenUsed="1"/>
-    <w:lsdException w:name="Table 3D effects 3" w:semiHidden="1" w:unhideWhenUsed="1"/>
-    <w:lsdException w:name="Table Contemporary" w:semiHidden="1" w:unhideWhenUsed="1"/>
-    <w:lsdException w:name="Table Elegant" w:semiHidden="1" w:unhideWhenUsed="1"/>
-    <w:lsdException w:name="Table Professional" w:semiHidden="1" w:unhideWhenUsed="1"/>
-    <w:lsdException w:name="Table Subtle 1" w:semiHidden="1" w:unhideWhenUsed="1"/>
-    <w:lsdException w:name="Table Subtle 2" w:semiHidden="1" w:unhideWhenUsed="1"/>
-    <w:lsdException w:name="Table Web 1" w:semiHidden="1" w:unhideWhenUsed="1"/>
-    <w:lsdException w:name="Table Web 2" w:semiHidden="1" w:unhideWhenUsed="1"/>
-    <w:lsdException w:name="Table Web 3" w:semiHidden="1" w:unhideWhenUsed="1"/>
-    <w:lsdException w:name="Balloon Text" w:semiHidden="1" w:unhideWhenUsed="1"/>
-    <w:lsdException w:name="Table Grid" w:uiPriority="39"/>
-    <w:lsdException w:name="Table Theme" w:semiHidden="1" w:unhideWhenUsed="1"/>
-    <w:lsdException w:name="Placeholder Text" w:semiHidden="1"/>
-    <w:lsdException w:name="No Spacing" w:uiPriority="1" w:qFormat="1"/>
-    <w:lsdException w:name="Light Shading" w:uiPriority="60"/>
-    <w:lsdException w:name="Light List" w:uiPriority="61"/>
-    <w:lsdException w:name="Light Grid" w:uiPriority="62"/>
-    <w:lsdException w:name="Medium Shading 1" w:uiPriority="63"/>
-    <w:lsdException w:name="Medium Shading 2" w:uiPriority="64"/>
-    <w:lsdException w:name="Medium List 1" w:uiPriority="65"/>
-    <w:lsdException w:name="Medium List 2" w:uiPriority="66"/>
-    <w:lsdException w:name="Medium Grid 1" w:uiPriority="67"/>
-    <w:lsdException w:name="Medium Grid 2" w:uiPriority="68"/>
-    <w:lsdException w:name="Medium Grid 3" w:uiPriority="69"/>
-    <w:lsdException w:name="Dark List" w:uiPriority="70"/>
-    <w:lsdException w:name="Colorful Shading" w:uiPriority="71"/>
-    <w:lsdException w:name="Colorful List" w:uiPriority="72"/>
-    <w:lsdException w:name="Colorful Grid" w:uiPriority="73"/>
-    <w:lsdException w:name="Light Shading Accent 1" w:uiPriority="60"/>
-    <w:lsdException w:name="Light List Accent 1" w:uiPriority="61"/>
-    <w:lsdException w:name="Light Grid Accent 1" w:uiPriority="62"/>
-    <w:lsdException w:name="Medium Shading 1 Accent 1" w:uiPriority="63"/>
-    <w:lsdException w:name="Medium Shading 2 Accent 1" w:uiPriority="64"/>
-    <w:lsdException w:name="Medium List 1 Accent 1" w:uiPriority="65"/>
-    <w:lsdException w:name="Revision" w:semiHidden="1"/>
-    <w:lsdException w:name="List Paragraph" w:uiPriority="34" w:qFormat="1"/>
-    <w:lsdException w:name="Quote" w:uiPriority="29" w:qFormat="1"/>
-    <w:lsdException w:name="Intense Quote" w:uiPriority="30" w:qFormat="1"/>
-    <w:lsdException w:name="Medium List 2 Accent 1" w:uiPriority="66"/>
-    <w:lsdException w:name="Medium Grid 1 Accent 1" w:uiPriority="67"/>
-    <w:lsdException w:name="Medium Grid 2 Accent 1" w:uiPriority="68"/>
-    <w:lsdException w:name="Medium Grid 3 Accent 1" w:uiPriority="69"/>
-    <w:lsdException w:name="Dark List Accent 1" w:uiPriority="70"/>
-    <w:lsdException w:name="Colorful Shading Accent 1" w:uiPriority="71"/>
-    <w:lsdException w:name="Colorful List Accent 1" w:uiPriority="72"/>
-    <w:lsdException w:name="Colorful Grid Accent 1" w:uiPriority="73"/>
-    <w:lsdException w:name="Light Shading Accent 2" w:uiPriority="60"/>
-    <w:lsdException w:name="Light List Accent 2" w:uiPriority="61"/>
-    <w:lsdException w:name="Light Grid Accent 2" w:uiPriority="62"/>
-    <w:lsdException w:name="Medium Shading 1 Accent 2" w:uiPriority="63"/>
-    <w:lsdException w:name="Medium Shading 2 Accent 2" w:uiPriority="64"/>
-    <w:lsdException w:name="Medium List 1 Accent 2" w:uiPriority="65"/>
-    <w:lsdException w:name="Medium List 2 Accent 2" w:uiPriority="66"/>
-    <w:lsdException w:name="Medium Grid 1 Accent 2" w:uiPriority="67"/>
-    <w:lsdException w:name="Medium Grid 2 Accent 2" w:uiPriority="68"/>
-    <w:lsdException w:name="Medium Grid 3 Accent 2" w:uiPriority="69"/>
-    <w:lsdException w:name="Dark List Accent 2" w:uiPriority="70"/>
-    <w:lsdException w:name="Colorful Shading Accent 2" w:uiPriority="71"/>
-    <w:lsdException w:name="Colorful List Accent 2" w:uiPriority="72"/>
-    <w:lsdException w:name="Colorful Grid Accent 2" w:uiPriority="73"/>
-    <w:lsdException w:name="Light Shading Accent 3" w:uiPriority="60"/>
-    <w:lsdException w:name="Light List Accent 3" w:uiPriority="61"/>
-    <w:lsdException w:name="Light Grid Accent 3" w:uiPriority="62"/>
-    <w:lsdException w:name="Medium Shading 1 Accent 3" w:uiPriority="63"/>
-    <w:lsdException w:name="Medium Shading 2 Accent 3" w:uiPriority="64"/>
-    <w:lsdException w:name="Medium List 1 Accent 3" w:uiPriority="65"/>
-    <w:lsdException w:name="Medium List 2 Accent 3" w:uiPriority="66"/>
-    <w:lsdException w:name="Medium Grid 1 Accent 3" w:uiPriority="67"/>
-    <w:lsdException w:name="Medium Grid 2 Accent 3" w:uiPriority="68"/>
-    <w:lsdException w:name="Medium Grid 3 Accent 3" w:uiPriority="69"/>
-    <w:lsdException w:name="Dark List Accent 3" w:uiPriority="70"/>
-    <w:lsdException w:name="Colorful Shading Accent 3" w:uiPriority="71"/>
-    <w:lsdException w:name="Colorful List Accent 3" w:uiPriority="72"/>
-    <w:lsdException w:name="Colorful Grid Accent 3" w:uiPriority="73"/>
-    <w:lsdException w:name="Light Shading Accent 4" w:uiPriority="60"/>
-    <w:lsdException w:name="Light List Accent 4" w:uiPriority="61"/>
-    <w:lsdException w:name="Light Grid Accent 4" w:uiPriority="62"/>
-    <w:lsdException w:name="Medium Shading 1 Accent 4" w:uiPriority="63"/>
-    <w:lsdException w:name="Medium Shading 2 Accent 4" w:uiPriority="64"/>
-    <w:lsdException w:name="Medium List 1 Accent 4" w:uiPriority="65"/>
-    <w:lsdException w:name="Medium List 2 Accent 4" w:uiPriority="66"/>
-    <w:lsdException w:name="Medium Grid 1 Accent 4" w:uiPriority="67"/>
-    <w:lsdException w:name="Medium Grid 2 Accent 4" w:uiPriority="68"/>
-    <w:lsdException w:name="Medium Grid 3 Accent 4" w:uiPriority="69"/>
-    <w:lsdException w:name="Dark List Accent 4" w:uiPriority="70"/>
-    <w:lsdException w:name="Colorful Shading Accent 4" w:uiPriority="71"/>
-    <w:lsdException w:name="Colorful List Accent 4" w:uiPriority="72"/>
-    <w:lsdException w:name="Colorful Grid Accent 4" w:uiPriority="73"/>
-    <w:lsdException w:name="Light Shading Accent 5" w:uiPriority="60"/>
-    <w:lsdException w:name="Light List Accent 5" w:uiPriority="61"/>
-    <w:lsdException w:name="Light Grid Accent 5" w:uiPriority="62"/>
-    <w:lsdException w:name="Medium Shading 1 Accent 5" w:uiPriority="63"/>
-    <w:lsdException w:name="Medium Shading 2 Accent 5" w:uiPriority="64"/>
-    <w:lsdException w:name="Medium List 1 Accent 5" w:uiPriority="65"/>
-    <w:lsdException w:name="Medium List 2 Accent 5" w:uiPriority="66"/>
-    <w:lsdException w:name="Medium Grid 1 Accent 5" w:uiPriority="67"/>
-    <w:lsdException w:name="Medium Grid 2 Accent 5" w:uiPriority="68"/>
-    <w:lsdException w:name="Medium Grid 3 Accent 5" w:uiPriority="69"/>
-    <w:lsdException w:name="Dark List Accent 5" w:uiPriority="70"/>
-    <w:lsdException w:name="Colorful Shading Accent 5" w:uiPriority="71"/>
-    <w:lsdException w:name="Colorful List Accent 5" w:uiPriority="72"/>
-    <w:lsdException w:name="Colorful Grid Accent 5" w:uiPriority="73"/>
-    <w:lsdException w:name="Light Shading Accent 6" w:uiPriority="60"/>
-    <w:lsdException w:name="Light List Accent 6" w:uiPriority="61"/>
-    <w:lsdException w:name="Light Grid Accent 6" w:uiPriority="62"/>
-    <w:lsdException w:name="Medium Shading 1 Accent 6" w:uiPriority="63"/>
-    <w:lsdException w:name="Medium Shading 2 Accent 6" w:uiPriority="64"/>
-    <w:lsdException w:name="Medium List 1 Accent 6" w:uiPriority="65"/>
-    <w:lsdException w:name="Medium List 2 Accent 6" w:uiPriority="66"/>
-    <w:lsdException w:name="Medium Grid 1 Accent 6" w:uiPriority="67"/>
-    <w:lsdException w:name="Medium Grid 2 Accent 6" w:uiPriority="68"/>
-    <w:lsdException w:name="Medium Grid 3 Accent 6" w:uiPriority="69"/>
-    <w:lsdException w:name="Dark List Accent 6" w:uiPriority="70"/>
-    <w:lsdException w:name="Colorful Shading Accent 6" w:uiPriority="71"/>
-    <w:lsdException w:name="Colorful List Accent 6" w:uiPriority="72"/>
-    <w:lsdException w:name="Colorful Grid Accent 6" w:uiPriority="73"/>
-    <w:lsdException w:name="Subtle Emphasis" w:uiPriority="19" w:qFormat="1"/>
-    <w:lsdException w:name="Intense Emphasis" w:uiPriority="21" w:qFormat="1"/>
-    <w:lsdException w:name="Subtle Reference" w:uiPriority="31" w:qFormat="1"/>
-    <w:lsdException w:name="Intense Reference" w:uiPriority="32" w:qFormat="1"/>
-    <w:lsdException w:name="Book Title" w:uiPriority="33" w:qFormat="1"/>
-    <w:lsdException w:name="Bibliography" w:semiHidden="1" w:uiPriority="37" w:unhideWhenUsed="1"/>
-    <w:lsdException w:name="TOC Heading" w:semiHidden="1" w:uiPriority="39" w:unhideWhenUsed="1" w:qFormat="1"/>
-    <w:lsdException w:name="Plain Table 1" w:uiPriority="41"/>
-    <w:lsdException w:name="Plain Table 2" w:uiPriority="42"/>
-    <w:lsdException w:name="Plain Table 3" w:uiPriority="43"/>
-    <w:lsdException w:name="Plain Table 4" w:uiPriority="44"/>
-    <w:lsdException w:name="Plain Table 5" w:uiPriority="45"/>
-    <w:lsdException w:name="Grid Table Light" w:uiPriority="40"/>
-    <w:lsdException w:name="Grid Table 1 Light" w:uiPriority="46"/>
-    <w:lsdException w:name="Grid Table 2" w:uiPriority="47"/>
-    <w:lsdException w:name="Grid Table 3" w:uiPriority="48"/>
-    <w:lsdException w:name="Grid Table 4" w:uiPriority="49"/>
-    <w:lsdException w:name="Grid Table 5 Dark" w:uiPriority="50"/>
-    <w:lsdException w:name="Grid Table 6 Colorful" w:uiPriority="51"/>
-    <w:lsdException w:name="Grid Table 7 Colorful" w:uiPriority="52"/>
-    <w:lsdException w:name="Grid Table 1 Light Accent 1" w:uiPriority="46"/>
-    <w:lsdException w:name="Grid Table 2 Accent 1" w:uiPriority="47"/>
-    <w:lsdException w:name="Grid Table 3 Accent 1" w:uiPriority="48"/>
-    <w:lsdException w:name="Grid Table 4 Accent 1" w:uiPriority="49"/>
-    <w:lsdException w:name="Grid Table 5 Dark Accent 1" w:uiPriority="50"/>
-    <w:lsdException w:name="Grid Table 6 Colorful Accent 1" w:uiPriority="51"/>
-    <w:lsdException w:name="Grid Table 7 Colorful Accent 1" w:uiPriority="52"/>
-    <w:lsdException w:name="Grid Table 1 Light Accent 2" w:uiPriority="46"/>
-    <w:lsdException w:name="Grid Table 2 Accent 2" w:uiPriority="47"/>
-    <w:lsdException w:name="Grid Table 3 Accent 2" w:uiPriority="48"/>
-    <w:lsdException w:name="Grid Table 4 Accent 2" w:uiPriority="49"/>
-    <w:lsdException w:name="Grid Table 5 Dark Accent 2" w:uiPriority="50"/>
-    <w:lsdException w:name="Grid Table 6 Colorful Accent 2" w:uiPriority="51"/>
-    <w:lsdException w:name="Grid Table 7 Colorful Accent 2" w:uiPriority="52"/>
-    <w:lsdException w:name="Grid Table 1 Light Accent 3" w:uiPriority="46"/>
-    <w:lsdException w:name="Grid Table 2 Accent 3" w:uiPriority="47"/>
-    <w:lsdException w:name="Grid Table 3 Accent 3" w:uiPriority="48"/>
-    <w:lsdException w:name="Grid Table 4 Accent 3" w:uiPriority="49"/>
-    <w:lsdException w:name="Grid Table 5 Dark Accent 3" w:uiPriority="50"/>
-    <w:lsdException w:name="Grid Table 6 Colorful Accent 3" w:uiPriority="51"/>
-    <w:lsdException w:name="Grid Table 7 Colorful Accent 3" w:uiPriority="52"/>
-    <w:lsdException w:name="Grid Table 1 Light Accent 4" w:uiPriority="46"/>
-    <w:lsdException w:name="Grid Table 2 Accent 4" w:uiPriority="47"/>
-    <w:lsdException w:name="Grid Table 3 Accent 4" w:uiPriority="48"/>
-    <w:lsdException w:name="Grid Table 4 Accent 4" w:uiPriority="49"/>
-    <w:lsdException w:name="Grid Table 5 Dark Accent 4" w:uiPriority="50"/>
-    <w:lsdException w:name="Grid Table 6 Colorful Accent 4" w:uiPriority="51"/>
-    <w:lsdException w:name="Grid Table 7 Colorful Accent 4" w:uiPriority="52"/>
-    <w:lsdException w:name="Grid Table 1 Light Accent 5" w:uiPriority="46"/>
-    <w:lsdException w:name="Grid Table 2 Accent 5" w:uiPriority="47"/>
-    <w:lsdException w:name="Grid Table 3 Accent 5" w:uiPriority="48"/>
-    <w:lsdException w:name="Grid Table 4 Accent 5" w:uiPriority="49"/>
-    <w:lsdException w:name="Grid Table 5 Dark Accent 5" w:uiPriority="50"/>
-    <w:lsdException w:name="Grid Table 6 Colorful Accent 5" w:uiPriority="51"/>
-    <w:lsdException w:name="Grid Table 7 Colorful Accent 5" w:uiPriority="52"/>
-    <w:lsdException w:name="Grid Table 1 Light Accent 6" w:uiPriority="46"/>
-    <w:lsdException w:name="Grid Table 2 Accent 6" w:uiPriority="47"/>
-    <w:lsdException w:name="Grid Table 3 Accent 6" w:uiPriority="48"/>
-    <w:lsdException w:name="Grid Table 4 Accent 6" w:uiPriority="49"/>
-    <w:lsdException w:name="Grid Table 5 Dark Accent 6" w:uiPriority="50"/>
-    <w:lsdException w:name="Grid Table 6 Colorful Accent 6" w:uiPriority="51"/>
-    <w:lsdException w:name="Grid Table 7 Colorful Accent 6" w:uiPriority="52"/>
-    <w:lsdException w:name="List Table 1 Light" w:uiPriority="46"/>
-    <w:lsdException w:name="List Table 2" w:uiPriority="47"/>
-    <w:lsdException w:name="List Table 3" w:uiPriority="48"/>
-    <w:lsdException w:name="List Table 4" w:uiPriority="49"/>
-    <w:lsdException w:name="List Table 5 Dark" w:uiPriority="50"/>
-    <w:lsdException w:name="List Table 6 Colorful" w:uiPriority="51"/>
-    <w:lsdException w:name="List Table 7 Colorful" w:uiPriority="52"/>
-    <w:lsdException w:name="List Table 1 Light Accent 1" w:uiPriority="46"/>
-    <w:lsdException w:name="List Table 2 Accent 1" w:uiPriority="47"/>
-    <w:lsdException w:name="List Table 3 Accent 1" w:uiPriority="48"/>
-    <w:lsdException w:name="List Table 4 Accent 1" w:uiPriority="49"/>
-    <w:lsdException w:name="List Table 5 Dark Accent 1" w:uiPriority="50"/>
-    <w:lsdException w:name="List Table 6 Colorful Accent 1" w:uiPriority="51"/>
-    <w:lsdException w:name="List Table 7 Colorful Accent 1" w:uiPriority="52"/>
-    <w:lsdException w:name="List Table 1 Light Accent 2" w:uiPriority="46"/>
-    <w:lsdException w:name="List Table 2 Accent 2" w:uiPriority="47"/>
-    <w:lsdException w:name="List Table 3 Accent 2" w:uiPriority="48"/>
-    <w:lsdException w:name="List Table 4 Accent 2" w:uiPriority="49"/>
-    <w:lsdException w:name="List Table 5 Dark Accent 2" w:uiPriority="50"/>
-    <w:lsdException w:name="List Table 6 Colorful Accent 2" w:uiPriority="51"/>
-    <w:lsdException w:name="List Table 7 Colorful Accent 2" w:uiPriority="52"/>
-    <w:lsdException w:name="List Table 1 Light Accent 3" w:uiPriority="46"/>
-    <w:lsdException w:name="List Table 2 Accent 3" w:uiPriority="47"/>
-    <w:lsdException w:name="List Table 3 Accent 3" w:uiPriority="48"/>
-    <w:lsdException w:name="List Table 4 Accent 3" w:uiPriority="49"/>
-    <w:lsdException w:name="List Table 5 Dark Accent 3" w:uiPriority="50"/>
-    <w:lsdException w:name="List Table 6 Colorful Accent 3" w:uiPriority="51"/>
-    <w:lsdException w:name="List Table 7 Colorful Accent 3" w:uiPriority="52"/>
-    <w:lsdException w:name="List Table 1 Light Accent 4" w:uiPriority="46"/>
-    <w:lsdException w:name="List Table 2 Accent 4" w:uiPriority="47"/>
-    <w:lsdException w:name="List Table 3 Accent 4" w:uiPriority="48"/>
-    <w:lsdException w:name="List Table 4 Accent 4" w:uiPriority="49"/>
-    <w:lsdException w:name="List Table 5 Dark Accent 4" w:uiPriority="50"/>
-    <w:lsdException w:name="List Table 6 Colorful Accent 4" w:uiPriority="51"/>
-    <w:lsdException w:name="List Table 7 Colorful Accent 4" w:uiPriority="52"/>
-    <w:lsdException w:name="List Table 1 Light Accent 5" w:uiPriority="46"/>
-    <w:lsdException w:name="List Table 2 Accent 5" w:uiPriority="47"/>
-    <w:lsdException w:name="List Table 3 Accent 5" w:uiPriority="48"/>
-    <w:lsdException w:name="List Table 4 Accent 5" w:uiPriority="49"/>
-    <w:lsdException w:name="List Table 5 Dark Accent 5" w:uiPriority="50"/>
-    <w:lsdException w:name="List Table 6 Colorful Accent 5" w:uiPriority="51"/>
-    <w:lsdException w:name="List Table 7 Colorful Accent 5" w:uiPriority="52"/>
-    <w:lsdException w:name="List Table 1 Light Accent 6" w:uiPriority="46"/>
-    <w:lsdException w:name="List Table 2 Accent 6" w:uiPriority="47"/>
-    <w:lsdException w:name="List Table 3 Accent 6" w:uiPriority="48"/>
-    <w:lsdException w:name="List Table 4 Accent 6" w:uiPriority="49"/>
-    <w:lsdException w:name="List Table 5 Dark Accent 6" w:uiPriority="50"/>
-    <w:lsdException w:name="List Table 6 Colorful Accent 6" w:uiPriority="51"/>
-    <w:lsdException w:name="List Table 7 Colorful Accent 6" w:uiPriority="52"/>
-  </w:latentStyles>
-  <w:style w:type="paragraph" w:default="1" w:styleId="Normal">
-    <w:name w:val="Normal"/>
-    <w:qFormat/>
-  </w:style>
-  <w:style w:type="character" w:default="1" w:styleId="DefaultParagraphFont">
-    <w:name w:val="Default Paragraph Font"/>
-    <w:uiPriority w:val="1"/>
-    <w:semiHidden/>
-    <w:unhideWhenUsed/>
-  </w:style>
-  <w:style w:type="table" w:default="1" w:styleId="TableNormal">
-    <w:name w:val="Normal Table"/>
-    <w:uiPriority w:val="99"/>
-    <w:semiHidden/>
-    <w:unhideWhenUsed/>
-    <w:tblPr>
-      <w:tblInd w:w="0" w:type="dxa"/>
-      <w:tblCellMar>
-        <w:top w:w="0" w:type="dxa"/>
-        <w:left w:w="108" w:type="dxa"/>
-        <w:bottom w:w="0" w:type="dxa"/>
-        <w:right w:w="108" w:type="dxa"/>
-      </w:tblCellMar>
-    </w:tblPr>
-  </w:style>
-  <w:style w:type="numbering" w:default="1" w:styleId="NoList">
-    <w:name w:val="No List"/>
-    <w:uiPriority w:val="99"/>
-    <w:semiHidden/>
-    <w:unhideWhenUsed/>
-  </w:style>
-  <w:style w:type="character" w:styleId="PlaceholderText">
-    <w:name w:val="Placeholder Text"/>
-    <w:basedOn w:val="DefaultParagraphFont"/>
-    <w:uiPriority w:val="99"/>
-    <w:semiHidden/>
-    <w:rsid w:val="00377E93"/>
-    <w:rPr>
-      <w:color w:val="808080"/>
-    </w:rPr>
-  </w:style>
-</w:styles>
-</file>
-
-<file path=word/glossary/webSettings.xml><?xml version="1.0" encoding="utf-8"?>
-<w:webSettings xmlns:mc="http://schemas.openxmlformats.org/markup-compatibility/2006" xmlns:r="http://schemas.openxmlformats.org/officeDocument/2006/relationships" xmlns:w="http://schemas.openxmlformats.org/wordprocessingml/2006/main" xmlns:w14="http://schemas.microsoft.com/office/word/2010/wordml" xmlns:w15="http://schemas.microsoft.com/office/word/2012/wordml" mc:Ignorable="w14 w15">
-  <w:optimizeForBrowser/>
-  <w:allowPNG/>
-</w:webSettings>
-</file>
-
 <file path=word/theme/theme1.xml><?xml version="1.0" encoding="utf-8"?>
 <a:theme xmlns:a="http://schemas.openxmlformats.org/drawingml/2006/main" name="Office Theme">
   <a:themeElements>
@@ -4226,10 +3750,22 @@
 </CoverPageProperties>
 </file>
 
+<file path=customXml/item2.xml><?xml version="1.0" encoding="utf-8"?>
+<b:Sources xmlns:b="http://schemas.openxmlformats.org/officeDocument/2006/bibliography" xmlns="http://schemas.openxmlformats.org/officeDocument/2006/bibliography" SelectedStyle="\APASixthEditionOfficeOnline.xsl" StyleName="APA" Version="6"/>
+</file>
+
 <file path=customXml/itemProps1.xml><?xml version="1.0" encoding="utf-8"?>
 <ds:datastoreItem xmlns:ds="http://schemas.openxmlformats.org/officeDocument/2006/customXml" ds:itemID="{55AF091B-3C7A-41E3-B477-F2FDAA23CFDA}">
   <ds:schemaRefs>
     <ds:schemaRef ds:uri="http://schemas.microsoft.com/office/2006/coverPageProps"/>
   </ds:schemaRefs>
 </ds:datastoreItem>
+</file>
+
+<file path=customXml/itemProps2.xml><?xml version="1.0" encoding="utf-8"?>
+<ds:datastoreItem xmlns:ds="http://schemas.openxmlformats.org/officeDocument/2006/customXml" ds:itemID="{1B53FB28-B5D0-4EE7-9245-7446027BA9CF}">
+  <ds:schemaRefs>
+    <ds:schemaRef ds:uri="http://schemas.openxmlformats.org/officeDocument/2006/bibliography"/>
+  </ds:schemaRefs>
+</ds:datastoreItem>
 </file>
</xml_diff>